<commit_message>
Añado mapa del modulo y modifico texto del modulo sobre descripción y funcionalidades
</commit_message>
<xml_diff>
--- a/FASE_4/Fase4.docx
+++ b/FASE_4/Fase4.docx
@@ -32,8 +32,14 @@
       </w:r>
     </w:p>
     <w:p>
-      <w:r>
-        <w:t>Gestión</w:t>
+      <w:pPr>
+        <w:rPr>
+          <w:b/>
+          <w:bCs/>
+        </w:rPr>
+      </w:pPr>
+      <w:r>
+        <w:t>Contrato</w:t>
       </w:r>
       <w:r>
         <w:t xml:space="preserve"> de alquiler de vehículos.</w:t>
@@ -56,7 +62,10 @@
     </w:p>
     <w:p>
       <w:r>
-        <w:t>Este módulo está diseñado para administrar de manera integral el proceso de alquiler de vehículos, desde la disponibilidad y asignación de la flota hasta la automatización de contratos, pagos y encuestas de satisfacción.</w:t>
+        <w:t xml:space="preserve">Este </w:t>
+      </w:r>
+      <w:r>
+        <w:t>módulo permite gestionar la creación, firma y control de contratos de alquiler de vehículos de manera automatizada. Facilita la asignación de vehículos, la firma digital, la facturación y el seguimiento de pagos, optimizando la experiencia del cliente y la administración de la flota.</w:t>
       </w:r>
     </w:p>
     <w:p>
@@ -83,32 +92,32 @@
     </w:p>
     <w:p>
       <w:pPr>
-        <w:rPr>
-          <w:b/>
-          <w:bCs/>
-        </w:rPr>
-      </w:pPr>
-      <w:r>
-        <w:rPr>
-          <w:b/>
-          <w:bCs/>
-        </w:rPr>
-        <w:t xml:space="preserve">1. Gestión de Clientes y Empleados </w:t>
-      </w:r>
-    </w:p>
-    <w:p>
-      <w:pPr>
-        <w:rPr>
-          <w:b/>
-          <w:bCs/>
-        </w:rPr>
-      </w:pPr>
-      <w:r>
-        <w:rPr>
-          <w:b/>
-          <w:bCs/>
-        </w:rPr>
-        <w:t>1.1. Administración de Clientes</w:t>
+        <w:spacing w:after="0"/>
+        <w:rPr>
+          <w:b/>
+          <w:bCs/>
+        </w:rPr>
+      </w:pPr>
+      <w:r>
+        <w:rPr>
+          <w:b/>
+          <w:bCs/>
+        </w:rPr>
+        <w:t>1. Gestión de Empleados</w:t>
+      </w:r>
+      <w:r>
+        <w:rPr>
+          <w:b/>
+          <w:bCs/>
+        </w:rPr>
+        <w:t>.</w:t>
+      </w:r>
+      <w:r>
+        <w:rPr>
+          <w:b/>
+          <w:bCs/>
+        </w:rPr>
+        <w:t xml:space="preserve"> </w:t>
       </w:r>
     </w:p>
     <w:p>
@@ -118,9 +127,34 @@
           <w:ilvl w:val="0"/>
           <w:numId w:val="2"/>
         </w:numPr>
-      </w:pPr>
-      <w:r>
-        <w:t>Registro y gestión de clientes con datos personales (DNI, nombre, dirección, teléfono, email).</w:t>
+        <w:spacing w:after="0"/>
+      </w:pPr>
+      <w:r>
+        <w:t>Registr</w:t>
+      </w:r>
+      <w:r>
+        <w:t>ar</w:t>
+      </w:r>
+      <w:r>
+        <w:t xml:space="preserve"> y gesti</w:t>
+      </w:r>
+      <w:r>
+        <w:t>o</w:t>
+      </w:r>
+      <w:r>
+        <w:t>n</w:t>
+      </w:r>
+      <w:r>
+        <w:t>ar</w:t>
+      </w:r>
+      <w:r>
+        <w:t xml:space="preserve"> </w:t>
+      </w:r>
+      <w:r>
+        <w:t>los</w:t>
+      </w:r>
+      <w:r>
+        <w:t xml:space="preserve"> clientes con datos personales (DNI, nombre, dirección, teléfono, email).</w:t>
       </w:r>
     </w:p>
     <w:p>
@@ -130,42 +164,10 @@
           <w:ilvl w:val="0"/>
           <w:numId w:val="2"/>
         </w:numPr>
-      </w:pPr>
-      <w:r>
-        <w:t>Asociaci</w:t>
-      </w:r>
-      <w:r>
-        <w:rPr>
-          <w:rFonts w:ascii="Aptos" w:hAnsi="Aptos" w:cs="Aptos"/>
-        </w:rPr>
-        <w:t>ó</w:t>
-      </w:r>
-      <w:r>
-        <w:t>n con encuestas de satisfacci</w:t>
-      </w:r>
-      <w:r>
-        <w:rPr>
-          <w:rFonts w:ascii="Aptos" w:hAnsi="Aptos" w:cs="Aptos"/>
-        </w:rPr>
-        <w:t>ó</w:t>
-      </w:r>
-      <w:r>
-        <w:t>n para evaluar su experiencia.</w:t>
-      </w:r>
-    </w:p>
-    <w:p>
-      <w:pPr>
-        <w:rPr>
-          <w:b/>
-          <w:bCs/>
-        </w:rPr>
-      </w:pPr>
-      <w:r>
-        <w:rPr>
-          <w:b/>
-          <w:bCs/>
-        </w:rPr>
-        <w:t>1.2. Administración de Empleados</w:t>
+        <w:spacing w:after="0"/>
+      </w:pPr>
+      <w:r>
+        <w:t>Crear contratos de alquiler con clientes.</w:t>
       </w:r>
     </w:p>
     <w:p>
@@ -173,11 +175,30 @@
         <w:pStyle w:val="Prrafodelista"/>
         <w:numPr>
           <w:ilvl w:val="0"/>
-          <w:numId w:val="4"/>
+          <w:numId w:val="2"/>
         </w:numPr>
-      </w:pPr>
-      <w:r>
-        <w:t>Registro de empleados con rol, sucursal y correo electrónico.</w:t>
+        <w:spacing w:after="0"/>
+      </w:pPr>
+      <w:r>
+        <w:t>Confirmar</w:t>
+      </w:r>
+      <w:r>
+        <w:t xml:space="preserve"> fecha</w:t>
+      </w:r>
+      <w:r>
+        <w:t>s</w:t>
+      </w:r>
+      <w:r>
+        <w:t xml:space="preserve"> y hora</w:t>
+      </w:r>
+      <w:r>
+        <w:t>s</w:t>
+      </w:r>
+      <w:r>
+        <w:t xml:space="preserve"> de cada contrato de alquiler</w:t>
+      </w:r>
+      <w:r>
+        <w:t>, inicio y fin.</w:t>
       </w:r>
     </w:p>
     <w:p>
@@ -185,59 +206,15 @@
         <w:pStyle w:val="Prrafodelista"/>
         <w:numPr>
           <w:ilvl w:val="0"/>
-          <w:numId w:val="4"/>
+          <w:numId w:val="2"/>
         </w:numPr>
-      </w:pPr>
-      <w:r>
-        <w:t>Asignaci</w:t>
-      </w:r>
-      <w:r>
-        <w:rPr>
-          <w:rFonts w:ascii="Aptos" w:hAnsi="Aptos" w:cs="Aptos"/>
-        </w:rPr>
-        <w:t>ó</w:t>
-      </w:r>
-      <w:r>
-        <w:t>n de empleados a clientes para gestionar la atenci</w:t>
-      </w:r>
-      <w:r>
-        <w:rPr>
-          <w:rFonts w:ascii="Aptos" w:hAnsi="Aptos" w:cs="Aptos"/>
-        </w:rPr>
-        <w:t>ó</w:t>
-      </w:r>
-      <w:r>
-        <w:t>n.</w:t>
-      </w:r>
-    </w:p>
-    <w:p>
-      <w:pPr>
-        <w:rPr>
-          <w:b/>
-          <w:bCs/>
-        </w:rPr>
-      </w:pPr>
-      <w:r>
-        <w:rPr>
-          <w:b/>
-          <w:bCs/>
-        </w:rPr>
-        <w:t xml:space="preserve">2. Gestión de Vehículos y Disponibilidad </w:t>
-      </w:r>
-    </w:p>
-    <w:p>
-      <w:pPr>
-        <w:rPr>
-          <w:b/>
-          <w:bCs/>
-        </w:rPr>
-      </w:pPr>
-      <w:r>
-        <w:rPr>
-          <w:b/>
-          <w:bCs/>
-        </w:rPr>
-        <w:t>2.1. Administración de Flota</w:t>
+        <w:spacing w:after="0"/>
+      </w:pPr>
+      <w:r>
+        <w:t>Comprobar el estado de los vehículos que hay en la base</w:t>
+      </w:r>
+      <w:r>
+        <w:t xml:space="preserve"> disponibles.</w:t>
       </w:r>
     </w:p>
     <w:p>
@@ -245,11 +222,30 @@
         <w:pStyle w:val="Prrafodelista"/>
         <w:numPr>
           <w:ilvl w:val="0"/>
-          <w:numId w:val="5"/>
+          <w:numId w:val="2"/>
         </w:numPr>
-      </w:pPr>
-      <w:r>
-        <w:t>Registro de vehículos con datos como matrícula, modelo, estado y precio por día.</w:t>
+        <w:spacing w:after="0"/>
+      </w:pPr>
+      <w:r>
+        <w:t>Registr</w:t>
+      </w:r>
+      <w:r>
+        <w:t>ar</w:t>
+      </w:r>
+      <w:r>
+        <w:t xml:space="preserve"> vehículo</w:t>
+      </w:r>
+      <w:r>
+        <w:t xml:space="preserve"> en el contrato</w:t>
+      </w:r>
+      <w:r>
+        <w:t xml:space="preserve"> con </w:t>
+      </w:r>
+      <w:r>
+        <w:t>la</w:t>
+      </w:r>
+      <w:r>
+        <w:t xml:space="preserve"> matrícula, modelo, estado y precio por día.</w:t>
       </w:r>
     </w:p>
     <w:p>
@@ -257,38 +253,21 @@
         <w:pStyle w:val="Prrafodelista"/>
         <w:numPr>
           <w:ilvl w:val="0"/>
-          <w:numId w:val="5"/>
+          <w:numId w:val="2"/>
         </w:numPr>
-      </w:pPr>
-      <w:r>
-        <w:t>Clasificaci</w:t>
-      </w:r>
-      <w:r>
-        <w:rPr>
-          <w:rFonts w:ascii="Aptos" w:hAnsi="Aptos" w:cs="Aptos"/>
-        </w:rPr>
-        <w:t>ó</w:t>
-      </w:r>
-      <w:r>
-        <w:t>n de veh</w:t>
-      </w:r>
-      <w:r>
-        <w:rPr>
-          <w:rFonts w:ascii="Aptos" w:hAnsi="Aptos" w:cs="Aptos"/>
-        </w:rPr>
-        <w:t>í</w:t>
-      </w:r>
-      <w:r>
-        <w:t>culos por tipo (Econ</w:t>
-      </w:r>
-      <w:r>
-        <w:rPr>
-          <w:rFonts w:ascii="Aptos" w:hAnsi="Aptos" w:cs="Aptos"/>
-        </w:rPr>
-        <w:t>ó</w:t>
-      </w:r>
-      <w:r>
-        <w:t>mico, Compacto, SUV, Monovolumen, Furgoneta, etc.).</w:t>
+        <w:spacing w:after="0"/>
+      </w:pPr>
+      <w:r>
+        <w:t xml:space="preserve">Cambiar estado del vehículo a </w:t>
+      </w:r>
+      <w:r>
+        <w:t>“</w:t>
+      </w:r>
+      <w:r>
+        <w:t>A</w:t>
+      </w:r>
+      <w:r>
+        <w:t>lquilado”.</w:t>
       </w:r>
     </w:p>
     <w:p>
@@ -296,53 +275,21 @@
         <w:pStyle w:val="Prrafodelista"/>
         <w:numPr>
           <w:ilvl w:val="0"/>
-          <w:numId w:val="5"/>
+          <w:numId w:val="2"/>
         </w:numPr>
-      </w:pPr>
-      <w:r>
-        <w:t>Control del estado del veh</w:t>
-      </w:r>
-      <w:r>
-        <w:rPr>
-          <w:rFonts w:ascii="Aptos" w:hAnsi="Aptos" w:cs="Aptos"/>
-        </w:rPr>
-        <w:t>í</w:t>
-      </w:r>
-      <w:r>
-        <w:t>culo (Disponible, En mantenimiento, Reservado, Alquilado). Visualizaci</w:t>
-      </w:r>
-      <w:r>
-        <w:rPr>
-          <w:rFonts w:ascii="Aptos" w:hAnsi="Aptos" w:cs="Aptos"/>
-        </w:rPr>
-        <w:t>ó</w:t>
-      </w:r>
-      <w:r>
-        <w:t>n en tiempo real de la disponibilidad de cada veh</w:t>
-      </w:r>
-      <w:r>
-        <w:rPr>
-          <w:rFonts w:ascii="Aptos" w:hAnsi="Aptos" w:cs="Aptos"/>
-        </w:rPr>
-        <w:t>í</w:t>
-      </w:r>
-      <w:r>
-        <w:t>culo.</w:t>
-      </w:r>
-    </w:p>
-    <w:p>
-      <w:pPr>
-        <w:rPr>
-          <w:b/>
-          <w:bCs/>
-        </w:rPr>
-      </w:pPr>
-      <w:r>
-        <w:rPr>
-          <w:b/>
-          <w:bCs/>
-        </w:rPr>
-        <w:t>2.2. Control de Equipamientos y Seguros</w:t>
+        <w:spacing w:after="0"/>
+      </w:pPr>
+      <w:r>
+        <w:t>Añadir observaciones particulares del contrato como explicaciones y situaciones concretas como accidentes,</w:t>
+      </w:r>
+      <w:r>
+        <w:t xml:space="preserve"> </w:t>
+      </w:r>
+      <w:r>
+        <w:t>daños no registrados</w:t>
+      </w:r>
+      <w:r>
+        <w:t>,etc.</w:t>
       </w:r>
     </w:p>
     <w:p>
@@ -350,8 +297,9 @@
         <w:pStyle w:val="Prrafodelista"/>
         <w:numPr>
           <w:ilvl w:val="0"/>
-          <w:numId w:val="6"/>
+          <w:numId w:val="2"/>
         </w:numPr>
+        <w:spacing w:after="0"/>
       </w:pPr>
       <w:r>
         <w:t>Asociaci</w:t>
@@ -386,32 +334,105 @@
     </w:p>
     <w:p>
       <w:pPr>
-        <w:rPr>
-          <w:b/>
-          <w:bCs/>
-        </w:rPr>
-      </w:pPr>
-      <w:r>
-        <w:rPr>
-          <w:b/>
-          <w:bCs/>
-        </w:rPr>
-        <w:t xml:space="preserve">3. Automatización de Contratos y Pagos </w:t>
-      </w:r>
-    </w:p>
-    <w:p>
-      <w:pPr>
-        <w:rPr>
-          <w:b/>
-          <w:bCs/>
-        </w:rPr>
-      </w:pPr>
-      <w:r>
-        <w:rPr>
-          <w:b/>
-          <w:bCs/>
-        </w:rPr>
-        <w:t>3.1. Gestión de Contratos de Alquiler</w:t>
+        <w:spacing w:after="0"/>
+        <w:rPr>
+          <w:b/>
+          <w:bCs/>
+        </w:rPr>
+      </w:pPr>
+      <w:r>
+        <w:rPr>
+          <w:b/>
+          <w:bCs/>
+        </w:rPr>
+        <w:t xml:space="preserve">2. Gestión de </w:t>
+      </w:r>
+      <w:r>
+        <w:rPr>
+          <w:b/>
+          <w:bCs/>
+        </w:rPr>
+        <w:t>Flota.</w:t>
+      </w:r>
+      <w:r>
+        <w:rPr>
+          <w:b/>
+          <w:bCs/>
+        </w:rPr>
+        <w:t xml:space="preserve"> </w:t>
+      </w:r>
+    </w:p>
+    <w:p>
+      <w:pPr>
+        <w:pStyle w:val="Prrafodelista"/>
+        <w:numPr>
+          <w:ilvl w:val="0"/>
+          <w:numId w:val="16"/>
+        </w:numPr>
+        <w:spacing w:after="0"/>
+        <w:rPr>
+          <w:b/>
+          <w:bCs/>
+        </w:rPr>
+      </w:pPr>
+      <w:r>
+        <w:t>Control</w:t>
+      </w:r>
+      <w:r>
+        <w:t>ar</w:t>
+      </w:r>
+      <w:r>
+        <w:t xml:space="preserve"> estado del veh</w:t>
+      </w:r>
+      <w:r>
+        <w:rPr>
+          <w:rFonts w:ascii="Aptos" w:hAnsi="Aptos" w:cs="Aptos"/>
+        </w:rPr>
+        <w:t>í</w:t>
+      </w:r>
+      <w:r>
+        <w:t>culo (Disponible, En mantenimiento, Reservado, Alquilado). Visualizaci</w:t>
+      </w:r>
+      <w:r>
+        <w:rPr>
+          <w:rFonts w:ascii="Aptos" w:hAnsi="Aptos" w:cs="Aptos"/>
+        </w:rPr>
+        <w:t>ó</w:t>
+      </w:r>
+      <w:r>
+        <w:t>n en tiempo real de la disponibilidad de cada veh</w:t>
+      </w:r>
+      <w:r>
+        <w:rPr>
+          <w:rFonts w:ascii="Aptos" w:hAnsi="Aptos" w:cs="Aptos"/>
+        </w:rPr>
+        <w:t>í</w:t>
+      </w:r>
+      <w:r>
+        <w:t>culo.</w:t>
+      </w:r>
+    </w:p>
+    <w:p>
+      <w:pPr>
+        <w:spacing w:after="0"/>
+        <w:rPr>
+          <w:b/>
+          <w:bCs/>
+        </w:rPr>
+      </w:pPr>
+      <w:r>
+        <w:rPr>
+          <w:b/>
+          <w:bCs/>
+        </w:rPr>
+        <w:t>3. Gestión de Contratos de Alquiler</w:t>
+      </w:r>
+      <w:r>
+        <w:rPr>
+          <w:b/>
+          <w:bCs/>
+        </w:rPr>
+        <w:t>.</w:t>
       </w:r>
     </w:p>
     <w:p>
@@ -421,6 +442,7 @@
           <w:ilvl w:val="0"/>
           <w:numId w:val="7"/>
         </w:numPr>
+        <w:spacing w:after="0"/>
       </w:pPr>
       <w:r>
         <w:t>Generación automática de contratos de alquiler con datos de cliente, vehículo y duración.</w:t>
@@ -433,6 +455,7 @@
           <w:ilvl w:val="0"/>
           <w:numId w:val="7"/>
         </w:numPr>
+        <w:spacing w:after="0"/>
       </w:pPr>
       <w:r>
         <w:t>Asociaci</w:t>
@@ -454,6 +477,7 @@
           <w:ilvl w:val="0"/>
           <w:numId w:val="7"/>
         </w:numPr>
+        <w:spacing w:after="0"/>
       </w:pPr>
       <w:r>
         <w:t>Integraci</w:t>
@@ -475,6 +499,7 @@
           <w:ilvl w:val="0"/>
           <w:numId w:val="7"/>
         </w:numPr>
+        <w:spacing w:after="0"/>
       </w:pPr>
       <w:r>
         <w:t>Firma electr</w:t>
@@ -514,36 +539,40 @@
           <w:ilvl w:val="0"/>
           <w:numId w:val="7"/>
         </w:numPr>
+        <w:spacing w:after="0"/>
       </w:pPr>
       <w:r>
         <w:t>Control del estado del contrato (Activo, Finalizado, Cancelado).</w:t>
       </w:r>
-      <w:r>
-        <w:br/>
-      </w:r>
-      <w:r>
-        <w:br/>
-      </w:r>
-      <w:r>
-        <w:br/>
-      </w:r>
-      <w:r>
-        <w:br/>
-      </w:r>
-    </w:p>
-    <w:p>
-      <w:pPr>
-        <w:rPr>
-          <w:b/>
-          <w:bCs/>
-        </w:rPr>
-      </w:pPr>
-      <w:r>
-        <w:rPr>
-          <w:b/>
-          <w:bCs/>
-        </w:rPr>
-        <w:t>3.2. Gestión de Pagos y Facturación</w:t>
+    </w:p>
+    <w:p>
+      <w:pPr>
+        <w:spacing w:after="0"/>
+        <w:rPr>
+          <w:b/>
+          <w:bCs/>
+        </w:rPr>
+      </w:pPr>
+      <w:r>
+        <w:rPr>
+          <w:b/>
+          <w:bCs/>
+        </w:rPr>
+        <w:t>4</w:t>
+      </w:r>
+      <w:r>
+        <w:rPr>
+          <w:b/>
+          <w:bCs/>
+        </w:rPr>
+        <w:t>. Gestión de Facturación</w:t>
+      </w:r>
+      <w:r>
+        <w:rPr>
+          <w:b/>
+          <w:bCs/>
+        </w:rPr>
+        <w:t>.</w:t>
       </w:r>
     </w:p>
     <w:p>
@@ -553,10 +582,16 @@
           <w:ilvl w:val="0"/>
           <w:numId w:val="8"/>
         </w:numPr>
-      </w:pPr>
-      <w:r>
-        <w:lastRenderedPageBreak/>
-        <w:t xml:space="preserve">Registro de pagos con información de fecha, </w:t>
+        <w:spacing w:after="0"/>
+      </w:pPr>
+      <w:r>
+        <w:t>Registr</w:t>
+      </w:r>
+      <w:r>
+        <w:t>ar</w:t>
+      </w:r>
+      <w:r>
+        <w:t xml:space="preserve"> pagos con información de fecha, </w:t>
       </w:r>
       <w:r>
         <w:t>precio</w:t>
@@ -572,18 +607,16 @@
           <w:ilvl w:val="0"/>
           <w:numId w:val="8"/>
         </w:numPr>
-      </w:pPr>
-      <w:r>
-        <w:t>Generaci</w:t>
-      </w:r>
-      <w:r>
-        <w:rPr>
-          <w:rFonts w:ascii="Aptos" w:hAnsi="Aptos" w:cs="Aptos"/>
-        </w:rPr>
-        <w:t>ó</w:t>
-      </w:r>
-      <w:r>
-        <w:t>n de facturas electr</w:t>
+        <w:spacing w:after="0"/>
+      </w:pPr>
+      <w:r>
+        <w:t>Genera</w:t>
+      </w:r>
+      <w:r>
+        <w:t>r</w:t>
+      </w:r>
+      <w:r>
+        <w:t xml:space="preserve"> de facturas electr</w:t>
       </w:r>
       <w:r>
         <w:rPr>
@@ -602,23 +635,21 @@
           <w:ilvl w:val="0"/>
           <w:numId w:val="8"/>
         </w:numPr>
-      </w:pPr>
-      <w:r>
-        <w:t>Integraci</w:t>
+        <w:spacing w:after="0"/>
+      </w:pPr>
+      <w:r>
+        <w:t>Integra</w:t>
+      </w:r>
+      <w:r>
+        <w:t>r</w:t>
+      </w:r>
+      <w:r>
+        <w:t xml:space="preserve"> m</w:t>
       </w:r>
       <w:r>
         <w:rPr>
           <w:rFonts w:ascii="Aptos" w:hAnsi="Aptos" w:cs="Aptos"/>
         </w:rPr>
-        <w:t>ó</w:t>
-      </w:r>
-      <w:r>
-        <w:t>n con m</w:t>
-      </w:r>
-      <w:r>
-        <w:rPr>
-          <w:rFonts w:ascii="Aptos" w:hAnsi="Aptos" w:cs="Aptos"/>
-        </w:rPr>
         <w:t>é</w:t>
       </w:r>
       <w:r>
@@ -631,7 +662,68 @@
         <w:t>.</w:t>
       </w:r>
     </w:p>
+    <w:p>
+      <w:pPr>
+        <w:spacing w:after="0"/>
+        <w:rPr>
+          <w:b/>
+          <w:bCs/>
+        </w:rPr>
+      </w:pPr>
+      <w:r>
+        <w:rPr>
+          <w:b/>
+          <w:bCs/>
+        </w:rPr>
+        <w:t>5. Gestión de clientes.</w:t>
+      </w:r>
+    </w:p>
+    <w:p>
+      <w:pPr>
+        <w:pStyle w:val="Prrafodelista"/>
+        <w:numPr>
+          <w:ilvl w:val="0"/>
+          <w:numId w:val="17"/>
+        </w:numPr>
+        <w:spacing w:after="0"/>
+      </w:pPr>
+      <w:r>
+        <w:t>Obtener facturas.</w:t>
+      </w:r>
+    </w:p>
+    <w:p>
+      <w:pPr>
+        <w:pStyle w:val="Prrafodelista"/>
+        <w:numPr>
+          <w:ilvl w:val="0"/>
+          <w:numId w:val="17"/>
+        </w:numPr>
+        <w:spacing w:after="0"/>
+      </w:pPr>
+      <w:r>
+        <w:t>Modificar sus datos personales.</w:t>
+      </w:r>
+    </w:p>
+    <w:p>
+      <w:pPr>
+        <w:pStyle w:val="Prrafodelista"/>
+        <w:numPr>
+          <w:ilvl w:val="0"/>
+          <w:numId w:val="17"/>
+        </w:numPr>
+        <w:spacing w:after="0"/>
+      </w:pPr>
+      <w:r>
+        <w:t>Realizar encuesta recibida por correo electrónico.</w:t>
+      </w:r>
+    </w:p>
     <w:p/>
+    <w:p/>
+    <w:p/>
+    <w:p/>
+    <w:p/>
+    <w:p/>
+    <w:p/>
     <w:p>
       <w:pPr>
         <w:rPr>
@@ -658,23 +750,121 @@
         <w:rPr>
           <w:b/>
           <w:bCs/>
-        </w:rPr>
-        <w:t>DEPENDENCIAS DE OTROS MODULOS:</w:t>
-      </w:r>
-    </w:p>
-    <w:p>
-      <w:pPr>
-        <w:rPr>
-          <w:b/>
-          <w:bCs/>
-        </w:rPr>
-      </w:pPr>
-      <w:r>
-        <w:rPr>
-          <w:b/>
-          <w:bCs/>
-        </w:rPr>
-        <w:t xml:space="preserve">1. Fleet (Gestión de Flota) </w:t>
+          <w:noProof/>
+        </w:rPr>
+        <w:drawing>
+          <wp:inline distT="0" distB="0" distL="0" distR="0" wp14:anchorId="61EFE68A" wp14:editId="5EAC8781">
+            <wp:extent cx="5400040" cy="4557395"/>
+            <wp:effectExtent l="0" t="0" r="0" b="0"/>
+            <wp:docPr id="907319193" name="Imagen 2">
+              <a:extLst xmlns:a="http://schemas.openxmlformats.org/drawingml/2006/main">
+                <a:ext uri="{C183D7F6-B498-43B3-948B-1728B52AA6E4}">
+                  <adec:decorative xmlns:adec="http://schemas.microsoft.com/office/drawing/2017/decorative" val="1"/>
+                </a:ext>
+              </a:extLst>
+            </wp:docPr>
+            <wp:cNvGraphicFramePr>
+              <a:graphicFrameLocks xmlns:a="http://schemas.openxmlformats.org/drawingml/2006/main" noChangeAspect="1"/>
+            </wp:cNvGraphicFramePr>
+            <a:graphic xmlns:a="http://schemas.openxmlformats.org/drawingml/2006/main">
+              <a:graphicData uri="http://schemas.openxmlformats.org/drawingml/2006/picture">
+                <pic:pic xmlns:pic="http://schemas.openxmlformats.org/drawingml/2006/picture">
+                  <pic:nvPicPr>
+                    <pic:cNvPr id="907319193" name="Imagen 2">
+                      <a:extLst>
+                        <a:ext uri="{C183D7F6-B498-43B3-948B-1728B52AA6E4}">
+                          <adec:decorative xmlns:adec="http://schemas.microsoft.com/office/drawing/2017/decorative" val="1"/>
+                        </a:ext>
+                      </a:extLst>
+                    </pic:cNvPr>
+                    <pic:cNvPicPr/>
+                  </pic:nvPicPr>
+                  <pic:blipFill>
+                    <a:blip r:embed="rId5">
+                      <a:extLst>
+                        <a:ext uri="{28A0092B-C50C-407E-A947-70E740481C1C}">
+                          <a14:useLocalDpi xmlns:a14="http://schemas.microsoft.com/office/drawing/2010/main" val="0"/>
+                        </a:ext>
+                      </a:extLst>
+                    </a:blip>
+                    <a:stretch>
+                      <a:fillRect/>
+                    </a:stretch>
+                  </pic:blipFill>
+                  <pic:spPr>
+                    <a:xfrm>
+                      <a:off x="0" y="0"/>
+                      <a:ext cx="5400040" cy="4557395"/>
+                    </a:xfrm>
+                    <a:prstGeom prst="rect">
+                      <a:avLst/>
+                    </a:prstGeom>
+                  </pic:spPr>
+                </pic:pic>
+              </a:graphicData>
+            </a:graphic>
+          </wp:inline>
+        </w:drawing>
+      </w:r>
+    </w:p>
+    <w:p>
+      <w:pPr>
+        <w:rPr>
+          <w:b/>
+          <w:bCs/>
+        </w:rPr>
+      </w:pPr>
+    </w:p>
+    <w:p>
+      <w:pPr>
+        <w:rPr>
+          <w:b/>
+          <w:bCs/>
+        </w:rPr>
+      </w:pPr>
+      <w:r>
+        <w:rPr>
+          <w:b/>
+          <w:bCs/>
+        </w:rPr>
+        <w:t xml:space="preserve">DEPENDENCIAS </w:t>
+      </w:r>
+      <w:r>
+        <w:rPr>
+          <w:b/>
+          <w:bCs/>
+        </w:rPr>
+        <w:t>CON</w:t>
+      </w:r>
+      <w:r>
+        <w:rPr>
+          <w:b/>
+          <w:bCs/>
+        </w:rPr>
+        <w:t xml:space="preserve"> OTROS MODULOS:</w:t>
+      </w:r>
+    </w:p>
+    <w:p>
+      <w:pPr>
+        <w:spacing w:after="0"/>
+        <w:rPr>
+          <w:b/>
+          <w:bCs/>
+        </w:rPr>
+      </w:pPr>
+      <w:r>
+        <w:rPr>
+          <w:b/>
+          <w:bCs/>
+        </w:rPr>
+        <w:t>1. Flota</w:t>
+      </w:r>
+      <w:r>
+        <w:rPr>
+          <w:b/>
+          <w:bCs/>
+        </w:rPr>
+        <w:t>.</w:t>
       </w:r>
     </w:p>
     <w:p>
@@ -683,6 +873,7 @@
           <w:ilvl w:val="0"/>
           <w:numId w:val="9"/>
         </w:numPr>
+        <w:spacing w:after="0"/>
       </w:pPr>
       <w:r>
         <w:t>Sincronización con el módulo de flotas para gestionar el estado, mantenimiento y disponibilidad de los vehículos.</w:t>
@@ -694,6 +885,7 @@
           <w:ilvl w:val="0"/>
           <w:numId w:val="9"/>
         </w:numPr>
+        <w:spacing w:after="0"/>
       </w:pPr>
       <w:r>
         <w:t>Asociación de los vehículos con los contratos de alquiler.</w:t>
@@ -705,6 +897,7 @@
           <w:ilvl w:val="0"/>
           <w:numId w:val="9"/>
         </w:numPr>
+        <w:spacing w:after="0"/>
       </w:pPr>
       <w:r>
         <w:t>Registro automático de kilometraje y estado del vehículo tras cada alquiler.</w:t>
@@ -712,17 +905,32 @@
     </w:p>
     <w:p>
       <w:pPr>
-        <w:rPr>
-          <w:b/>
-          <w:bCs/>
-        </w:rPr>
-      </w:pPr>
-      <w:r>
-        <w:rPr>
-          <w:b/>
-          <w:bCs/>
-        </w:rPr>
-        <w:t xml:space="preserve">2. CRM </w:t>
+        <w:spacing w:after="0"/>
+        <w:rPr>
+          <w:b/>
+          <w:bCs/>
+        </w:rPr>
+      </w:pPr>
+      <w:r>
+        <w:rPr>
+          <w:b/>
+          <w:bCs/>
+        </w:rPr>
+        <w:t>2. CRM</w:t>
+      </w:r>
+      <w:r>
+        <w:rPr>
+          <w:b/>
+          <w:bCs/>
+        </w:rPr>
+        <w:t>.</w:t>
+      </w:r>
+      <w:r>
+        <w:rPr>
+          <w:b/>
+          <w:bCs/>
+        </w:rPr>
+        <w:t xml:space="preserve"> </w:t>
       </w:r>
     </w:p>
     <w:p>
@@ -731,6 +939,7 @@
           <w:ilvl w:val="0"/>
           <w:numId w:val="10"/>
         </w:numPr>
+        <w:spacing w:after="0"/>
       </w:pPr>
       <w:r>
         <w:t>Seguimiento de clientes frecuentes y sus preferencias.</w:t>
@@ -738,17 +947,32 @@
     </w:p>
     <w:p>
       <w:pPr>
-        <w:rPr>
-          <w:b/>
-          <w:bCs/>
-        </w:rPr>
-      </w:pPr>
-      <w:r>
-        <w:rPr>
-          <w:b/>
-          <w:bCs/>
-        </w:rPr>
-        <w:t xml:space="preserve">3. Ventas </w:t>
+        <w:spacing w:after="0"/>
+        <w:rPr>
+          <w:b/>
+          <w:bCs/>
+        </w:rPr>
+      </w:pPr>
+      <w:r>
+        <w:rPr>
+          <w:b/>
+          <w:bCs/>
+        </w:rPr>
+        <w:t>3. Ventas</w:t>
+      </w:r>
+      <w:r>
+        <w:rPr>
+          <w:b/>
+          <w:bCs/>
+        </w:rPr>
+        <w:t>.</w:t>
+      </w:r>
+      <w:r>
+        <w:rPr>
+          <w:b/>
+          <w:bCs/>
+        </w:rPr>
+        <w:t xml:space="preserve"> </w:t>
       </w:r>
     </w:p>
     <w:p>
@@ -757,6 +981,7 @@
           <w:ilvl w:val="0"/>
           <w:numId w:val="11"/>
         </w:numPr>
+        <w:spacing w:after="0"/>
       </w:pPr>
       <w:r>
         <w:t>Conversión de contratos de alquiler en órdenes de venta para facilitar la facturación.</w:t>
@@ -768,6 +993,7 @@
           <w:ilvl w:val="0"/>
           <w:numId w:val="11"/>
         </w:numPr>
+        <w:spacing w:after="0"/>
       </w:pPr>
       <w:r>
         <w:t>Gestión de productos adicionales como seguros y accesorios dentro del flujo de ventas.</w:t>
@@ -775,6 +1001,7 @@
     </w:p>
     <w:p>
       <w:pPr>
+        <w:spacing w:after="0"/>
         <w:rPr>
           <w:b/>
           <w:bCs/>
@@ -793,6 +1020,13 @@
           <w:bCs/>
         </w:rPr>
         <w:t>Facturación</w:t>
+      </w:r>
+      <w:r>
+        <w:rPr>
+          <w:b/>
+          <w:bCs/>
+        </w:rPr>
+        <w:t>.</w:t>
       </w:r>
       <w:r>
         <w:rPr>
@@ -808,35 +1042,34 @@
           <w:ilvl w:val="0"/>
           <w:numId w:val="12"/>
         </w:numPr>
-      </w:pPr>
-      <w:r>
+        <w:spacing w:after="0"/>
+      </w:pPr>
+      <w:r>
+        <w:lastRenderedPageBreak/>
         <w:t>Registro automático de pagos y facturas de alquiler.</w:t>
       </w:r>
     </w:p>
     <w:p>
       <w:pPr>
-        <w:numPr>
-          <w:ilvl w:val="0"/>
-          <w:numId w:val="12"/>
-        </w:numPr>
-      </w:pPr>
-      <w:r>
-        <w:t>Gestión de impuestos aplicables a los alquileres y productos adicionales.</w:t>
-      </w:r>
-    </w:p>
-    <w:p>
-      <w:pPr>
-        <w:rPr>
-          <w:b/>
-          <w:bCs/>
-        </w:rPr>
-      </w:pPr>
-      <w:r>
-        <w:rPr>
-          <w:b/>
-          <w:bCs/>
-        </w:rPr>
-        <w:t xml:space="preserve">5. Payment (Pagos) </w:t>
+        <w:spacing w:after="0"/>
+        <w:rPr>
+          <w:b/>
+          <w:bCs/>
+        </w:rPr>
+      </w:pPr>
+      <w:r>
+        <w:rPr>
+          <w:b/>
+          <w:bCs/>
+        </w:rPr>
+        <w:t>5. Pagos</w:t>
+      </w:r>
+      <w:r>
+        <w:rPr>
+          <w:b/>
+          <w:bCs/>
+        </w:rPr>
+        <w:t>.</w:t>
       </w:r>
     </w:p>
     <w:p>
@@ -845,6 +1078,7 @@
           <w:ilvl w:val="0"/>
           <w:numId w:val="13"/>
         </w:numPr>
+        <w:spacing w:after="0"/>
       </w:pPr>
       <w:r>
         <w:t>Integración con pasarelas de pago para cobros electrónicos.</w:t>
@@ -852,54 +1086,39 @@
     </w:p>
     <w:p>
       <w:pPr>
-        <w:rPr>
-          <w:b/>
-          <w:bCs/>
-        </w:rPr>
-      </w:pPr>
-      <w:r>
-        <w:rPr>
-          <w:b/>
-          <w:bCs/>
-        </w:rPr>
-        <w:t xml:space="preserve">6. Sign  </w:t>
-      </w:r>
-    </w:p>
-    <w:p>
-      <w:pPr>
-        <w:numPr>
-          <w:ilvl w:val="0"/>
-          <w:numId w:val="14"/>
-        </w:numPr>
-      </w:pPr>
-      <w:r>
-        <w:t>Permite a los clientes firmar digitalmente los contratos de alquiler.</w:t>
-      </w:r>
-    </w:p>
-    <w:p>
-      <w:pPr>
-        <w:numPr>
-          <w:ilvl w:val="0"/>
-          <w:numId w:val="14"/>
-        </w:numPr>
-      </w:pPr>
-      <w:r>
-        <w:t>Envío automático de contratos firmados a los clientes y al sistema.</w:t>
-      </w:r>
-    </w:p>
-    <w:p>
-      <w:pPr>
-        <w:rPr>
-          <w:b/>
-          <w:bCs/>
-        </w:rPr>
-      </w:pPr>
-      <w:r>
-        <w:rPr>
-          <w:b/>
-          <w:bCs/>
-        </w:rPr>
-        <w:t xml:space="preserve">7. Survey  </w:t>
+        <w:spacing w:after="0"/>
+        <w:rPr>
+          <w:b/>
+          <w:bCs/>
+        </w:rPr>
+      </w:pPr>
+      <w:r>
+        <w:rPr>
+          <w:b/>
+          <w:bCs/>
+        </w:rPr>
+        <w:t>6</w:t>
+      </w:r>
+      <w:r>
+        <w:rPr>
+          <w:b/>
+          <w:bCs/>
+        </w:rPr>
+        <w:t>. Survey</w:t>
+      </w:r>
+      <w:r>
+        <w:rPr>
+          <w:b/>
+          <w:bCs/>
+        </w:rPr>
+        <w:t>.</w:t>
+      </w:r>
+      <w:r>
+        <w:rPr>
+          <w:b/>
+          <w:bCs/>
+        </w:rPr>
+        <w:t xml:space="preserve">  </w:t>
       </w:r>
     </w:p>
     <w:p>
@@ -908,82 +1127,18 @@
           <w:ilvl w:val="0"/>
           <w:numId w:val="15"/>
         </w:numPr>
-      </w:pPr>
-      <w:r>
-        <w:t>Automatización del envío de encuestas post-alquiler.</w:t>
-      </w:r>
-    </w:p>
-    <w:p>
-      <w:pPr>
-        <w:numPr>
-          <w:ilvl w:val="0"/>
-          <w:numId w:val="15"/>
-        </w:numPr>
-      </w:pPr>
-      <w:r>
-        <w:t>Registro y análisis de la satisfacción del cliente.</w:t>
-      </w:r>
-    </w:p>
-    <w:p>
-      <w:pPr>
-        <w:rPr>
-          <w:b/>
-          <w:bCs/>
-        </w:rPr>
-      </w:pPr>
-    </w:p>
-    <w:p>
-      <w:pPr>
-        <w:rPr>
-          <w:b/>
-          <w:bCs/>
-        </w:rPr>
-      </w:pPr>
-    </w:p>
-    <w:p>
-      <w:pPr>
-        <w:rPr>
-          <w:b/>
-          <w:bCs/>
-        </w:rPr>
-      </w:pPr>
-      <w:r>
-        <w:rPr>
-          <w:b/>
-          <w:bCs/>
-        </w:rPr>
-        <w:lastRenderedPageBreak/>
-        <w:br/>
-      </w:r>
-      <w:r>
-        <w:rPr>
-          <w:b/>
-          <w:bCs/>
-        </w:rPr>
-        <w:br/>
-      </w:r>
-      <w:r>
-        <w:rPr>
-          <w:b/>
-          <w:bCs/>
-        </w:rPr>
-        <w:br/>
-      </w:r>
-    </w:p>
-    <w:p>
-      <w:r>
-        <w:br/>
-      </w:r>
-    </w:p>
-    <w:p>
-      <w:pPr>
-        <w:rPr>
-          <w:b/>
-          <w:bCs/>
-        </w:rPr>
-      </w:pPr>
-    </w:p>
-    <w:p/>
+        <w:spacing w:after="0"/>
+      </w:pPr>
+      <w:r>
+        <w:t>Automatización del envío de encuestas post-alquiler</w:t>
+      </w:r>
+      <w:r>
+        <w:t xml:space="preserve"> y registr</w:t>
+      </w:r>
+      <w:r>
+        <w:t>o.</w:t>
+      </w:r>
+    </w:p>
     <w:p/>
     <w:sectPr>
       <w:pgSz w:w="11906" w:h="16838" w:code="9"/>
@@ -2237,6 +2392,119 @@
     </w:lvl>
   </w:abstractNum>
   <w:abstractNum w:abstractNumId="10" w15:restartNumberingAfterBreak="0">
+    <w:nsid w:val="5E564796"/>
+    <w:multiLevelType w:val="hybridMultilevel"/>
+    <w:tmpl w:val="EEF829A8"/>
+    <w:lvl w:ilvl="0" w:tplc="0C0A0001">
+      <w:start w:val="1"/>
+      <w:numFmt w:val="bullet"/>
+      <w:lvlText w:val=""/>
+      <w:lvlJc w:val="left"/>
+      <w:pPr>
+        <w:ind w:left="720" w:hanging="360"/>
+      </w:pPr>
+      <w:rPr>
+        <w:rFonts w:ascii="Symbol" w:hAnsi="Symbol" w:hint="default"/>
+      </w:rPr>
+    </w:lvl>
+    <w:lvl w:ilvl="1" w:tplc="0C0A0003" w:tentative="1">
+      <w:start w:val="1"/>
+      <w:numFmt w:val="bullet"/>
+      <w:lvlText w:val="o"/>
+      <w:lvlJc w:val="left"/>
+      <w:pPr>
+        <w:ind w:left="1440" w:hanging="360"/>
+      </w:pPr>
+      <w:rPr>
+        <w:rFonts w:ascii="Courier New" w:hAnsi="Courier New" w:cs="Courier New" w:hint="default"/>
+      </w:rPr>
+    </w:lvl>
+    <w:lvl w:ilvl="2" w:tplc="0C0A0005" w:tentative="1">
+      <w:start w:val="1"/>
+      <w:numFmt w:val="bullet"/>
+      <w:lvlText w:val=""/>
+      <w:lvlJc w:val="left"/>
+      <w:pPr>
+        <w:ind w:left="2160" w:hanging="360"/>
+      </w:pPr>
+      <w:rPr>
+        <w:rFonts w:ascii="Wingdings" w:hAnsi="Wingdings" w:hint="default"/>
+      </w:rPr>
+    </w:lvl>
+    <w:lvl w:ilvl="3" w:tplc="0C0A0001" w:tentative="1">
+      <w:start w:val="1"/>
+      <w:numFmt w:val="bullet"/>
+      <w:lvlText w:val=""/>
+      <w:lvlJc w:val="left"/>
+      <w:pPr>
+        <w:ind w:left="2880" w:hanging="360"/>
+      </w:pPr>
+      <w:rPr>
+        <w:rFonts w:ascii="Symbol" w:hAnsi="Symbol" w:hint="default"/>
+      </w:rPr>
+    </w:lvl>
+    <w:lvl w:ilvl="4" w:tplc="0C0A0003" w:tentative="1">
+      <w:start w:val="1"/>
+      <w:numFmt w:val="bullet"/>
+      <w:lvlText w:val="o"/>
+      <w:lvlJc w:val="left"/>
+      <w:pPr>
+        <w:ind w:left="3600" w:hanging="360"/>
+      </w:pPr>
+      <w:rPr>
+        <w:rFonts w:ascii="Courier New" w:hAnsi="Courier New" w:cs="Courier New" w:hint="default"/>
+      </w:rPr>
+    </w:lvl>
+    <w:lvl w:ilvl="5" w:tplc="0C0A0005" w:tentative="1">
+      <w:start w:val="1"/>
+      <w:numFmt w:val="bullet"/>
+      <w:lvlText w:val=""/>
+      <w:lvlJc w:val="left"/>
+      <w:pPr>
+        <w:ind w:left="4320" w:hanging="360"/>
+      </w:pPr>
+      <w:rPr>
+        <w:rFonts w:ascii="Wingdings" w:hAnsi="Wingdings" w:hint="default"/>
+      </w:rPr>
+    </w:lvl>
+    <w:lvl w:ilvl="6" w:tplc="0C0A0001" w:tentative="1">
+      <w:start w:val="1"/>
+      <w:numFmt w:val="bullet"/>
+      <w:lvlText w:val=""/>
+      <w:lvlJc w:val="left"/>
+      <w:pPr>
+        <w:ind w:left="5040" w:hanging="360"/>
+      </w:pPr>
+      <w:rPr>
+        <w:rFonts w:ascii="Symbol" w:hAnsi="Symbol" w:hint="default"/>
+      </w:rPr>
+    </w:lvl>
+    <w:lvl w:ilvl="7" w:tplc="0C0A0003" w:tentative="1">
+      <w:start w:val="1"/>
+      <w:numFmt w:val="bullet"/>
+      <w:lvlText w:val="o"/>
+      <w:lvlJc w:val="left"/>
+      <w:pPr>
+        <w:ind w:left="5760" w:hanging="360"/>
+      </w:pPr>
+      <w:rPr>
+        <w:rFonts w:ascii="Courier New" w:hAnsi="Courier New" w:cs="Courier New" w:hint="default"/>
+      </w:rPr>
+    </w:lvl>
+    <w:lvl w:ilvl="8" w:tplc="0C0A0005" w:tentative="1">
+      <w:start w:val="1"/>
+      <w:numFmt w:val="bullet"/>
+      <w:lvlText w:val=""/>
+      <w:lvlJc w:val="left"/>
+      <w:pPr>
+        <w:ind w:left="6480" w:hanging="360"/>
+      </w:pPr>
+      <w:rPr>
+        <w:rFonts w:ascii="Wingdings" w:hAnsi="Wingdings" w:hint="default"/>
+      </w:rPr>
+    </w:lvl>
+  </w:abstractNum>
+  <w:abstractNum w:abstractNumId="11" w15:restartNumberingAfterBreak="0">
     <w:nsid w:val="647C384B"/>
     <w:multiLevelType w:val="hybridMultilevel"/>
     <w:tmpl w:val="9042B9F2"/>
@@ -2349,7 +2617,7 @@
       </w:rPr>
     </w:lvl>
   </w:abstractNum>
-  <w:abstractNum w:abstractNumId="11" w15:restartNumberingAfterBreak="0">
+  <w:abstractNum w:abstractNumId="12" w15:restartNumberingAfterBreak="0">
     <w:nsid w:val="6ACE1E31"/>
     <w:multiLevelType w:val="multilevel"/>
     <w:tmpl w:val="EE946DBC"/>
@@ -2498,7 +2766,7 @@
       </w:rPr>
     </w:lvl>
   </w:abstractNum>
-  <w:abstractNum w:abstractNumId="12" w15:restartNumberingAfterBreak="0">
+  <w:abstractNum w:abstractNumId="13" w15:restartNumberingAfterBreak="0">
     <w:nsid w:val="77C34998"/>
     <w:multiLevelType w:val="multilevel"/>
     <w:tmpl w:val="46FCA2D0"/>
@@ -2647,7 +2915,7 @@
       </w:rPr>
     </w:lvl>
   </w:abstractNum>
-  <w:abstractNum w:abstractNumId="13" w15:restartNumberingAfterBreak="0">
+  <w:abstractNum w:abstractNumId="14" w15:restartNumberingAfterBreak="0">
     <w:nsid w:val="78FA50F0"/>
     <w:multiLevelType w:val="multilevel"/>
     <w:tmpl w:val="7A00B67C"/>
@@ -2796,7 +3064,7 @@
       </w:rPr>
     </w:lvl>
   </w:abstractNum>
-  <w:abstractNum w:abstractNumId="14" w15:restartNumberingAfterBreak="0">
+  <w:abstractNum w:abstractNumId="15" w15:restartNumberingAfterBreak="0">
     <w:nsid w:val="79F202B3"/>
     <w:multiLevelType w:val="multilevel"/>
     <w:tmpl w:val="8480925C"/>
@@ -2942,6 +3210,119 @@
       <w:rPr>
         <w:rFonts w:ascii="Wingdings" w:hAnsi="Wingdings" w:hint="default"/>
         <w:sz w:val="20"/>
+      </w:rPr>
+    </w:lvl>
+  </w:abstractNum>
+  <w:abstractNum w:abstractNumId="16" w15:restartNumberingAfterBreak="0">
+    <w:nsid w:val="7CDF3F0C"/>
+    <w:multiLevelType w:val="hybridMultilevel"/>
+    <w:tmpl w:val="D7C2B3C2"/>
+    <w:lvl w:ilvl="0" w:tplc="0C0A0001">
+      <w:start w:val="1"/>
+      <w:numFmt w:val="bullet"/>
+      <w:lvlText w:val=""/>
+      <w:lvlJc w:val="left"/>
+      <w:pPr>
+        <w:ind w:left="720" w:hanging="360"/>
+      </w:pPr>
+      <w:rPr>
+        <w:rFonts w:ascii="Symbol" w:hAnsi="Symbol" w:hint="default"/>
+      </w:rPr>
+    </w:lvl>
+    <w:lvl w:ilvl="1" w:tplc="0C0A0003" w:tentative="1">
+      <w:start w:val="1"/>
+      <w:numFmt w:val="bullet"/>
+      <w:lvlText w:val="o"/>
+      <w:lvlJc w:val="left"/>
+      <w:pPr>
+        <w:ind w:left="1440" w:hanging="360"/>
+      </w:pPr>
+      <w:rPr>
+        <w:rFonts w:ascii="Courier New" w:hAnsi="Courier New" w:cs="Courier New" w:hint="default"/>
+      </w:rPr>
+    </w:lvl>
+    <w:lvl w:ilvl="2" w:tplc="0C0A0005" w:tentative="1">
+      <w:start w:val="1"/>
+      <w:numFmt w:val="bullet"/>
+      <w:lvlText w:val=""/>
+      <w:lvlJc w:val="left"/>
+      <w:pPr>
+        <w:ind w:left="2160" w:hanging="360"/>
+      </w:pPr>
+      <w:rPr>
+        <w:rFonts w:ascii="Wingdings" w:hAnsi="Wingdings" w:hint="default"/>
+      </w:rPr>
+    </w:lvl>
+    <w:lvl w:ilvl="3" w:tplc="0C0A0001" w:tentative="1">
+      <w:start w:val="1"/>
+      <w:numFmt w:val="bullet"/>
+      <w:lvlText w:val=""/>
+      <w:lvlJc w:val="left"/>
+      <w:pPr>
+        <w:ind w:left="2880" w:hanging="360"/>
+      </w:pPr>
+      <w:rPr>
+        <w:rFonts w:ascii="Symbol" w:hAnsi="Symbol" w:hint="default"/>
+      </w:rPr>
+    </w:lvl>
+    <w:lvl w:ilvl="4" w:tplc="0C0A0003" w:tentative="1">
+      <w:start w:val="1"/>
+      <w:numFmt w:val="bullet"/>
+      <w:lvlText w:val="o"/>
+      <w:lvlJc w:val="left"/>
+      <w:pPr>
+        <w:ind w:left="3600" w:hanging="360"/>
+      </w:pPr>
+      <w:rPr>
+        <w:rFonts w:ascii="Courier New" w:hAnsi="Courier New" w:cs="Courier New" w:hint="default"/>
+      </w:rPr>
+    </w:lvl>
+    <w:lvl w:ilvl="5" w:tplc="0C0A0005" w:tentative="1">
+      <w:start w:val="1"/>
+      <w:numFmt w:val="bullet"/>
+      <w:lvlText w:val=""/>
+      <w:lvlJc w:val="left"/>
+      <w:pPr>
+        <w:ind w:left="4320" w:hanging="360"/>
+      </w:pPr>
+      <w:rPr>
+        <w:rFonts w:ascii="Wingdings" w:hAnsi="Wingdings" w:hint="default"/>
+      </w:rPr>
+    </w:lvl>
+    <w:lvl w:ilvl="6" w:tplc="0C0A0001" w:tentative="1">
+      <w:start w:val="1"/>
+      <w:numFmt w:val="bullet"/>
+      <w:lvlText w:val=""/>
+      <w:lvlJc w:val="left"/>
+      <w:pPr>
+        <w:ind w:left="5040" w:hanging="360"/>
+      </w:pPr>
+      <w:rPr>
+        <w:rFonts w:ascii="Symbol" w:hAnsi="Symbol" w:hint="default"/>
+      </w:rPr>
+    </w:lvl>
+    <w:lvl w:ilvl="7" w:tplc="0C0A0003" w:tentative="1">
+      <w:start w:val="1"/>
+      <w:numFmt w:val="bullet"/>
+      <w:lvlText w:val="o"/>
+      <w:lvlJc w:val="left"/>
+      <w:pPr>
+        <w:ind w:left="5760" w:hanging="360"/>
+      </w:pPr>
+      <w:rPr>
+        <w:rFonts w:ascii="Courier New" w:hAnsi="Courier New" w:cs="Courier New" w:hint="default"/>
+      </w:rPr>
+    </w:lvl>
+    <w:lvl w:ilvl="8" w:tplc="0C0A0005" w:tentative="1">
+      <w:start w:val="1"/>
+      <w:numFmt w:val="bullet"/>
+      <w:lvlText w:val=""/>
+      <w:lvlJc w:val="left"/>
+      <w:pPr>
+        <w:ind w:left="6480" w:hanging="360"/>
+      </w:pPr>
+      <w:rPr>
+        <w:rFonts w:ascii="Wingdings" w:hAnsi="Wingdings" w:hint="default"/>
       </w:rPr>
     </w:lvl>
   </w:abstractNum>
@@ -2952,7 +3333,7 @@
     <w:abstractNumId w:val="5"/>
   </w:num>
   <w:num w:numId="3" w16cid:durableId="553467143">
-    <w:abstractNumId w:val="10"/>
+    <w:abstractNumId w:val="11"/>
   </w:num>
   <w:num w:numId="4" w16cid:durableId="1986006353">
     <w:abstractNumId w:val="2"/>
@@ -2970,13 +3351,13 @@
     <w:abstractNumId w:val="3"/>
   </w:num>
   <w:num w:numId="9" w16cid:durableId="816652515">
+    <w:abstractNumId w:val="15"/>
+  </w:num>
+  <w:num w:numId="10" w16cid:durableId="307365980">
     <w:abstractNumId w:val="14"/>
   </w:num>
-  <w:num w:numId="10" w16cid:durableId="307365980">
-    <w:abstractNumId w:val="13"/>
-  </w:num>
   <w:num w:numId="11" w16cid:durableId="496188019">
-    <w:abstractNumId w:val="11"/>
+    <w:abstractNumId w:val="12"/>
   </w:num>
   <w:num w:numId="12" w16cid:durableId="1228228078">
     <w:abstractNumId w:val="6"/>
@@ -2988,7 +3369,13 @@
     <w:abstractNumId w:val="8"/>
   </w:num>
   <w:num w:numId="15" w16cid:durableId="1537891607">
-    <w:abstractNumId w:val="12"/>
+    <w:abstractNumId w:val="13"/>
+  </w:num>
+  <w:num w:numId="16" w16cid:durableId="353775647">
+    <w:abstractNumId w:val="10"/>
+  </w:num>
+  <w:num w:numId="17" w16cid:durableId="256402918">
+    <w:abstractNumId w:val="16"/>
   </w:num>
 </w:numbering>
 </file>

</xml_diff>

<commit_message>
Subo pdf de la elaboracion informe fase4
</commit_message>
<xml_diff>
--- a/FASE_4/Fase4.docx
+++ b/FASE_4/Fase4.docx
@@ -2,24 +2,618 @@
 <file path=word/document.xml><?xml version="1.0" encoding="utf-8"?>
 <w:document xmlns:wpc="http://schemas.microsoft.com/office/word/2010/wordprocessingCanvas" xmlns:cx="http://schemas.microsoft.com/office/drawing/2014/chartex" xmlns:cx1="http://schemas.microsoft.com/office/drawing/2015/9/8/chartex" xmlns:cx2="http://schemas.microsoft.com/office/drawing/2015/10/21/chartex" xmlns:cx3="http://schemas.microsoft.com/office/drawing/2016/5/9/chartex" xmlns:cx4="http://schemas.microsoft.com/office/drawing/2016/5/10/chartex" xmlns:cx5="http://schemas.microsoft.com/office/drawing/2016/5/11/chartex" xmlns:cx6="http://schemas.microsoft.com/office/drawing/2016/5/12/chartex" xmlns:cx7="http://schemas.microsoft.com/office/drawing/2016/5/13/chartex" xmlns:cx8="http://schemas.microsoft.com/office/drawing/2016/5/14/chartex" xmlns:mc="http://schemas.openxmlformats.org/markup-compatibility/2006" xmlns:aink="http://schemas.microsoft.com/office/drawing/2016/ink" xmlns:am3d="http://schemas.microsoft.com/office/drawing/2017/model3d" xmlns:o="urn:schemas-microsoft-com:office:office" xmlns:oel="http://schemas.microsoft.com/office/2019/extlst" xmlns:r="http://schemas.openxmlformats.org/officeDocument/2006/relationships" xmlns:m="http://schemas.openxmlformats.org/officeDocument/2006/math" xmlns:v="urn:schemas-microsoft-com:vml" xmlns:wp14="http://schemas.microsoft.com/office/word/2010/wordprocessingDrawing" xmlns:wp="http://schemas.openxmlformats.org/drawingml/2006/wordprocessingDrawing" xmlns:w10="urn:schemas-microsoft-com:office:word" xmlns:w="http://schemas.openxmlformats.org/wordprocessingml/2006/main" xmlns:w14="http://schemas.microsoft.com/office/word/2010/wordml" xmlns:w15="http://schemas.microsoft.com/office/word/2012/wordml" xmlns:w16cex="http://schemas.microsoft.com/office/word/2018/wordml/cex" xmlns:w16cid="http://schemas.microsoft.com/office/word/2016/wordml/cid" xmlns:w16="http://schemas.microsoft.com/office/word/2018/wordml" xmlns:w16du="http://schemas.microsoft.com/office/word/2023/wordml/word16du" xmlns:w16sdtdh="http://schemas.microsoft.com/office/word/2020/wordml/sdtdatahash" xmlns:w16sdtfl="http://schemas.microsoft.com/office/word/2024/wordml/sdtformatlock" xmlns:w16se="http://schemas.microsoft.com/office/word/2015/wordml/symex" xmlns:wpg="http://schemas.microsoft.com/office/word/2010/wordprocessingGroup" xmlns:wpi="http://schemas.microsoft.com/office/word/2010/wordprocessingInk" xmlns:wne="http://schemas.microsoft.com/office/word/2006/wordml" xmlns:wps="http://schemas.microsoft.com/office/word/2010/wordprocessingShape" mc:Ignorable="w14 w15 w16se w16cid w16 w16cex w16sdtdh w16sdtfl w16du wp14">
   <w:body>
-    <w:p>
-      <w:pPr>
-        <w:rPr>
-          <w:b/>
-          <w:bCs/>
-        </w:rPr>
-      </w:pPr>
-      <w:r>
-        <w:rPr>
-          <w:b/>
-          <w:bCs/>
-        </w:rPr>
+    <w:sdt>
+      <w:sdtPr>
+        <w:rPr>
+          <w:color w:val="156082" w:themeColor="accent1"/>
+        </w:rPr>
+        <w:id w:val="100461454"/>
+        <w:docPartObj>
+          <w:docPartGallery w:val="Cover Pages"/>
+          <w:docPartUnique/>
+        </w:docPartObj>
+      </w:sdtPr>
+      <w:sdtEndPr>
+        <w:rPr>
+          <w:rFonts w:eastAsiaTheme="minorHAnsi"/>
+          <w:b/>
+          <w:bCs/>
+          <w:noProof/>
+          <w:color w:val="auto"/>
+          <w:kern w:val="2"/>
+          <w:lang w:eastAsia="en-US"/>
+          <w14:ligatures w14:val="standardContextual"/>
+        </w:rPr>
+      </w:sdtEndPr>
+      <w:sdtContent>
+        <w:p>
+          <w:pPr>
+            <w:pStyle w:val="Sinespaciado"/>
+            <w:spacing w:before="1540" w:after="240"/>
+            <w:jc w:val="center"/>
+            <w:rPr>
+              <w:color w:val="156082" w:themeColor="accent1"/>
+            </w:rPr>
+          </w:pPr>
+          <w:r>
+            <w:rPr>
+              <w:noProof/>
+              <w:color w:val="156082" w:themeColor="accent1"/>
+            </w:rPr>
+            <w:drawing>
+              <wp:inline distT="0" distB="0" distL="0" distR="0" wp14:anchorId="1AEDA0E3" wp14:editId="2941E43B">
+                <wp:extent cx="1417320" cy="750898"/>
+                <wp:effectExtent l="0" t="0" r="0" b="0"/>
+                <wp:docPr id="143" name="Imagen 144"/>
+                <wp:cNvGraphicFramePr>
+                  <a:graphicFrameLocks xmlns:a="http://schemas.openxmlformats.org/drawingml/2006/main" noChangeAspect="1"/>
+                </wp:cNvGraphicFramePr>
+                <a:graphic xmlns:a="http://schemas.openxmlformats.org/drawingml/2006/main">
+                  <a:graphicData uri="http://schemas.openxmlformats.org/drawingml/2006/picture">
+                    <pic:pic xmlns:pic="http://schemas.openxmlformats.org/drawingml/2006/picture">
+                      <pic:nvPicPr>
+                        <pic:cNvPr id="3" name="t55.png"/>
+                        <pic:cNvPicPr/>
+                      </pic:nvPicPr>
+                      <pic:blipFill>
+                        <a:blip r:embed="rId9" cstate="print">
+                          <a:duotone>
+                            <a:schemeClr val="accent1">
+                              <a:shade val="45000"/>
+                              <a:satMod val="135000"/>
+                            </a:schemeClr>
+                            <a:prstClr val="white"/>
+                          </a:duotone>
+                          <a:extLst>
+                            <a:ext uri="{28A0092B-C50C-407E-A947-70E740481C1C}">
+                              <a14:useLocalDpi xmlns:a14="http://schemas.microsoft.com/office/drawing/2010/main" val="0"/>
+                            </a:ext>
+                          </a:extLst>
+                        </a:blip>
+                        <a:stretch>
+                          <a:fillRect/>
+                        </a:stretch>
+                      </pic:blipFill>
+                      <pic:spPr>
+                        <a:xfrm>
+                          <a:off x="0" y="0"/>
+                          <a:ext cx="1417320" cy="750898"/>
+                        </a:xfrm>
+                        <a:prstGeom prst="rect">
+                          <a:avLst/>
+                        </a:prstGeom>
+                        <a:noFill/>
+                        <a:ln>
+                          <a:noFill/>
+                        </a:ln>
+                      </pic:spPr>
+                    </pic:pic>
+                  </a:graphicData>
+                </a:graphic>
+              </wp:inline>
+            </w:drawing>
+          </w:r>
+        </w:p>
+        <w:sdt>
+          <w:sdtPr>
+            <w:rPr>
+              <w:rFonts w:asciiTheme="majorHAnsi" w:eastAsiaTheme="majorEastAsia" w:hAnsiTheme="majorHAnsi" w:cstheme="majorBidi"/>
+              <w:caps/>
+              <w:color w:val="156082" w:themeColor="accent1"/>
+              <w:sz w:val="72"/>
+              <w:szCs w:val="72"/>
+            </w:rPr>
+            <w:alias w:val="Título"/>
+            <w:tag w:val=""/>
+            <w:id w:val="1735040861"/>
+            <w:placeholder>
+              <w:docPart w:val="326868FF8B13493BB483C466E116B22C"/>
+            </w:placeholder>
+            <w:dataBinding w:prefixMappings="xmlns:ns0='http://purl.org/dc/elements/1.1/' xmlns:ns1='http://schemas.openxmlformats.org/package/2006/metadata/core-properties' " w:xpath="/ns1:coreProperties[1]/ns0:title[1]" w:storeItemID="{6C3C8BC8-F283-45AE-878A-BAB7291924A1}"/>
+            <w:text/>
+          </w:sdtPr>
+          <w:sdtEndPr>
+            <w:rPr>
+              <w:sz w:val="80"/>
+              <w:szCs w:val="80"/>
+            </w:rPr>
+          </w:sdtEndPr>
+          <w:sdtContent>
+            <w:p>
+              <w:pPr>
+                <w:pStyle w:val="Sinespaciado"/>
+                <w:pBdr>
+                  <w:top w:val="single" w:sz="6" w:space="6" w:color="156082" w:themeColor="accent1"/>
+                  <w:bottom w:val="single" w:sz="6" w:space="6" w:color="156082" w:themeColor="accent1"/>
+                </w:pBdr>
+                <w:spacing w:after="240"/>
+                <w:jc w:val="center"/>
+                <w:rPr>
+                  <w:rFonts w:asciiTheme="majorHAnsi" w:eastAsiaTheme="majorEastAsia" w:hAnsiTheme="majorHAnsi" w:cstheme="majorBidi"/>
+                  <w:caps/>
+                  <w:color w:val="156082" w:themeColor="accent1"/>
+                  <w:sz w:val="80"/>
+                  <w:szCs w:val="80"/>
+                </w:rPr>
+              </w:pPr>
+              <w:r>
+                <w:rPr>
+                  <w:rFonts w:asciiTheme="majorHAnsi" w:eastAsiaTheme="majorEastAsia" w:hAnsiTheme="majorHAnsi" w:cstheme="majorBidi"/>
+                  <w:caps/>
+                  <w:color w:val="156082" w:themeColor="accent1"/>
+                  <w:sz w:val="72"/>
+                  <w:szCs w:val="72"/>
+                </w:rPr>
+                <w:t>FASE 4</w:t>
+              </w:r>
+              <w:r>
+                <w:rPr>
+                  <w:rFonts w:asciiTheme="majorHAnsi" w:eastAsiaTheme="majorEastAsia" w:hAnsiTheme="majorHAnsi" w:cstheme="majorBidi"/>
+                  <w:caps/>
+                  <w:color w:val="156082" w:themeColor="accent1"/>
+                  <w:sz w:val="72"/>
+                  <w:szCs w:val="72"/>
+                </w:rPr>
+                <w:t>. SISTEMAS DE GESTION EMPRESARIAL</w:t>
+              </w:r>
+            </w:p>
+          </w:sdtContent>
+        </w:sdt>
+        <w:sdt>
+          <w:sdtPr>
+            <w:rPr>
+              <w:color w:val="156082" w:themeColor="accent1"/>
+              <w:sz w:val="28"/>
+              <w:szCs w:val="28"/>
+            </w:rPr>
+            <w:alias w:val="Subtítulo"/>
+            <w:tag w:val=""/>
+            <w:id w:val="328029620"/>
+            <w:placeholder>
+              <w:docPart w:val="1C71ABCAA24340A2A56675EE9B4B5A96"/>
+            </w:placeholder>
+            <w:dataBinding w:prefixMappings="xmlns:ns0='http://purl.org/dc/elements/1.1/' xmlns:ns1='http://schemas.openxmlformats.org/package/2006/metadata/core-properties' " w:xpath="/ns1:coreProperties[1]/ns0:subject[1]" w:storeItemID="{6C3C8BC8-F283-45AE-878A-BAB7291924A1}"/>
+            <w:text/>
+          </w:sdtPr>
+          <w:sdtContent>
+            <w:p>
+              <w:pPr>
+                <w:pStyle w:val="Sinespaciado"/>
+                <w:jc w:val="center"/>
+                <w:rPr>
+                  <w:color w:val="156082" w:themeColor="accent1"/>
+                  <w:sz w:val="28"/>
+                  <w:szCs w:val="28"/>
+                </w:rPr>
+              </w:pPr>
+              <w:r>
+                <w:rPr>
+                  <w:color w:val="156082" w:themeColor="accent1"/>
+                  <w:sz w:val="28"/>
+                  <w:szCs w:val="28"/>
+                </w:rPr>
+                <w:t>ECHOCAR.COM</w:t>
+              </w:r>
+            </w:p>
+          </w:sdtContent>
+        </w:sdt>
+        <w:p>
+          <w:pPr>
+            <w:pStyle w:val="Sinespaciado"/>
+            <w:spacing w:before="480"/>
+            <w:jc w:val="center"/>
+            <w:rPr>
+              <w:color w:val="156082" w:themeColor="accent1"/>
+            </w:rPr>
+          </w:pPr>
+          <w:r>
+            <w:rPr>
+              <w:noProof/>
+              <w:color w:val="156082" w:themeColor="accent1"/>
+            </w:rPr>
+            <mc:AlternateContent>
+              <mc:Choice Requires="wps">
+                <w:drawing>
+                  <wp:anchor distT="0" distB="0" distL="114300" distR="114300" simplePos="0" relativeHeight="251659264" behindDoc="0" locked="0" layoutInCell="1" allowOverlap="1" wp14:anchorId="5FDD7503" wp14:editId="4DDEDC2A">
+                    <wp:simplePos x="0" y="0"/>
+                    <wp:positionH relativeFrom="margin">
+                      <wp:align>center</wp:align>
+                    </wp:positionH>
+                    <mc:AlternateContent>
+                      <mc:Choice Requires="wp14">
+                        <wp:positionV relativeFrom="page">
+                          <wp14:pctPosVOffset>85000</wp14:pctPosVOffset>
+                        </wp:positionV>
+                      </mc:Choice>
+                      <mc:Fallback>
+                        <wp:positionV relativeFrom="page">
+                          <wp:posOffset>9088120</wp:posOffset>
+                        </wp:positionV>
+                      </mc:Fallback>
+                    </mc:AlternateContent>
+                    <wp:extent cx="6553200" cy="557784"/>
+                    <wp:effectExtent l="0" t="0" r="0" b="12700"/>
+                    <wp:wrapNone/>
+                    <wp:docPr id="142" name="Cuadro de texto 146"/>
+                    <wp:cNvGraphicFramePr/>
+                    <a:graphic xmlns:a="http://schemas.openxmlformats.org/drawingml/2006/main">
+                      <a:graphicData uri="http://schemas.microsoft.com/office/word/2010/wordprocessingShape">
+                        <wps:wsp>
+                          <wps:cNvSpPr txBox="1"/>
+                          <wps:spPr>
+                            <a:xfrm>
+                              <a:off x="0" y="0"/>
+                              <a:ext cx="6553200" cy="557784"/>
+                            </a:xfrm>
+                            <a:prstGeom prst="rect">
+                              <a:avLst/>
+                            </a:prstGeom>
+                            <a:noFill/>
+                            <a:ln w="6350">
+                              <a:noFill/>
+                            </a:ln>
+                            <a:effectLst/>
+                          </wps:spPr>
+                          <wps:style>
+                            <a:lnRef idx="0">
+                              <a:schemeClr val="accent1"/>
+                            </a:lnRef>
+                            <a:fillRef idx="0">
+                              <a:schemeClr val="accent1"/>
+                            </a:fillRef>
+                            <a:effectRef idx="0">
+                              <a:schemeClr val="accent1"/>
+                            </a:effectRef>
+                            <a:fontRef idx="minor">
+                              <a:schemeClr val="dk1"/>
+                            </a:fontRef>
+                          </wps:style>
+                          <wps:txbx>
+                            <w:txbxContent>
+                              <w:sdt>
+                                <w:sdtPr>
+                                  <w:rPr>
+                                    <w:caps/>
+                                    <w:color w:val="156082" w:themeColor="accent1"/>
+                                    <w:sz w:val="28"/>
+                                    <w:szCs w:val="28"/>
+                                  </w:rPr>
+                                  <w:alias w:val="Fecha"/>
+                                  <w:tag w:val=""/>
+                                  <w:id w:val="197127006"/>
+                                  <w:dataBinding w:prefixMappings="xmlns:ns0='http://schemas.microsoft.com/office/2006/coverPageProps' " w:xpath="/ns0:CoverPageProperties[1]/ns0:PublishDate[1]" w:storeItemID="{55AF091B-3C7A-41E3-B477-F2FDAA23CFDA}"/>
+                                  <w:date w:fullDate="2025-04-09T00:00:00Z">
+                                    <w:dateFormat w:val="d 'de' MMMM 'de' yyyy"/>
+                                    <w:lid w:val="es-ES"/>
+                                    <w:storeMappedDataAs w:val="dateTime"/>
+                                    <w:calendar w:val="gregorian"/>
+                                  </w:date>
+                                </w:sdtPr>
+                                <w:sdtContent>
+                                  <w:p>
+                                    <w:pPr>
+                                      <w:pStyle w:val="Sinespaciado"/>
+                                      <w:spacing w:after="40"/>
+                                      <w:jc w:val="center"/>
+                                      <w:rPr>
+                                        <w:caps/>
+                                        <w:color w:val="156082" w:themeColor="accent1"/>
+                                        <w:sz w:val="28"/>
+                                        <w:szCs w:val="28"/>
+                                      </w:rPr>
+                                    </w:pPr>
+                                    <w:r>
+                                      <w:rPr>
+                                        <w:caps/>
+                                        <w:color w:val="156082" w:themeColor="accent1"/>
+                                        <w:sz w:val="28"/>
+                                        <w:szCs w:val="28"/>
+                                      </w:rPr>
+                                      <w:t>9 de abril de 2025</w:t>
+                                    </w:r>
+                                  </w:p>
+                                </w:sdtContent>
+                              </w:sdt>
+                              <w:p>
+                                <w:pPr>
+                                  <w:pStyle w:val="Sinespaciado"/>
+                                  <w:jc w:val="center"/>
+                                  <w:rPr>
+                                    <w:color w:val="156082" w:themeColor="accent1"/>
+                                  </w:rPr>
+                                </w:pPr>
+                                <w:sdt>
+                                  <w:sdtPr>
+                                    <w:rPr>
+                                      <w:caps/>
+                                      <w:color w:val="156082" w:themeColor="accent1"/>
+                                    </w:rPr>
+                                    <w:alias w:val="Compañía"/>
+                                    <w:tag w:val=""/>
+                                    <w:id w:val="1390145197"/>
+                                    <w:dataBinding w:prefixMappings="xmlns:ns0='http://schemas.openxmlformats.org/officeDocument/2006/extended-properties' " w:xpath="/ns0:Properties[1]/ns0:Company[1]" w:storeItemID="{6668398D-A668-4E3E-A5EB-62B293D839F1}"/>
+                                    <w:text/>
+                                  </w:sdtPr>
+                                  <w:sdtContent>
+                                    <w:r>
+                                      <w:rPr>
+                                        <w:caps/>
+                                        <w:color w:val="156082" w:themeColor="accent1"/>
+                                      </w:rPr>
+                                      <w:t>francisco javier fernandez fernandez</w:t>
+                                    </w:r>
+                                  </w:sdtContent>
+                                </w:sdt>
+                              </w:p>
+                              <w:p>
+                                <w:pPr>
+                                  <w:pStyle w:val="Sinespaciado"/>
+                                  <w:jc w:val="center"/>
+                                  <w:rPr>
+                                    <w:color w:val="156082" w:themeColor="accent1"/>
+                                  </w:rPr>
+                                </w:pPr>
+                                <w:sdt>
+                                  <w:sdtPr>
+                                    <w:rPr>
+                                      <w:color w:val="156082" w:themeColor="accent1"/>
+                                    </w:rPr>
+                                    <w:alias w:val="Dirección"/>
+                                    <w:tag w:val=""/>
+                                    <w:id w:val="-726379553"/>
+                                    <w:dataBinding w:prefixMappings="xmlns:ns0='http://schemas.microsoft.com/office/2006/coverPageProps' " w:xpath="/ns0:CoverPageProperties[1]/ns0:CompanyAddress[1]" w:storeItemID="{55AF091B-3C7A-41E3-B477-F2FDAA23CFDA}"/>
+                                    <w:text/>
+                                  </w:sdtPr>
+                                  <w:sdtContent>
+                                    <w:r>
+                                      <w:rPr>
+                                        <w:color w:val="156082" w:themeColor="accent1"/>
+                                      </w:rPr>
+                                      <w:t>DAM</w:t>
+                                    </w:r>
+                                  </w:sdtContent>
+                                </w:sdt>
+                              </w:p>
+                            </w:txbxContent>
+                          </wps:txbx>
+                          <wps:bodyPr rot="0" spcFirstLastPara="0" vertOverflow="overflow" horzOverflow="overflow" vert="horz" wrap="square" lIns="0" tIns="0" rIns="0" bIns="0" numCol="1" spcCol="0" rtlCol="0" fromWordArt="0" anchor="b" anchorCtr="0" forceAA="0" compatLnSpc="1">
+                            <a:prstTxWarp prst="textNoShape">
+                              <a:avLst/>
+                            </a:prstTxWarp>
+                            <a:spAutoFit/>
+                          </wps:bodyPr>
+                        </wps:wsp>
+                      </a:graphicData>
+                    </a:graphic>
+                    <wp14:sizeRelH relativeFrom="margin">
+                      <wp14:pctWidth>100000</wp14:pctWidth>
+                    </wp14:sizeRelH>
+                    <wp14:sizeRelV relativeFrom="margin">
+                      <wp14:pctHeight>0</wp14:pctHeight>
+                    </wp14:sizeRelV>
+                  </wp:anchor>
+                </w:drawing>
+              </mc:Choice>
+              <mc:Fallback>
+                <w:pict>
+                  <v:shapetype w14:anchorId="5FDD7503" id="_x0000_t202" coordsize="21600,21600" o:spt="202" path="m,l,21600r21600,l21600,xe">
+                    <v:stroke joinstyle="miter"/>
+                    <v:path gradientshapeok="t" o:connecttype="rect"/>
+                  </v:shapetype>
+                  <v:shape id="Cuadro de texto 146" o:spid="_x0000_s1026" type="#_x0000_t202" style="position:absolute;left:0;text-align:left;margin-left:0;margin-top:0;width:516pt;height:43.9pt;z-index:251659264;visibility:visible;mso-wrap-style:square;mso-width-percent:1000;mso-height-percent:0;mso-top-percent:850;mso-wrap-distance-left:9pt;mso-wrap-distance-top:0;mso-wrap-distance-right:9pt;mso-wrap-distance-bottom:0;mso-position-horizontal:center;mso-position-horizontal-relative:margin;mso-position-vertical-relative:page;mso-width-percent:1000;mso-height-percent:0;mso-top-percent:850;mso-width-relative:margin;mso-height-relative:margin;v-text-anchor:bottom" o:gfxdata="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" filled="f" stroked="f" strokeweight=".5pt">
+                    <v:textbox style="mso-fit-shape-to-text:t" inset="0,0,0,0">
+                      <w:txbxContent>
+                        <w:sdt>
+                          <w:sdtPr>
+                            <w:rPr>
+                              <w:caps/>
+                              <w:color w:val="156082" w:themeColor="accent1"/>
+                              <w:sz w:val="28"/>
+                              <w:szCs w:val="28"/>
+                            </w:rPr>
+                            <w:alias w:val="Fecha"/>
+                            <w:tag w:val=""/>
+                            <w:id w:val="197127006"/>
+                            <w:dataBinding w:prefixMappings="xmlns:ns0='http://schemas.microsoft.com/office/2006/coverPageProps' " w:xpath="/ns0:CoverPageProperties[1]/ns0:PublishDate[1]" w:storeItemID="{55AF091B-3C7A-41E3-B477-F2FDAA23CFDA}"/>
+                            <w:date w:fullDate="2025-04-09T00:00:00Z">
+                              <w:dateFormat w:val="d 'de' MMMM 'de' yyyy"/>
+                              <w:lid w:val="es-ES"/>
+                              <w:storeMappedDataAs w:val="dateTime"/>
+                              <w:calendar w:val="gregorian"/>
+                            </w:date>
+                          </w:sdtPr>
+                          <w:sdtContent>
+                            <w:p>
+                              <w:pPr>
+                                <w:pStyle w:val="Sinespaciado"/>
+                                <w:spacing w:after="40"/>
+                                <w:jc w:val="center"/>
+                                <w:rPr>
+                                  <w:caps/>
+                                  <w:color w:val="156082" w:themeColor="accent1"/>
+                                  <w:sz w:val="28"/>
+                                  <w:szCs w:val="28"/>
+                                </w:rPr>
+                              </w:pPr>
+                              <w:r>
+                                <w:rPr>
+                                  <w:caps/>
+                                  <w:color w:val="156082" w:themeColor="accent1"/>
+                                  <w:sz w:val="28"/>
+                                  <w:szCs w:val="28"/>
+                                </w:rPr>
+                                <w:t>9 de abril de 2025</w:t>
+                              </w:r>
+                            </w:p>
+                          </w:sdtContent>
+                        </w:sdt>
+                        <w:p>
+                          <w:pPr>
+                            <w:pStyle w:val="Sinespaciado"/>
+                            <w:jc w:val="center"/>
+                            <w:rPr>
+                              <w:color w:val="156082" w:themeColor="accent1"/>
+                            </w:rPr>
+                          </w:pPr>
+                          <w:sdt>
+                            <w:sdtPr>
+                              <w:rPr>
+                                <w:caps/>
+                                <w:color w:val="156082" w:themeColor="accent1"/>
+                              </w:rPr>
+                              <w:alias w:val="Compañía"/>
+                              <w:tag w:val=""/>
+                              <w:id w:val="1390145197"/>
+                              <w:dataBinding w:prefixMappings="xmlns:ns0='http://schemas.openxmlformats.org/officeDocument/2006/extended-properties' " w:xpath="/ns0:Properties[1]/ns0:Company[1]" w:storeItemID="{6668398D-A668-4E3E-A5EB-62B293D839F1}"/>
+                              <w:text/>
+                            </w:sdtPr>
+                            <w:sdtContent>
+                              <w:r>
+                                <w:rPr>
+                                  <w:caps/>
+                                  <w:color w:val="156082" w:themeColor="accent1"/>
+                                </w:rPr>
+                                <w:t>francisco javier fernandez fernandez</w:t>
+                              </w:r>
+                            </w:sdtContent>
+                          </w:sdt>
+                        </w:p>
+                        <w:p>
+                          <w:pPr>
+                            <w:pStyle w:val="Sinespaciado"/>
+                            <w:jc w:val="center"/>
+                            <w:rPr>
+                              <w:color w:val="156082" w:themeColor="accent1"/>
+                            </w:rPr>
+                          </w:pPr>
+                          <w:sdt>
+                            <w:sdtPr>
+                              <w:rPr>
+                                <w:color w:val="156082" w:themeColor="accent1"/>
+                              </w:rPr>
+                              <w:alias w:val="Dirección"/>
+                              <w:tag w:val=""/>
+                              <w:id w:val="-726379553"/>
+                              <w:dataBinding w:prefixMappings="xmlns:ns0='http://schemas.microsoft.com/office/2006/coverPageProps' " w:xpath="/ns0:CoverPageProperties[1]/ns0:CompanyAddress[1]" w:storeItemID="{55AF091B-3C7A-41E3-B477-F2FDAA23CFDA}"/>
+                              <w:text/>
+                            </w:sdtPr>
+                            <w:sdtContent>
+                              <w:r>
+                                <w:rPr>
+                                  <w:color w:val="156082" w:themeColor="accent1"/>
+                                </w:rPr>
+                                <w:t>DAM</w:t>
+                              </w:r>
+                            </w:sdtContent>
+                          </w:sdt>
+                        </w:p>
+                      </w:txbxContent>
+                    </v:textbox>
+                    <w10:wrap anchorx="margin" anchory="page"/>
+                  </v:shape>
+                </w:pict>
+              </mc:Fallback>
+            </mc:AlternateContent>
+          </w:r>
+          <w:r>
+            <w:rPr>
+              <w:noProof/>
+              <w:color w:val="156082" w:themeColor="accent1"/>
+            </w:rPr>
+            <w:drawing>
+              <wp:inline distT="0" distB="0" distL="0" distR="0" wp14:anchorId="79B11C8F" wp14:editId="1AA189F8">
+                <wp:extent cx="758952" cy="478932"/>
+                <wp:effectExtent l="0" t="0" r="3175" b="0"/>
+                <wp:docPr id="144" name="Imagen 147"/>
+                <wp:cNvGraphicFramePr>
+                  <a:graphicFrameLocks xmlns:a="http://schemas.openxmlformats.org/drawingml/2006/main" noChangeAspect="1"/>
+                </wp:cNvGraphicFramePr>
+                <a:graphic xmlns:a="http://schemas.openxmlformats.org/drawingml/2006/main">
+                  <a:graphicData uri="http://schemas.openxmlformats.org/drawingml/2006/picture">
+                    <pic:pic xmlns:pic="http://schemas.openxmlformats.org/drawingml/2006/picture">
+                      <pic:nvPicPr>
+                        <pic:cNvPr id="9" name="roco bottom.png"/>
+                        <pic:cNvPicPr/>
+                      </pic:nvPicPr>
+                      <pic:blipFill>
+                        <a:blip r:embed="rId10" cstate="print">
+                          <a:duotone>
+                            <a:schemeClr val="accent1">
+                              <a:shade val="45000"/>
+                              <a:satMod val="135000"/>
+                            </a:schemeClr>
+                            <a:prstClr val="white"/>
+                          </a:duotone>
+                          <a:extLst>
+                            <a:ext uri="{28A0092B-C50C-407E-A947-70E740481C1C}">
+                              <a14:useLocalDpi xmlns:a14="http://schemas.microsoft.com/office/drawing/2010/main" val="0"/>
+                            </a:ext>
+                          </a:extLst>
+                        </a:blip>
+                        <a:stretch>
+                          <a:fillRect/>
+                        </a:stretch>
+                      </pic:blipFill>
+                      <pic:spPr>
+                        <a:xfrm>
+                          <a:off x="0" y="0"/>
+                          <a:ext cx="758952" cy="478932"/>
+                        </a:xfrm>
+                        <a:prstGeom prst="rect">
+                          <a:avLst/>
+                        </a:prstGeom>
+                      </pic:spPr>
+                    </pic:pic>
+                  </a:graphicData>
+                </a:graphic>
+              </wp:inline>
+            </w:drawing>
+          </w:r>
+        </w:p>
+        <w:p>
+          <w:pPr>
+            <w:rPr>
+              <w:b/>
+              <w:bCs/>
+              <w:noProof/>
+            </w:rPr>
+          </w:pPr>
+          <w:r>
+            <w:rPr>
+              <w:b/>
+              <w:bCs/>
+              <w:noProof/>
+            </w:rPr>
+            <w:br w:type="page"/>
+          </w:r>
+        </w:p>
+      </w:sdtContent>
+    </w:sdt>
+    <w:p>
+      <w:pPr>
+        <w:rPr>
+          <w:b/>
+          <w:bCs/>
+          <w:sz w:val="32"/>
+          <w:szCs w:val="32"/>
+        </w:rPr>
+      </w:pPr>
+      <w:r>
+        <w:rPr>
+          <w:b/>
+          <w:bCs/>
+          <w:sz w:val="32"/>
+          <w:szCs w:val="32"/>
+        </w:rPr>
+        <w:lastRenderedPageBreak/>
         <w:t xml:space="preserve">Nombre del </w:t>
       </w:r>
       <w:r>
         <w:rPr>
           <w:b/>
           <w:bCs/>
+          <w:sz w:val="32"/>
+          <w:szCs w:val="32"/>
         </w:rPr>
         <w:t>módulo</w:t>
       </w:r>
@@ -27,6 +621,8 @@
         <w:rPr>
           <w:b/>
           <w:bCs/>
+          <w:sz w:val="32"/>
+          <w:szCs w:val="32"/>
         </w:rPr>
         <w:t>:</w:t>
       </w:r>
@@ -50,12 +646,16 @@
         <w:rPr>
           <w:b/>
           <w:bCs/>
-        </w:rPr>
-      </w:pPr>
-      <w:r>
-        <w:rPr>
-          <w:b/>
-          <w:bCs/>
+          <w:sz w:val="32"/>
+          <w:szCs w:val="32"/>
+        </w:rPr>
+      </w:pPr>
+      <w:r>
+        <w:rPr>
+          <w:b/>
+          <w:bCs/>
+          <w:sz w:val="32"/>
+          <w:szCs w:val="32"/>
         </w:rPr>
         <w:t>Descripción corta:</w:t>
       </w:r>
@@ -73,12 +673,16 @@
         <w:rPr>
           <w:b/>
           <w:bCs/>
-        </w:rPr>
-      </w:pPr>
-      <w:r>
-        <w:rPr>
-          <w:b/>
-          <w:bCs/>
+          <w:sz w:val="32"/>
+          <w:szCs w:val="32"/>
+        </w:rPr>
+      </w:pPr>
+      <w:r>
+        <w:rPr>
+          <w:b/>
+          <w:bCs/>
+          <w:sz w:val="32"/>
+          <w:szCs w:val="32"/>
         </w:rPr>
         <w:t>Descripción detallada de todas las funciones</w:t>
       </w:r>
@@ -86,6 +690,8 @@
         <w:rPr>
           <w:b/>
           <w:bCs/>
+          <w:sz w:val="32"/>
+          <w:szCs w:val="32"/>
         </w:rPr>
         <w:t xml:space="preserve"> a cubrir:</w:t>
       </w:r>
@@ -286,11 +892,16 @@
         <w:t xml:space="preserve"> </w:t>
       </w:r>
       <w:r>
-        <w:t>daños no registrados</w:t>
+        <w:t xml:space="preserve">daños no </w:t>
+      </w:r>
+      <w:proofErr w:type="gramStart"/>
+      <w:r>
+        <w:t>registrados</w:t>
       </w:r>
       <w:r>
         <w:t>,etc.</w:t>
       </w:r>
+      <w:proofErr w:type="gramEnd"/>
     </w:p>
     <w:p>
       <w:pPr>
@@ -729,12 +1340,16 @@
         <w:rPr>
           <w:b/>
           <w:bCs/>
-        </w:rPr>
-      </w:pPr>
-      <w:r>
-        <w:rPr>
-          <w:b/>
-          <w:bCs/>
+          <w:sz w:val="32"/>
+          <w:szCs w:val="32"/>
+        </w:rPr>
+      </w:pPr>
+      <w:r>
+        <w:rPr>
+          <w:b/>
+          <w:bCs/>
+          <w:sz w:val="32"/>
+          <w:szCs w:val="32"/>
         </w:rPr>
         <w:t>MAPA DEL MODULO</w:t>
       </w:r>
@@ -780,7 +1395,7 @@
                     <pic:cNvPicPr/>
                   </pic:nvPicPr>
                   <pic:blipFill>
-                    <a:blip r:embed="rId5">
+                    <a:blip r:embed="rId11">
                       <a:extLst>
                         <a:ext uri="{28A0092B-C50C-407E-A947-70E740481C1C}">
                           <a14:useLocalDpi xmlns:a14="http://schemas.microsoft.com/office/drawing/2010/main" val="0"/>
@@ -822,10 +1437,96 @@
           <w:bCs/>
         </w:rPr>
       </w:pPr>
-      <w:r>
-        <w:rPr>
-          <w:b/>
-          <w:bCs/>
+    </w:p>
+    <w:p>
+      <w:pPr>
+        <w:rPr>
+          <w:b/>
+          <w:bCs/>
+        </w:rPr>
+      </w:pPr>
+    </w:p>
+    <w:p>
+      <w:pPr>
+        <w:rPr>
+          <w:b/>
+          <w:bCs/>
+        </w:rPr>
+      </w:pPr>
+    </w:p>
+    <w:p>
+      <w:pPr>
+        <w:rPr>
+          <w:b/>
+          <w:bCs/>
+        </w:rPr>
+      </w:pPr>
+    </w:p>
+    <w:p>
+      <w:pPr>
+        <w:rPr>
+          <w:b/>
+          <w:bCs/>
+        </w:rPr>
+      </w:pPr>
+    </w:p>
+    <w:p>
+      <w:pPr>
+        <w:rPr>
+          <w:b/>
+          <w:bCs/>
+        </w:rPr>
+      </w:pPr>
+    </w:p>
+    <w:p>
+      <w:pPr>
+        <w:rPr>
+          <w:b/>
+          <w:bCs/>
+        </w:rPr>
+      </w:pPr>
+    </w:p>
+    <w:p>
+      <w:pPr>
+        <w:rPr>
+          <w:b/>
+          <w:bCs/>
+        </w:rPr>
+      </w:pPr>
+    </w:p>
+    <w:p>
+      <w:pPr>
+        <w:rPr>
+          <w:b/>
+          <w:bCs/>
+        </w:rPr>
+      </w:pPr>
+    </w:p>
+    <w:p>
+      <w:pPr>
+        <w:rPr>
+          <w:b/>
+          <w:bCs/>
+        </w:rPr>
+      </w:pPr>
+    </w:p>
+    <w:p>
+      <w:pPr>
+        <w:rPr>
+          <w:b/>
+          <w:bCs/>
+          <w:sz w:val="32"/>
+          <w:szCs w:val="32"/>
+          <w:u w:val="single"/>
+        </w:rPr>
+      </w:pPr>
+      <w:r>
+        <w:rPr>
+          <w:b/>
+          <w:bCs/>
+          <w:sz w:val="32"/>
+          <w:szCs w:val="32"/>
+          <w:u w:val="single"/>
         </w:rPr>
         <w:t xml:space="preserve">DEPENDENCIAS </w:t>
       </w:r>
@@ -833,6 +1534,9 @@
         <w:rPr>
           <w:b/>
           <w:bCs/>
+          <w:sz w:val="32"/>
+          <w:szCs w:val="32"/>
+          <w:u w:val="single"/>
         </w:rPr>
         <w:t>CON</w:t>
       </w:r>
@@ -840,6 +1544,9 @@
         <w:rPr>
           <w:b/>
           <w:bCs/>
+          <w:sz w:val="32"/>
+          <w:szCs w:val="32"/>
+          <w:u w:val="single"/>
         </w:rPr>
         <w:t xml:space="preserve"> OTROS MODULOS:</w:t>
       </w:r>
@@ -1045,7 +1752,6 @@
         <w:spacing w:after="0"/>
       </w:pPr>
       <w:r>
-        <w:lastRenderedPageBreak/>
         <w:t>Registro automático de pagos y facturas de alquiler.</w:t>
       </w:r>
     </w:p>
@@ -1139,16 +1845,2944 @@
         <w:t>o.</w:t>
       </w:r>
     </w:p>
+    <w:p>
+      <w:pPr>
+        <w:spacing w:after="0"/>
+      </w:pPr>
+    </w:p>
+    <w:p>
+      <w:pPr>
+        <w:spacing w:after="0"/>
+      </w:pPr>
+    </w:p>
+    <w:p>
+      <w:pPr>
+        <w:spacing w:after="0"/>
+        <w:rPr>
+          <w:b/>
+          <w:bCs/>
+          <w:sz w:val="32"/>
+          <w:szCs w:val="32"/>
+        </w:rPr>
+      </w:pPr>
+    </w:p>
+    <w:p>
+      <w:pPr>
+        <w:spacing w:after="0"/>
+        <w:rPr>
+          <w:b/>
+          <w:bCs/>
+          <w:sz w:val="32"/>
+          <w:szCs w:val="32"/>
+        </w:rPr>
+      </w:pPr>
+    </w:p>
+    <w:p>
+      <w:pPr>
+        <w:spacing w:after="0"/>
+        <w:rPr>
+          <w:b/>
+          <w:bCs/>
+          <w:sz w:val="32"/>
+          <w:szCs w:val="32"/>
+        </w:rPr>
+      </w:pPr>
+    </w:p>
+    <w:p>
+      <w:pPr>
+        <w:spacing w:after="0"/>
+        <w:rPr>
+          <w:b/>
+          <w:bCs/>
+          <w:sz w:val="32"/>
+          <w:szCs w:val="32"/>
+        </w:rPr>
+      </w:pPr>
+    </w:p>
+    <w:p>
+      <w:pPr>
+        <w:spacing w:after="0"/>
+        <w:rPr>
+          <w:b/>
+          <w:bCs/>
+          <w:sz w:val="32"/>
+          <w:szCs w:val="32"/>
+        </w:rPr>
+      </w:pPr>
+    </w:p>
+    <w:p>
+      <w:pPr>
+        <w:spacing w:after="0"/>
+        <w:rPr>
+          <w:b/>
+          <w:bCs/>
+          <w:sz w:val="32"/>
+          <w:szCs w:val="32"/>
+        </w:rPr>
+      </w:pPr>
+    </w:p>
+    <w:p>
+      <w:pPr>
+        <w:spacing w:after="0"/>
+        <w:rPr>
+          <w:b/>
+          <w:bCs/>
+          <w:sz w:val="32"/>
+          <w:szCs w:val="32"/>
+        </w:rPr>
+      </w:pPr>
+    </w:p>
+    <w:p>
+      <w:pPr>
+        <w:spacing w:after="0"/>
+        <w:rPr>
+          <w:b/>
+          <w:bCs/>
+          <w:sz w:val="32"/>
+          <w:szCs w:val="32"/>
+        </w:rPr>
+      </w:pPr>
+    </w:p>
+    <w:p>
+      <w:pPr>
+        <w:spacing w:after="0"/>
+        <w:rPr>
+          <w:b/>
+          <w:bCs/>
+          <w:sz w:val="32"/>
+          <w:szCs w:val="32"/>
+        </w:rPr>
+      </w:pPr>
+    </w:p>
+    <w:p>
+      <w:pPr>
+        <w:spacing w:after="0"/>
+        <w:rPr>
+          <w:b/>
+          <w:bCs/>
+          <w:sz w:val="32"/>
+          <w:szCs w:val="32"/>
+        </w:rPr>
+      </w:pPr>
+    </w:p>
+    <w:p>
+      <w:pPr>
+        <w:spacing w:after="0"/>
+        <w:rPr>
+          <w:b/>
+          <w:bCs/>
+          <w:sz w:val="32"/>
+          <w:szCs w:val="32"/>
+        </w:rPr>
+      </w:pPr>
+    </w:p>
+    <w:p>
+      <w:pPr>
+        <w:spacing w:after="0"/>
+        <w:rPr>
+          <w:b/>
+          <w:bCs/>
+          <w:sz w:val="32"/>
+          <w:szCs w:val="32"/>
+        </w:rPr>
+      </w:pPr>
+    </w:p>
+    <w:p>
+      <w:pPr>
+        <w:spacing w:after="0"/>
+        <w:rPr>
+          <w:b/>
+          <w:bCs/>
+          <w:sz w:val="32"/>
+          <w:szCs w:val="32"/>
+        </w:rPr>
+      </w:pPr>
+    </w:p>
+    <w:p>
+      <w:pPr>
+        <w:spacing w:after="0"/>
+        <w:rPr>
+          <w:b/>
+          <w:bCs/>
+          <w:sz w:val="32"/>
+          <w:szCs w:val="32"/>
+        </w:rPr>
+      </w:pPr>
+    </w:p>
+    <w:p>
+      <w:pPr>
+        <w:spacing w:after="0"/>
+        <w:rPr>
+          <w:b/>
+          <w:bCs/>
+          <w:sz w:val="32"/>
+          <w:szCs w:val="32"/>
+        </w:rPr>
+      </w:pPr>
+    </w:p>
+    <w:p>
+      <w:pPr>
+        <w:spacing w:after="0"/>
+        <w:rPr>
+          <w:b/>
+          <w:bCs/>
+          <w:sz w:val="32"/>
+          <w:szCs w:val="32"/>
+        </w:rPr>
+      </w:pPr>
+    </w:p>
+    <w:p>
+      <w:pPr>
+        <w:spacing w:after="0"/>
+        <w:rPr>
+          <w:b/>
+          <w:bCs/>
+          <w:sz w:val="32"/>
+          <w:szCs w:val="32"/>
+        </w:rPr>
+      </w:pPr>
+    </w:p>
+    <w:p>
+      <w:pPr>
+        <w:spacing w:after="0"/>
+        <w:rPr>
+          <w:b/>
+          <w:bCs/>
+          <w:sz w:val="32"/>
+          <w:szCs w:val="32"/>
+        </w:rPr>
+      </w:pPr>
+    </w:p>
+    <w:p>
+      <w:pPr>
+        <w:spacing w:after="0"/>
+        <w:rPr>
+          <w:b/>
+          <w:bCs/>
+          <w:sz w:val="32"/>
+          <w:szCs w:val="32"/>
+        </w:rPr>
+      </w:pPr>
+    </w:p>
+    <w:p>
+      <w:pPr>
+        <w:spacing w:after="0"/>
+        <w:rPr>
+          <w:b/>
+          <w:bCs/>
+          <w:sz w:val="32"/>
+          <w:szCs w:val="32"/>
+        </w:rPr>
+      </w:pPr>
+    </w:p>
+    <w:p>
+      <w:pPr>
+        <w:spacing w:after="0"/>
+        <w:rPr>
+          <w:b/>
+          <w:bCs/>
+          <w:sz w:val="32"/>
+          <w:szCs w:val="32"/>
+          <w:u w:val="single"/>
+        </w:rPr>
+      </w:pPr>
+      <w:r>
+        <w:rPr>
+          <w:b/>
+          <w:bCs/>
+          <w:sz w:val="32"/>
+          <w:szCs w:val="32"/>
+          <w:u w:val="single"/>
+        </w:rPr>
+        <w:t>WIREFRAMES</w:t>
+      </w:r>
+    </w:p>
+    <w:p>
+      <w:pPr>
+        <w:spacing w:after="0"/>
+        <w:rPr>
+          <w:b/>
+          <w:bCs/>
+          <w:sz w:val="24"/>
+          <w:szCs w:val="24"/>
+        </w:rPr>
+      </w:pPr>
+      <w:r>
+        <w:rPr>
+          <w:b/>
+          <w:bCs/>
+          <w:sz w:val="24"/>
+          <w:szCs w:val="24"/>
+        </w:rPr>
+        <w:t>Inicio de sesión y autenticación</w:t>
+      </w:r>
+    </w:p>
+    <w:p>
+      <w:pPr>
+        <w:spacing w:after="0"/>
+        <w:rPr>
+          <w:sz w:val="24"/>
+          <w:szCs w:val="24"/>
+        </w:rPr>
+      </w:pPr>
+      <w:r>
+        <w:rPr>
+          <w:sz w:val="24"/>
+          <w:szCs w:val="24"/>
+        </w:rPr>
+        <w:t>Todos los usuarios acceden al sistema mediante credenciales según su perfil.</w:t>
+      </w:r>
+    </w:p>
+    <w:p>
+      <w:pPr>
+        <w:spacing w:after="0"/>
+      </w:pPr>
+    </w:p>
+    <w:p>
+      <w:pPr>
+        <w:spacing w:after="0"/>
+      </w:pPr>
+      <w:r>
+        <w:rPr>
+          <w:noProof/>
+        </w:rPr>
+        <w:drawing>
+          <wp:inline distT="0" distB="0" distL="0" distR="0" wp14:anchorId="21FDF8CB" wp14:editId="5EA98037">
+            <wp:extent cx="5400040" cy="4090670"/>
+            <wp:effectExtent l="0" t="0" r="0" b="5080"/>
+            <wp:docPr id="1608358119" name="Imagen 4" descr="Interfaz de usuario gráfica, Aplicación&#10;&#10;El contenido generado por IA puede ser incorrecto."/>
+            <wp:cNvGraphicFramePr>
+              <a:graphicFrameLocks xmlns:a="http://schemas.openxmlformats.org/drawingml/2006/main" noChangeAspect="1"/>
+            </wp:cNvGraphicFramePr>
+            <a:graphic xmlns:a="http://schemas.openxmlformats.org/drawingml/2006/main">
+              <a:graphicData uri="http://schemas.openxmlformats.org/drawingml/2006/picture">
+                <pic:pic xmlns:pic="http://schemas.openxmlformats.org/drawingml/2006/picture">
+                  <pic:nvPicPr>
+                    <pic:cNvPr id="1608358119" name="Imagen 4" descr="Interfaz de usuario gráfica, Aplicación&#10;&#10;El contenido generado por IA puede ser incorrecto."/>
+                    <pic:cNvPicPr/>
+                  </pic:nvPicPr>
+                  <pic:blipFill>
+                    <a:blip r:embed="rId12" cstate="print">
+                      <a:extLst>
+                        <a:ext uri="{28A0092B-C50C-407E-A947-70E740481C1C}">
+                          <a14:useLocalDpi xmlns:a14="http://schemas.microsoft.com/office/drawing/2010/main" val="0"/>
+                        </a:ext>
+                      </a:extLst>
+                    </a:blip>
+                    <a:stretch>
+                      <a:fillRect/>
+                    </a:stretch>
+                  </pic:blipFill>
+                  <pic:spPr>
+                    <a:xfrm>
+                      <a:off x="0" y="0"/>
+                      <a:ext cx="5400040" cy="4090670"/>
+                    </a:xfrm>
+                    <a:prstGeom prst="rect">
+                      <a:avLst/>
+                    </a:prstGeom>
+                  </pic:spPr>
+                </pic:pic>
+              </a:graphicData>
+            </a:graphic>
+          </wp:inline>
+        </w:drawing>
+      </w:r>
+    </w:p>
+    <w:p>
+      <w:pPr>
+        <w:spacing w:after="0"/>
+      </w:pPr>
+    </w:p>
+    <w:p>
+      <w:pPr>
+        <w:spacing w:after="0"/>
+      </w:pPr>
+    </w:p>
+    <w:p>
+      <w:pPr>
+        <w:spacing w:after="0"/>
+      </w:pPr>
+    </w:p>
+    <w:p>
+      <w:pPr>
+        <w:spacing w:after="0"/>
+      </w:pPr>
+    </w:p>
+    <w:p>
+      <w:pPr>
+        <w:spacing w:after="0"/>
+      </w:pPr>
+    </w:p>
+    <w:p>
+      <w:pPr>
+        <w:spacing w:after="0"/>
+      </w:pPr>
+    </w:p>
+    <w:p>
+      <w:pPr>
+        <w:spacing w:after="0"/>
+      </w:pPr>
+    </w:p>
+    <w:p>
+      <w:pPr>
+        <w:spacing w:after="0"/>
+      </w:pPr>
+    </w:p>
+    <w:p>
+      <w:pPr>
+        <w:spacing w:after="0"/>
+      </w:pPr>
+    </w:p>
+    <w:p>
+      <w:pPr>
+        <w:spacing w:after="0"/>
+      </w:pPr>
+    </w:p>
+    <w:p>
+      <w:pPr>
+        <w:spacing w:after="0"/>
+      </w:pPr>
+    </w:p>
+    <w:p>
+      <w:pPr>
+        <w:spacing w:after="0"/>
+      </w:pPr>
+    </w:p>
+    <w:p>
+      <w:pPr>
+        <w:spacing w:after="0"/>
+      </w:pPr>
+    </w:p>
+    <w:p>
+      <w:pPr>
+        <w:spacing w:after="0"/>
+      </w:pPr>
+    </w:p>
+    <w:p>
+      <w:pPr>
+        <w:spacing w:after="0"/>
+      </w:pPr>
+    </w:p>
+    <w:p>
+      <w:pPr>
+        <w:spacing w:after="0"/>
+      </w:pPr>
+    </w:p>
+    <w:p>
+      <w:pPr>
+        <w:spacing w:after="0"/>
+      </w:pPr>
+    </w:p>
+    <w:p>
+      <w:pPr>
+        <w:spacing w:after="0"/>
+      </w:pPr>
+    </w:p>
+    <w:p>
+      <w:pPr>
+        <w:spacing w:after="0"/>
+      </w:pPr>
+    </w:p>
+    <w:p>
+      <w:pPr>
+        <w:spacing w:after="0"/>
+      </w:pPr>
+    </w:p>
+    <w:p>
+      <w:pPr>
+        <w:spacing w:after="0"/>
+      </w:pPr>
+    </w:p>
+    <w:p>
+      <w:pPr>
+        <w:spacing w:after="0"/>
+      </w:pPr>
+    </w:p>
+    <w:p>
+      <w:pPr>
+        <w:spacing w:after="0"/>
+      </w:pPr>
+    </w:p>
+    <w:p>
+      <w:pPr>
+        <w:spacing w:after="0"/>
+        <w:rPr>
+          <w:b/>
+          <w:bCs/>
+        </w:rPr>
+      </w:pPr>
+    </w:p>
+    <w:p>
+      <w:pPr>
+        <w:spacing w:after="0"/>
+        <w:rPr>
+          <w:b/>
+          <w:bCs/>
+        </w:rPr>
+      </w:pPr>
+      <w:r>
+        <w:rPr>
+          <w:b/>
+          <w:bCs/>
+        </w:rPr>
+        <w:t>Visualización de vehículos</w:t>
+      </w:r>
+    </w:p>
+    <w:p>
+      <w:pPr>
+        <w:spacing w:after="0"/>
+      </w:pPr>
+      <w:r>
+        <w:rPr>
+          <w:b/>
+          <w:bCs/>
+        </w:rPr>
+        <w:t>Implicados:</w:t>
+      </w:r>
+      <w:r>
+        <w:t xml:space="preserve"> Cliente, </w:t>
+      </w:r>
+      <w:r>
+        <w:t>Atención al cliente</w:t>
+      </w:r>
+      <w:r>
+        <w:t>, Gestor de Oficina</w:t>
+      </w:r>
+      <w:r>
+        <w:t xml:space="preserve"> y</w:t>
+      </w:r>
+      <w:r>
+        <w:t xml:space="preserve"> Gestor de Flota</w:t>
+      </w:r>
+      <w:r>
+        <w:br/>
+      </w:r>
+      <w:r>
+        <w:t>Los cli</w:t>
+      </w:r>
+      <w:r>
+        <w:t xml:space="preserve">entes pueden ver los tipos </w:t>
+      </w:r>
+      <w:r>
+        <w:t xml:space="preserve">de vehículos </w:t>
+      </w:r>
+      <w:r>
+        <w:t>disponibles. Internamente, se consulta</w:t>
+      </w:r>
+      <w:r>
+        <w:t xml:space="preserve"> la</w:t>
+      </w:r>
+      <w:r>
+        <w:t xml:space="preserve"> disponibilidad para reservas o gestión de flota.</w:t>
+      </w:r>
+    </w:p>
+    <w:p>
+      <w:pPr>
+        <w:spacing w:after="0"/>
+      </w:pPr>
+    </w:p>
+    <w:p>
+      <w:pPr>
+        <w:spacing w:after="0"/>
+      </w:pPr>
+      <w:r>
+        <w:rPr>
+          <w:noProof/>
+        </w:rPr>
+        <w:drawing>
+          <wp:inline distT="0" distB="0" distL="0" distR="0" wp14:anchorId="40C05A2F" wp14:editId="271C7921">
+            <wp:extent cx="5400040" cy="4086860"/>
+            <wp:effectExtent l="0" t="0" r="0" b="8890"/>
+            <wp:docPr id="426998261" name="Imagen 5" descr="Interfaz de usuario gráfica, Texto, Aplicación&#10;&#10;El contenido generado por IA puede ser incorrecto."/>
+            <wp:cNvGraphicFramePr>
+              <a:graphicFrameLocks xmlns:a="http://schemas.openxmlformats.org/drawingml/2006/main" noChangeAspect="1"/>
+            </wp:cNvGraphicFramePr>
+            <a:graphic xmlns:a="http://schemas.openxmlformats.org/drawingml/2006/main">
+              <a:graphicData uri="http://schemas.openxmlformats.org/drawingml/2006/picture">
+                <pic:pic xmlns:pic="http://schemas.openxmlformats.org/drawingml/2006/picture">
+                  <pic:nvPicPr>
+                    <pic:cNvPr id="426998261" name="Imagen 5" descr="Interfaz de usuario gráfica, Texto, Aplicación&#10;&#10;El contenido generado por IA puede ser incorrecto."/>
+                    <pic:cNvPicPr/>
+                  </pic:nvPicPr>
+                  <pic:blipFill>
+                    <a:blip r:embed="rId13">
+                      <a:extLst>
+                        <a:ext uri="{28A0092B-C50C-407E-A947-70E740481C1C}">
+                          <a14:useLocalDpi xmlns:a14="http://schemas.microsoft.com/office/drawing/2010/main" val="0"/>
+                        </a:ext>
+                      </a:extLst>
+                    </a:blip>
+                    <a:stretch>
+                      <a:fillRect/>
+                    </a:stretch>
+                  </pic:blipFill>
+                  <pic:spPr>
+                    <a:xfrm>
+                      <a:off x="0" y="0"/>
+                      <a:ext cx="5400040" cy="4086860"/>
+                    </a:xfrm>
+                    <a:prstGeom prst="rect">
+                      <a:avLst/>
+                    </a:prstGeom>
+                  </pic:spPr>
+                </pic:pic>
+              </a:graphicData>
+            </a:graphic>
+          </wp:inline>
+        </w:drawing>
+      </w:r>
+    </w:p>
+    <w:p>
+      <w:pPr>
+        <w:spacing w:after="0"/>
+      </w:pPr>
+    </w:p>
+    <w:p>
+      <w:pPr>
+        <w:spacing w:after="0"/>
+      </w:pPr>
+    </w:p>
+    <w:p>
+      <w:pPr>
+        <w:spacing w:after="0"/>
+        <w:rPr>
+          <w:b/>
+          <w:bCs/>
+          <w:noProof/>
+        </w:rPr>
+      </w:pPr>
+    </w:p>
+    <w:p>
+      <w:pPr>
+        <w:spacing w:after="0"/>
+        <w:rPr>
+          <w:b/>
+          <w:bCs/>
+          <w:noProof/>
+        </w:rPr>
+      </w:pPr>
+    </w:p>
+    <w:p>
+      <w:pPr>
+        <w:spacing w:after="0"/>
+        <w:rPr>
+          <w:b/>
+          <w:bCs/>
+          <w:noProof/>
+        </w:rPr>
+      </w:pPr>
+    </w:p>
+    <w:p>
+      <w:pPr>
+        <w:spacing w:after="0"/>
+        <w:rPr>
+          <w:b/>
+          <w:bCs/>
+          <w:noProof/>
+        </w:rPr>
+      </w:pPr>
+    </w:p>
+    <w:p>
+      <w:pPr>
+        <w:spacing w:after="0"/>
+        <w:rPr>
+          <w:b/>
+          <w:bCs/>
+          <w:noProof/>
+        </w:rPr>
+      </w:pPr>
+    </w:p>
+    <w:p>
+      <w:pPr>
+        <w:spacing w:after="0"/>
+        <w:rPr>
+          <w:b/>
+          <w:bCs/>
+          <w:noProof/>
+        </w:rPr>
+      </w:pPr>
+    </w:p>
+    <w:p>
+      <w:pPr>
+        <w:spacing w:after="0"/>
+        <w:rPr>
+          <w:b/>
+          <w:bCs/>
+          <w:noProof/>
+        </w:rPr>
+      </w:pPr>
+    </w:p>
+    <w:p>
+      <w:pPr>
+        <w:spacing w:after="0"/>
+        <w:rPr>
+          <w:b/>
+          <w:bCs/>
+          <w:noProof/>
+        </w:rPr>
+      </w:pPr>
+    </w:p>
+    <w:p>
+      <w:pPr>
+        <w:spacing w:after="0"/>
+        <w:rPr>
+          <w:b/>
+          <w:bCs/>
+          <w:noProof/>
+        </w:rPr>
+      </w:pPr>
+    </w:p>
+    <w:p>
+      <w:pPr>
+        <w:spacing w:after="0"/>
+        <w:rPr>
+          <w:b/>
+          <w:bCs/>
+          <w:noProof/>
+        </w:rPr>
+      </w:pPr>
+    </w:p>
+    <w:p>
+      <w:pPr>
+        <w:spacing w:after="0"/>
+        <w:rPr>
+          <w:b/>
+          <w:bCs/>
+          <w:noProof/>
+        </w:rPr>
+      </w:pPr>
+    </w:p>
+    <w:p>
+      <w:pPr>
+        <w:spacing w:after="0"/>
+        <w:rPr>
+          <w:b/>
+          <w:bCs/>
+          <w:noProof/>
+        </w:rPr>
+      </w:pPr>
+    </w:p>
+    <w:p>
+      <w:pPr>
+        <w:spacing w:after="0"/>
+        <w:rPr>
+          <w:b/>
+          <w:bCs/>
+          <w:noProof/>
+        </w:rPr>
+      </w:pPr>
+    </w:p>
+    <w:p>
+      <w:pPr>
+        <w:spacing w:after="0"/>
+        <w:rPr>
+          <w:b/>
+          <w:bCs/>
+          <w:noProof/>
+        </w:rPr>
+      </w:pPr>
+    </w:p>
+    <w:p>
+      <w:pPr>
+        <w:spacing w:after="0"/>
+        <w:rPr>
+          <w:b/>
+          <w:bCs/>
+          <w:noProof/>
+        </w:rPr>
+      </w:pPr>
+    </w:p>
+    <w:p>
+      <w:pPr>
+        <w:spacing w:after="0"/>
+        <w:rPr>
+          <w:b/>
+          <w:bCs/>
+          <w:noProof/>
+        </w:rPr>
+      </w:pPr>
+    </w:p>
+    <w:p>
+      <w:pPr>
+        <w:spacing w:after="0"/>
+        <w:rPr>
+          <w:b/>
+          <w:bCs/>
+          <w:noProof/>
+        </w:rPr>
+      </w:pPr>
+    </w:p>
+    <w:p>
+      <w:pPr>
+        <w:spacing w:after="0"/>
+        <w:rPr>
+          <w:b/>
+          <w:bCs/>
+          <w:noProof/>
+        </w:rPr>
+      </w:pPr>
+    </w:p>
+    <w:p>
+      <w:pPr>
+        <w:spacing w:after="0"/>
+        <w:rPr>
+          <w:b/>
+          <w:bCs/>
+          <w:noProof/>
+        </w:rPr>
+      </w:pPr>
+    </w:p>
+    <w:p>
+      <w:pPr>
+        <w:spacing w:after="0"/>
+        <w:rPr>
+          <w:b/>
+          <w:bCs/>
+          <w:noProof/>
+        </w:rPr>
+      </w:pPr>
+    </w:p>
+    <w:p>
+      <w:pPr>
+        <w:spacing w:after="0"/>
+        <w:rPr>
+          <w:b/>
+          <w:bCs/>
+          <w:noProof/>
+        </w:rPr>
+      </w:pPr>
+      <w:r>
+        <w:rPr>
+          <w:b/>
+          <w:bCs/>
+          <w:noProof/>
+        </w:rPr>
+        <w:t>Creación de nuevo alquiler</w:t>
+      </w:r>
+    </w:p>
+    <w:p>
+      <w:pPr>
+        <w:spacing w:after="0"/>
+        <w:rPr>
+          <w:noProof/>
+        </w:rPr>
+      </w:pPr>
+      <w:r>
+        <w:rPr>
+          <w:b/>
+          <w:bCs/>
+          <w:noProof/>
+        </w:rPr>
+        <w:t>Implicados:</w:t>
+      </w:r>
+      <w:r>
+        <w:rPr>
+          <w:noProof/>
+        </w:rPr>
+        <w:t xml:space="preserve"> </w:t>
+      </w:r>
+      <w:r>
+        <w:rPr>
+          <w:noProof/>
+        </w:rPr>
+        <w:t>Atención al cliente</w:t>
+      </w:r>
+      <w:r>
+        <w:rPr>
+          <w:noProof/>
+        </w:rPr>
+        <w:t xml:space="preserve"> y g</w:t>
+      </w:r>
+      <w:r>
+        <w:rPr>
+          <w:noProof/>
+        </w:rPr>
+        <w:t>estor de Oficina</w:t>
+      </w:r>
+      <w:r>
+        <w:rPr>
+          <w:noProof/>
+        </w:rPr>
+        <w:br/>
+      </w:r>
+      <w:r>
+        <w:rPr>
+          <w:noProof/>
+        </w:rPr>
+        <w:t>Atención al cliente puede</w:t>
+      </w:r>
+      <w:r>
+        <w:rPr>
+          <w:noProof/>
+        </w:rPr>
+        <w:t xml:space="preserve"> inicia</w:t>
+      </w:r>
+      <w:r>
+        <w:rPr>
+          <w:noProof/>
+        </w:rPr>
+        <w:t>r</w:t>
+      </w:r>
+      <w:r>
+        <w:rPr>
+          <w:noProof/>
+        </w:rPr>
+        <w:t xml:space="preserve"> la reserva y recopila</w:t>
+      </w:r>
+      <w:r>
+        <w:rPr>
+          <w:noProof/>
+        </w:rPr>
+        <w:t>r</w:t>
+      </w:r>
+      <w:r>
+        <w:rPr>
+          <w:noProof/>
+        </w:rPr>
+        <w:t xml:space="preserve"> datos. El </w:t>
+      </w:r>
+      <w:r>
+        <w:rPr>
+          <w:noProof/>
+        </w:rPr>
+        <w:t>g</w:t>
+      </w:r>
+      <w:r>
+        <w:rPr>
+          <w:noProof/>
+        </w:rPr>
+        <w:t>estor de Oficina formaliza el alquiler.</w:t>
+      </w:r>
+    </w:p>
+    <w:p>
+      <w:r>
+        <w:rPr>
+          <w:noProof/>
+        </w:rPr>
+        <w:drawing>
+          <wp:inline distT="0" distB="0" distL="0" distR="0" wp14:anchorId="1194DE80" wp14:editId="2104D466">
+            <wp:extent cx="5400040" cy="4090670"/>
+            <wp:effectExtent l="0" t="0" r="0" b="5080"/>
+            <wp:docPr id="1341932332" name="Imagen 8" descr="Interfaz de usuario gráfica&#10;&#10;El contenido generado por IA puede ser incorrecto."/>
+            <wp:cNvGraphicFramePr>
+              <a:graphicFrameLocks xmlns:a="http://schemas.openxmlformats.org/drawingml/2006/main" noChangeAspect="1"/>
+            </wp:cNvGraphicFramePr>
+            <a:graphic xmlns:a="http://schemas.openxmlformats.org/drawingml/2006/main">
+              <a:graphicData uri="http://schemas.openxmlformats.org/drawingml/2006/picture">
+                <pic:pic xmlns:pic="http://schemas.openxmlformats.org/drawingml/2006/picture">
+                  <pic:nvPicPr>
+                    <pic:cNvPr id="1341932332" name="Imagen 8" descr="Interfaz de usuario gráfica&#10;&#10;El contenido generado por IA puede ser incorrecto."/>
+                    <pic:cNvPicPr/>
+                  </pic:nvPicPr>
+                  <pic:blipFill>
+                    <a:blip r:embed="rId14">
+                      <a:extLst>
+                        <a:ext uri="{28A0092B-C50C-407E-A947-70E740481C1C}">
+                          <a14:useLocalDpi xmlns:a14="http://schemas.microsoft.com/office/drawing/2010/main" val="0"/>
+                        </a:ext>
+                      </a:extLst>
+                    </a:blip>
+                    <a:stretch>
+                      <a:fillRect/>
+                    </a:stretch>
+                  </pic:blipFill>
+                  <pic:spPr>
+                    <a:xfrm>
+                      <a:off x="0" y="0"/>
+                      <a:ext cx="5400040" cy="4090670"/>
+                    </a:xfrm>
+                    <a:prstGeom prst="rect">
+                      <a:avLst/>
+                    </a:prstGeom>
+                  </pic:spPr>
+                </pic:pic>
+              </a:graphicData>
+            </a:graphic>
+          </wp:inline>
+        </w:drawing>
+      </w:r>
+    </w:p>
     <w:p/>
+    <w:p/>
+    <w:p>
+      <w:pPr>
+        <w:rPr>
+          <w:b/>
+          <w:bCs/>
+        </w:rPr>
+      </w:pPr>
+    </w:p>
+    <w:p>
+      <w:pPr>
+        <w:rPr>
+          <w:b/>
+          <w:bCs/>
+        </w:rPr>
+      </w:pPr>
+    </w:p>
+    <w:p>
+      <w:pPr>
+        <w:rPr>
+          <w:b/>
+          <w:bCs/>
+        </w:rPr>
+      </w:pPr>
+    </w:p>
+    <w:p>
+      <w:pPr>
+        <w:rPr>
+          <w:b/>
+          <w:bCs/>
+        </w:rPr>
+      </w:pPr>
+    </w:p>
+    <w:p>
+      <w:pPr>
+        <w:rPr>
+          <w:b/>
+          <w:bCs/>
+        </w:rPr>
+      </w:pPr>
+    </w:p>
+    <w:p>
+      <w:pPr>
+        <w:rPr>
+          <w:b/>
+          <w:bCs/>
+        </w:rPr>
+      </w:pPr>
+    </w:p>
+    <w:p>
+      <w:pPr>
+        <w:rPr>
+          <w:b/>
+          <w:bCs/>
+        </w:rPr>
+      </w:pPr>
+    </w:p>
+    <w:p>
+      <w:pPr>
+        <w:rPr>
+          <w:b/>
+          <w:bCs/>
+        </w:rPr>
+      </w:pPr>
+    </w:p>
+    <w:p>
+      <w:pPr>
+        <w:rPr>
+          <w:b/>
+          <w:bCs/>
+        </w:rPr>
+      </w:pPr>
+    </w:p>
+    <w:p>
+      <w:pPr>
+        <w:rPr>
+          <w:b/>
+          <w:bCs/>
+        </w:rPr>
+      </w:pPr>
+    </w:p>
+    <w:p>
+      <w:pPr>
+        <w:rPr>
+          <w:b/>
+          <w:bCs/>
+        </w:rPr>
+      </w:pPr>
+    </w:p>
+    <w:p>
+      <w:pPr>
+        <w:spacing w:after="0"/>
+        <w:rPr>
+          <w:b/>
+          <w:bCs/>
+        </w:rPr>
+      </w:pPr>
+    </w:p>
+    <w:p>
+      <w:pPr>
+        <w:spacing w:after="0"/>
+        <w:rPr>
+          <w:b/>
+          <w:bCs/>
+        </w:rPr>
+      </w:pPr>
+    </w:p>
+    <w:p>
+      <w:pPr>
+        <w:spacing w:after="0"/>
+        <w:rPr>
+          <w:b/>
+          <w:bCs/>
+        </w:rPr>
+      </w:pPr>
+      <w:r>
+        <w:rPr>
+          <w:b/>
+          <w:bCs/>
+        </w:rPr>
+        <w:t>Selección de equipamientos adicionales</w:t>
+      </w:r>
+    </w:p>
+    <w:p>
+      <w:pPr>
+        <w:spacing w:after="0"/>
+      </w:pPr>
+      <w:r>
+        <w:rPr>
+          <w:b/>
+          <w:bCs/>
+        </w:rPr>
+        <w:t>Implicado:</w:t>
+      </w:r>
+      <w:r>
+        <w:t xml:space="preserve"> Gestor de Oficina</w:t>
+      </w:r>
+    </w:p>
+    <w:p>
+      <w:pPr>
+        <w:spacing w:after="0"/>
+      </w:pPr>
+      <w:r>
+        <w:t xml:space="preserve">Con la elección del cliente </w:t>
+      </w:r>
+      <w:r>
+        <w:t>en función de</w:t>
+      </w:r>
+      <w:r>
+        <w:t xml:space="preserve"> sus necesidades.</w:t>
+      </w:r>
+      <w:r>
+        <w:br/>
+      </w:r>
+    </w:p>
+    <w:p>
+      <w:r>
+        <w:rPr>
+          <w:noProof/>
+        </w:rPr>
+        <w:drawing>
+          <wp:inline distT="0" distB="0" distL="0" distR="0" wp14:anchorId="44EA9217" wp14:editId="2ABEE1E3">
+            <wp:extent cx="5400040" cy="4090670"/>
+            <wp:effectExtent l="0" t="0" r="0" b="5080"/>
+            <wp:docPr id="1063438378" name="Imagen 9" descr="Interfaz de usuario gráfica, Texto, Aplicación, Correo electrónico&#10;&#10;El contenido generado por IA puede ser incorrecto."/>
+            <wp:cNvGraphicFramePr>
+              <a:graphicFrameLocks xmlns:a="http://schemas.openxmlformats.org/drawingml/2006/main" noChangeAspect="1"/>
+            </wp:cNvGraphicFramePr>
+            <a:graphic xmlns:a="http://schemas.openxmlformats.org/drawingml/2006/main">
+              <a:graphicData uri="http://schemas.openxmlformats.org/drawingml/2006/picture">
+                <pic:pic xmlns:pic="http://schemas.openxmlformats.org/drawingml/2006/picture">
+                  <pic:nvPicPr>
+                    <pic:cNvPr id="1063438378" name="Imagen 9" descr="Interfaz de usuario gráfica, Texto, Aplicación, Correo electrónico&#10;&#10;El contenido generado por IA puede ser incorrecto."/>
+                    <pic:cNvPicPr/>
+                  </pic:nvPicPr>
+                  <pic:blipFill>
+                    <a:blip r:embed="rId15">
+                      <a:extLst>
+                        <a:ext uri="{28A0092B-C50C-407E-A947-70E740481C1C}">
+                          <a14:useLocalDpi xmlns:a14="http://schemas.microsoft.com/office/drawing/2010/main" val="0"/>
+                        </a:ext>
+                      </a:extLst>
+                    </a:blip>
+                    <a:stretch>
+                      <a:fillRect/>
+                    </a:stretch>
+                  </pic:blipFill>
+                  <pic:spPr>
+                    <a:xfrm>
+                      <a:off x="0" y="0"/>
+                      <a:ext cx="5400040" cy="4090670"/>
+                    </a:xfrm>
+                    <a:prstGeom prst="rect">
+                      <a:avLst/>
+                    </a:prstGeom>
+                  </pic:spPr>
+                </pic:pic>
+              </a:graphicData>
+            </a:graphic>
+          </wp:inline>
+        </w:drawing>
+      </w:r>
+    </w:p>
+    <w:p/>
+    <w:p/>
+    <w:p>
+      <w:pPr>
+        <w:spacing w:after="0"/>
+        <w:rPr>
+          <w:b/>
+          <w:bCs/>
+        </w:rPr>
+      </w:pPr>
+    </w:p>
+    <w:p>
+      <w:pPr>
+        <w:spacing w:after="0"/>
+        <w:rPr>
+          <w:b/>
+          <w:bCs/>
+        </w:rPr>
+      </w:pPr>
+    </w:p>
+    <w:p>
+      <w:pPr>
+        <w:spacing w:after="0"/>
+        <w:rPr>
+          <w:b/>
+          <w:bCs/>
+        </w:rPr>
+      </w:pPr>
+    </w:p>
+    <w:p>
+      <w:pPr>
+        <w:spacing w:after="0"/>
+        <w:rPr>
+          <w:b/>
+          <w:bCs/>
+        </w:rPr>
+      </w:pPr>
+    </w:p>
+    <w:p>
+      <w:pPr>
+        <w:spacing w:after="0"/>
+        <w:rPr>
+          <w:b/>
+          <w:bCs/>
+        </w:rPr>
+      </w:pPr>
+    </w:p>
+    <w:p>
+      <w:pPr>
+        <w:spacing w:after="0"/>
+        <w:rPr>
+          <w:b/>
+          <w:bCs/>
+        </w:rPr>
+      </w:pPr>
+    </w:p>
+    <w:p>
+      <w:pPr>
+        <w:spacing w:after="0"/>
+        <w:rPr>
+          <w:b/>
+          <w:bCs/>
+        </w:rPr>
+      </w:pPr>
+    </w:p>
+    <w:p>
+      <w:pPr>
+        <w:spacing w:after="0"/>
+        <w:rPr>
+          <w:b/>
+          <w:bCs/>
+        </w:rPr>
+      </w:pPr>
+    </w:p>
+    <w:p>
+      <w:pPr>
+        <w:spacing w:after="0"/>
+        <w:rPr>
+          <w:b/>
+          <w:bCs/>
+        </w:rPr>
+      </w:pPr>
+    </w:p>
+    <w:p>
+      <w:pPr>
+        <w:spacing w:after="0"/>
+        <w:rPr>
+          <w:b/>
+          <w:bCs/>
+        </w:rPr>
+      </w:pPr>
+    </w:p>
+    <w:p>
+      <w:pPr>
+        <w:spacing w:after="0"/>
+        <w:rPr>
+          <w:b/>
+          <w:bCs/>
+        </w:rPr>
+      </w:pPr>
+    </w:p>
+    <w:p>
+      <w:pPr>
+        <w:spacing w:after="0"/>
+        <w:rPr>
+          <w:b/>
+          <w:bCs/>
+        </w:rPr>
+      </w:pPr>
+    </w:p>
+    <w:p>
+      <w:pPr>
+        <w:spacing w:after="0"/>
+        <w:rPr>
+          <w:b/>
+          <w:bCs/>
+        </w:rPr>
+      </w:pPr>
+    </w:p>
+    <w:p>
+      <w:pPr>
+        <w:spacing w:after="0"/>
+        <w:rPr>
+          <w:b/>
+          <w:bCs/>
+        </w:rPr>
+      </w:pPr>
+    </w:p>
+    <w:p>
+      <w:pPr>
+        <w:spacing w:after="0"/>
+        <w:rPr>
+          <w:b/>
+          <w:bCs/>
+        </w:rPr>
+      </w:pPr>
+    </w:p>
+    <w:p>
+      <w:pPr>
+        <w:spacing w:after="0"/>
+        <w:rPr>
+          <w:b/>
+          <w:bCs/>
+        </w:rPr>
+      </w:pPr>
+    </w:p>
+    <w:p>
+      <w:pPr>
+        <w:spacing w:after="0"/>
+        <w:rPr>
+          <w:b/>
+          <w:bCs/>
+        </w:rPr>
+      </w:pPr>
+    </w:p>
+    <w:p>
+      <w:pPr>
+        <w:spacing w:after="0"/>
+        <w:rPr>
+          <w:b/>
+          <w:bCs/>
+        </w:rPr>
+      </w:pPr>
+    </w:p>
+    <w:p>
+      <w:pPr>
+        <w:spacing w:after="0"/>
+        <w:rPr>
+          <w:b/>
+          <w:bCs/>
+        </w:rPr>
+      </w:pPr>
+      <w:r>
+        <w:rPr>
+          <w:b/>
+          <w:bCs/>
+        </w:rPr>
+        <w:t>Gestión de datos del cliente</w:t>
+      </w:r>
+    </w:p>
+    <w:p>
+      <w:pPr>
+        <w:spacing w:after="0"/>
+        <w:rPr>
+          <w:b/>
+          <w:bCs/>
+        </w:rPr>
+      </w:pPr>
+      <w:r>
+        <w:rPr>
+          <w:b/>
+          <w:bCs/>
+        </w:rPr>
+        <w:t>Implicados:</w:t>
+      </w:r>
+      <w:r>
+        <w:t xml:space="preserve"> Cliente</w:t>
+      </w:r>
+      <w:r>
+        <w:t xml:space="preserve">, atención al cliente y </w:t>
+      </w:r>
+      <w:r>
+        <w:t>g</w:t>
+      </w:r>
+      <w:r>
+        <w:t>estor de Oficina</w:t>
+      </w:r>
+      <w:r>
+        <w:br/>
+        <w:t xml:space="preserve">El cliente puede editar sus propios datos. </w:t>
+      </w:r>
+      <w:r>
+        <w:t>El g</w:t>
+      </w:r>
+      <w:r>
+        <w:t>estor los registra</w:t>
+      </w:r>
+      <w:r>
+        <w:t xml:space="preserve"> o valida durante el proceso</w:t>
+      </w:r>
+      <w:r>
+        <w:t>. Atención al cliente puede consultar contratos historiales</w:t>
+      </w:r>
+      <w:r>
+        <w:t xml:space="preserve"> y ver datos del cliente.</w:t>
+      </w:r>
+    </w:p>
+    <w:p>
+      <w:r>
+        <w:rPr>
+          <w:noProof/>
+        </w:rPr>
+        <w:drawing>
+          <wp:inline distT="0" distB="0" distL="0" distR="0" wp14:anchorId="5BD1C222" wp14:editId="37C0CCEA">
+            <wp:extent cx="5400040" cy="4090670"/>
+            <wp:effectExtent l="0" t="0" r="0" b="5080"/>
+            <wp:docPr id="795407118" name="Imagen 10" descr="Interfaz de usuario gráfica, Texto, Aplicación&#10;&#10;El contenido generado por IA puede ser incorrecto."/>
+            <wp:cNvGraphicFramePr>
+              <a:graphicFrameLocks xmlns:a="http://schemas.openxmlformats.org/drawingml/2006/main" noChangeAspect="1"/>
+            </wp:cNvGraphicFramePr>
+            <a:graphic xmlns:a="http://schemas.openxmlformats.org/drawingml/2006/main">
+              <a:graphicData uri="http://schemas.openxmlformats.org/drawingml/2006/picture">
+                <pic:pic xmlns:pic="http://schemas.openxmlformats.org/drawingml/2006/picture">
+                  <pic:nvPicPr>
+                    <pic:cNvPr id="795407118" name="Imagen 10" descr="Interfaz de usuario gráfica, Texto, Aplicación&#10;&#10;El contenido generado por IA puede ser incorrecto."/>
+                    <pic:cNvPicPr/>
+                  </pic:nvPicPr>
+                  <pic:blipFill>
+                    <a:blip r:embed="rId16">
+                      <a:extLst>
+                        <a:ext uri="{28A0092B-C50C-407E-A947-70E740481C1C}">
+                          <a14:useLocalDpi xmlns:a14="http://schemas.microsoft.com/office/drawing/2010/main" val="0"/>
+                        </a:ext>
+                      </a:extLst>
+                    </a:blip>
+                    <a:stretch>
+                      <a:fillRect/>
+                    </a:stretch>
+                  </pic:blipFill>
+                  <pic:spPr>
+                    <a:xfrm>
+                      <a:off x="0" y="0"/>
+                      <a:ext cx="5400040" cy="4090670"/>
+                    </a:xfrm>
+                    <a:prstGeom prst="rect">
+                      <a:avLst/>
+                    </a:prstGeom>
+                  </pic:spPr>
+                </pic:pic>
+              </a:graphicData>
+            </a:graphic>
+          </wp:inline>
+        </w:drawing>
+      </w:r>
+    </w:p>
+    <w:p>
+      <w:pPr>
+        <w:rPr>
+          <w:b/>
+          <w:bCs/>
+        </w:rPr>
+      </w:pPr>
+    </w:p>
+    <w:p>
+      <w:pPr>
+        <w:rPr>
+          <w:b/>
+          <w:bCs/>
+        </w:rPr>
+      </w:pPr>
+    </w:p>
+    <w:p>
+      <w:pPr>
+        <w:rPr>
+          <w:b/>
+          <w:bCs/>
+        </w:rPr>
+      </w:pPr>
+    </w:p>
+    <w:p>
+      <w:pPr>
+        <w:rPr>
+          <w:b/>
+          <w:bCs/>
+        </w:rPr>
+      </w:pPr>
+    </w:p>
+    <w:p>
+      <w:pPr>
+        <w:rPr>
+          <w:b/>
+          <w:bCs/>
+        </w:rPr>
+      </w:pPr>
+    </w:p>
+    <w:p>
+      <w:pPr>
+        <w:rPr>
+          <w:b/>
+          <w:bCs/>
+        </w:rPr>
+      </w:pPr>
+    </w:p>
+    <w:p>
+      <w:pPr>
+        <w:rPr>
+          <w:b/>
+          <w:bCs/>
+        </w:rPr>
+      </w:pPr>
+    </w:p>
+    <w:p>
+      <w:pPr>
+        <w:rPr>
+          <w:b/>
+          <w:bCs/>
+        </w:rPr>
+      </w:pPr>
+    </w:p>
+    <w:p>
+      <w:pPr>
+        <w:rPr>
+          <w:b/>
+          <w:bCs/>
+        </w:rPr>
+      </w:pPr>
+    </w:p>
+    <w:p>
+      <w:pPr>
+        <w:rPr>
+          <w:b/>
+          <w:bCs/>
+        </w:rPr>
+      </w:pPr>
+    </w:p>
+    <w:p>
+      <w:pPr>
+        <w:rPr>
+          <w:b/>
+          <w:bCs/>
+        </w:rPr>
+      </w:pPr>
+    </w:p>
+    <w:p>
+      <w:pPr>
+        <w:rPr>
+          <w:b/>
+          <w:bCs/>
+        </w:rPr>
+      </w:pPr>
+    </w:p>
+    <w:p>
+      <w:pPr>
+        <w:rPr>
+          <w:b/>
+          <w:bCs/>
+        </w:rPr>
+      </w:pPr>
+    </w:p>
+    <w:p>
+      <w:pPr>
+        <w:rPr>
+          <w:b/>
+          <w:bCs/>
+        </w:rPr>
+      </w:pPr>
+    </w:p>
+    <w:p>
+      <w:pPr>
+        <w:spacing w:after="0"/>
+        <w:rPr>
+          <w:b/>
+          <w:bCs/>
+        </w:rPr>
+      </w:pPr>
+      <w:r>
+        <w:rPr>
+          <w:b/>
+          <w:bCs/>
+        </w:rPr>
+        <w:t>Asignación y control de vehículos</w:t>
+      </w:r>
+    </w:p>
+    <w:p>
+      <w:pPr>
+        <w:spacing w:after="0"/>
+      </w:pPr>
+      <w:r>
+        <w:rPr>
+          <w:b/>
+          <w:bCs/>
+        </w:rPr>
+        <w:t>Implicados:</w:t>
+      </w:r>
+      <w:r>
+        <w:t xml:space="preserve"> Gestor de Oficina</w:t>
+      </w:r>
+      <w:r>
+        <w:t>.</w:t>
+      </w:r>
+      <w:r>
+        <w:br/>
+        <w:t>El Gestor de Oficina asigna el vehículo al contrato</w:t>
+      </w:r>
+      <w:r>
+        <w:t xml:space="preserve"> y</w:t>
+      </w:r>
+      <w:r>
+        <w:t xml:space="preserve"> </w:t>
+      </w:r>
+      <w:r>
+        <w:t>genera un contrato de alquiler con precios desgloados y total.</w:t>
+      </w:r>
+    </w:p>
+    <w:p>
+      <w:r>
+        <w:rPr>
+          <w:noProof/>
+        </w:rPr>
+        <w:drawing>
+          <wp:inline distT="0" distB="0" distL="0" distR="0" wp14:anchorId="4981F56C" wp14:editId="0099C10C">
+            <wp:extent cx="5400040" cy="4058920"/>
+            <wp:effectExtent l="0" t="0" r="0" b="0"/>
+            <wp:docPr id="2060197896" name="Imagen 13" descr="Interfaz de usuario gráfica, Texto, Aplicación, Correo electrónico&#10;&#10;El contenido generado por IA puede ser incorrecto."/>
+            <wp:cNvGraphicFramePr>
+              <a:graphicFrameLocks xmlns:a="http://schemas.openxmlformats.org/drawingml/2006/main" noChangeAspect="1"/>
+            </wp:cNvGraphicFramePr>
+            <a:graphic xmlns:a="http://schemas.openxmlformats.org/drawingml/2006/main">
+              <a:graphicData uri="http://schemas.openxmlformats.org/drawingml/2006/picture">
+                <pic:pic xmlns:pic="http://schemas.openxmlformats.org/drawingml/2006/picture">
+                  <pic:nvPicPr>
+                    <pic:cNvPr id="2060197896" name="Imagen 13" descr="Interfaz de usuario gráfica, Texto, Aplicación, Correo electrónico&#10;&#10;El contenido generado por IA puede ser incorrecto."/>
+                    <pic:cNvPicPr/>
+                  </pic:nvPicPr>
+                  <pic:blipFill>
+                    <a:blip r:embed="rId17">
+                      <a:extLst>
+                        <a:ext uri="{28A0092B-C50C-407E-A947-70E740481C1C}">
+                          <a14:useLocalDpi xmlns:a14="http://schemas.microsoft.com/office/drawing/2010/main" val="0"/>
+                        </a:ext>
+                      </a:extLst>
+                    </a:blip>
+                    <a:stretch>
+                      <a:fillRect/>
+                    </a:stretch>
+                  </pic:blipFill>
+                  <pic:spPr>
+                    <a:xfrm>
+                      <a:off x="0" y="0"/>
+                      <a:ext cx="5400040" cy="4058920"/>
+                    </a:xfrm>
+                    <a:prstGeom prst="rect">
+                      <a:avLst/>
+                    </a:prstGeom>
+                  </pic:spPr>
+                </pic:pic>
+              </a:graphicData>
+            </a:graphic>
+          </wp:inline>
+        </w:drawing>
+      </w:r>
+    </w:p>
+    <w:p/>
+    <w:p/>
+    <w:p/>
+    <w:p/>
+    <w:p/>
+    <w:p/>
+    <w:p/>
+    <w:p/>
+    <w:p/>
+    <w:p/>
+    <w:p/>
+    <w:p/>
+    <w:p/>
+    <w:p/>
+    <w:p>
+      <w:pPr>
+        <w:spacing w:after="0"/>
+        <w:rPr>
+          <w:b/>
+          <w:bCs/>
+        </w:rPr>
+      </w:pPr>
+      <w:r>
+        <w:rPr>
+          <w:b/>
+          <w:bCs/>
+        </w:rPr>
+        <w:t>Facturación y pagos</w:t>
+      </w:r>
+    </w:p>
+    <w:p>
+      <w:pPr>
+        <w:spacing w:after="0"/>
+      </w:pPr>
+      <w:r>
+        <w:rPr>
+          <w:b/>
+          <w:bCs/>
+        </w:rPr>
+        <w:t>Implicados:</w:t>
+      </w:r>
+      <w:r>
+        <w:t xml:space="preserve"> Cliente, </w:t>
+      </w:r>
+      <w:r>
+        <w:t>Atención al cliente</w:t>
+      </w:r>
+      <w:r>
+        <w:t xml:space="preserve"> y</w:t>
+      </w:r>
+      <w:r>
+        <w:t xml:space="preserve"> </w:t>
+      </w:r>
+      <w:r>
+        <w:t>g</w:t>
+      </w:r>
+      <w:r>
+        <w:t>estor de Oficina</w:t>
+      </w:r>
+      <w:r>
+        <w:br/>
+        <w:t xml:space="preserve">El cliente realiza el pago. </w:t>
+      </w:r>
+      <w:r>
+        <w:t>Atención al cliente</w:t>
+      </w:r>
+      <w:r>
+        <w:t xml:space="preserve"> verifica y el </w:t>
+      </w:r>
+      <w:r>
+        <w:t>g</w:t>
+      </w:r>
+      <w:r>
+        <w:t>estor supervisa el proceso y confirma la factura.</w:t>
+      </w:r>
+    </w:p>
+    <w:p>
+      <w:r>
+        <w:rPr>
+          <w:noProof/>
+        </w:rPr>
+        <w:drawing>
+          <wp:inline distT="0" distB="0" distL="0" distR="0" wp14:anchorId="7CA932E8" wp14:editId="1E8CEB23">
+            <wp:extent cx="5400040" cy="4055110"/>
+            <wp:effectExtent l="0" t="0" r="0" b="2540"/>
+            <wp:docPr id="730569281" name="Imagen 14" descr="Interfaz de usuario gráfica, Texto, Aplicación, Correo electrónico&#10;&#10;El contenido generado por IA puede ser incorrecto."/>
+            <wp:cNvGraphicFramePr>
+              <a:graphicFrameLocks xmlns:a="http://schemas.openxmlformats.org/drawingml/2006/main" noChangeAspect="1"/>
+            </wp:cNvGraphicFramePr>
+            <a:graphic xmlns:a="http://schemas.openxmlformats.org/drawingml/2006/main">
+              <a:graphicData uri="http://schemas.openxmlformats.org/drawingml/2006/picture">
+                <pic:pic xmlns:pic="http://schemas.openxmlformats.org/drawingml/2006/picture">
+                  <pic:nvPicPr>
+                    <pic:cNvPr id="730569281" name="Imagen 14" descr="Interfaz de usuario gráfica, Texto, Aplicación, Correo electrónico&#10;&#10;El contenido generado por IA puede ser incorrecto."/>
+                    <pic:cNvPicPr/>
+                  </pic:nvPicPr>
+                  <pic:blipFill>
+                    <a:blip r:embed="rId18">
+                      <a:extLst>
+                        <a:ext uri="{28A0092B-C50C-407E-A947-70E740481C1C}">
+                          <a14:useLocalDpi xmlns:a14="http://schemas.microsoft.com/office/drawing/2010/main" val="0"/>
+                        </a:ext>
+                      </a:extLst>
+                    </a:blip>
+                    <a:stretch>
+                      <a:fillRect/>
+                    </a:stretch>
+                  </pic:blipFill>
+                  <pic:spPr>
+                    <a:xfrm>
+                      <a:off x="0" y="0"/>
+                      <a:ext cx="5400040" cy="4055110"/>
+                    </a:xfrm>
+                    <a:prstGeom prst="rect">
+                      <a:avLst/>
+                    </a:prstGeom>
+                  </pic:spPr>
+                </pic:pic>
+              </a:graphicData>
+            </a:graphic>
+          </wp:inline>
+        </w:drawing>
+      </w:r>
+    </w:p>
+    <w:p>
+      <w:pPr>
+        <w:spacing w:after="0"/>
+        <w:rPr>
+          <w:b/>
+          <w:bCs/>
+        </w:rPr>
+      </w:pPr>
+    </w:p>
+    <w:p>
+      <w:pPr>
+        <w:spacing w:after="0"/>
+        <w:rPr>
+          <w:b/>
+          <w:bCs/>
+        </w:rPr>
+      </w:pPr>
+    </w:p>
+    <w:p>
+      <w:pPr>
+        <w:spacing w:after="0"/>
+        <w:rPr>
+          <w:b/>
+          <w:bCs/>
+        </w:rPr>
+      </w:pPr>
+    </w:p>
+    <w:p>
+      <w:pPr>
+        <w:spacing w:after="0"/>
+        <w:rPr>
+          <w:b/>
+          <w:bCs/>
+        </w:rPr>
+      </w:pPr>
+    </w:p>
+    <w:p>
+      <w:pPr>
+        <w:spacing w:after="0"/>
+        <w:rPr>
+          <w:b/>
+          <w:bCs/>
+        </w:rPr>
+      </w:pPr>
+    </w:p>
+    <w:p>
+      <w:pPr>
+        <w:spacing w:after="0"/>
+        <w:rPr>
+          <w:b/>
+          <w:bCs/>
+        </w:rPr>
+      </w:pPr>
+    </w:p>
+    <w:p>
+      <w:pPr>
+        <w:spacing w:after="0"/>
+        <w:rPr>
+          <w:b/>
+          <w:bCs/>
+        </w:rPr>
+      </w:pPr>
+    </w:p>
+    <w:p>
+      <w:pPr>
+        <w:spacing w:after="0"/>
+        <w:rPr>
+          <w:b/>
+          <w:bCs/>
+        </w:rPr>
+      </w:pPr>
+    </w:p>
+    <w:p>
+      <w:pPr>
+        <w:spacing w:after="0"/>
+        <w:rPr>
+          <w:b/>
+          <w:bCs/>
+        </w:rPr>
+      </w:pPr>
+    </w:p>
+    <w:p>
+      <w:pPr>
+        <w:spacing w:after="0"/>
+        <w:rPr>
+          <w:b/>
+          <w:bCs/>
+        </w:rPr>
+      </w:pPr>
+    </w:p>
+    <w:p>
+      <w:pPr>
+        <w:spacing w:after="0"/>
+        <w:rPr>
+          <w:b/>
+          <w:bCs/>
+        </w:rPr>
+      </w:pPr>
+    </w:p>
+    <w:p>
+      <w:pPr>
+        <w:spacing w:after="0"/>
+        <w:rPr>
+          <w:b/>
+          <w:bCs/>
+        </w:rPr>
+      </w:pPr>
+    </w:p>
+    <w:p>
+      <w:pPr>
+        <w:spacing w:after="0"/>
+        <w:rPr>
+          <w:b/>
+          <w:bCs/>
+        </w:rPr>
+      </w:pPr>
+    </w:p>
+    <w:p>
+      <w:pPr>
+        <w:spacing w:after="0"/>
+        <w:rPr>
+          <w:b/>
+          <w:bCs/>
+        </w:rPr>
+      </w:pPr>
+    </w:p>
+    <w:p>
+      <w:pPr>
+        <w:spacing w:after="0"/>
+        <w:rPr>
+          <w:b/>
+          <w:bCs/>
+        </w:rPr>
+      </w:pPr>
+    </w:p>
+    <w:p>
+      <w:pPr>
+        <w:spacing w:after="0"/>
+        <w:rPr>
+          <w:b/>
+          <w:bCs/>
+        </w:rPr>
+      </w:pPr>
+    </w:p>
+    <w:p>
+      <w:pPr>
+        <w:spacing w:after="0"/>
+        <w:rPr>
+          <w:b/>
+          <w:bCs/>
+        </w:rPr>
+      </w:pPr>
+    </w:p>
+    <w:p>
+      <w:pPr>
+        <w:spacing w:after="0"/>
+        <w:rPr>
+          <w:b/>
+          <w:bCs/>
+        </w:rPr>
+      </w:pPr>
+    </w:p>
+    <w:p>
+      <w:pPr>
+        <w:spacing w:after="0"/>
+        <w:rPr>
+          <w:b/>
+          <w:bCs/>
+        </w:rPr>
+      </w:pPr>
+    </w:p>
+    <w:p>
+      <w:pPr>
+        <w:spacing w:after="0"/>
+        <w:rPr>
+          <w:b/>
+          <w:bCs/>
+        </w:rPr>
+      </w:pPr>
+    </w:p>
+    <w:p>
+      <w:pPr>
+        <w:spacing w:after="0"/>
+        <w:rPr>
+          <w:b/>
+          <w:bCs/>
+        </w:rPr>
+      </w:pPr>
+    </w:p>
+    <w:p>
+      <w:pPr>
+        <w:spacing w:after="0"/>
+        <w:rPr>
+          <w:b/>
+          <w:bCs/>
+        </w:rPr>
+      </w:pPr>
+      <w:r>
+        <w:rPr>
+          <w:b/>
+          <w:bCs/>
+        </w:rPr>
+        <w:t>Envío y respuesta de encuesta</w:t>
+      </w:r>
+    </w:p>
+    <w:p>
+      <w:pPr>
+        <w:spacing w:after="0"/>
+      </w:pPr>
+      <w:r>
+        <w:rPr>
+          <w:b/>
+          <w:bCs/>
+        </w:rPr>
+        <w:t>Implicados:</w:t>
+      </w:r>
+      <w:r>
+        <w:t xml:space="preserve"> Cliente</w:t>
+      </w:r>
+      <w:r>
+        <w:t xml:space="preserve"> y </w:t>
+      </w:r>
+      <w:r>
+        <w:t>responsables</w:t>
+      </w:r>
+      <w:r>
+        <w:br/>
+        <w:t xml:space="preserve">Tras finalizar el alquiler, el cliente recibe una encuesta. </w:t>
+      </w:r>
+      <w:r>
+        <w:t>Los responsables</w:t>
+      </w:r>
+      <w:r>
+        <w:t xml:space="preserve"> analiza</w:t>
+      </w:r>
+      <w:r>
+        <w:t>n</w:t>
+      </w:r>
+      <w:r>
+        <w:t xml:space="preserve"> los resultados.</w:t>
+      </w:r>
+    </w:p>
+    <w:p>
+      <w:r>
+        <w:rPr>
+          <w:noProof/>
+        </w:rPr>
+        <w:drawing>
+          <wp:inline distT="0" distB="0" distL="0" distR="0" wp14:anchorId="4841FD6F" wp14:editId="1908C82C">
+            <wp:extent cx="5400040" cy="4074795"/>
+            <wp:effectExtent l="0" t="0" r="0" b="1905"/>
+            <wp:docPr id="1793239946" name="Imagen 15" descr="Interfaz de usuario gráfica, Texto, Aplicación&#10;&#10;El contenido generado por IA puede ser incorrecto."/>
+            <wp:cNvGraphicFramePr>
+              <a:graphicFrameLocks xmlns:a="http://schemas.openxmlformats.org/drawingml/2006/main" noChangeAspect="1"/>
+            </wp:cNvGraphicFramePr>
+            <a:graphic xmlns:a="http://schemas.openxmlformats.org/drawingml/2006/main">
+              <a:graphicData uri="http://schemas.openxmlformats.org/drawingml/2006/picture">
+                <pic:pic xmlns:pic="http://schemas.openxmlformats.org/drawingml/2006/picture">
+                  <pic:nvPicPr>
+                    <pic:cNvPr id="1793239946" name="Imagen 15" descr="Interfaz de usuario gráfica, Texto, Aplicación&#10;&#10;El contenido generado por IA puede ser incorrecto."/>
+                    <pic:cNvPicPr/>
+                  </pic:nvPicPr>
+                  <pic:blipFill>
+                    <a:blip r:embed="rId19">
+                      <a:extLst>
+                        <a:ext uri="{28A0092B-C50C-407E-A947-70E740481C1C}">
+                          <a14:useLocalDpi xmlns:a14="http://schemas.microsoft.com/office/drawing/2010/main" val="0"/>
+                        </a:ext>
+                      </a:extLst>
+                    </a:blip>
+                    <a:stretch>
+                      <a:fillRect/>
+                    </a:stretch>
+                  </pic:blipFill>
+                  <pic:spPr>
+                    <a:xfrm>
+                      <a:off x="0" y="0"/>
+                      <a:ext cx="5400040" cy="4074795"/>
+                    </a:xfrm>
+                    <a:prstGeom prst="rect">
+                      <a:avLst/>
+                    </a:prstGeom>
+                  </pic:spPr>
+                </pic:pic>
+              </a:graphicData>
+            </a:graphic>
+          </wp:inline>
+        </w:drawing>
+      </w:r>
+    </w:p>
+    <w:p/>
+    <w:p>
+      <w:pPr>
+        <w:rPr>
+          <w:b/>
+          <w:bCs/>
+          <w:sz w:val="32"/>
+          <w:szCs w:val="32"/>
+        </w:rPr>
+      </w:pPr>
+    </w:p>
+    <w:p>
+      <w:pPr>
+        <w:rPr>
+          <w:b/>
+          <w:bCs/>
+          <w:sz w:val="32"/>
+          <w:szCs w:val="32"/>
+        </w:rPr>
+      </w:pPr>
+    </w:p>
+    <w:p>
+      <w:pPr>
+        <w:rPr>
+          <w:b/>
+          <w:bCs/>
+          <w:sz w:val="32"/>
+          <w:szCs w:val="32"/>
+        </w:rPr>
+      </w:pPr>
+    </w:p>
+    <w:p>
+      <w:pPr>
+        <w:rPr>
+          <w:b/>
+          <w:bCs/>
+          <w:sz w:val="32"/>
+          <w:szCs w:val="32"/>
+        </w:rPr>
+      </w:pPr>
+    </w:p>
+    <w:p>
+      <w:pPr>
+        <w:rPr>
+          <w:b/>
+          <w:bCs/>
+          <w:sz w:val="32"/>
+          <w:szCs w:val="32"/>
+        </w:rPr>
+      </w:pPr>
+    </w:p>
+    <w:p>
+      <w:pPr>
+        <w:rPr>
+          <w:b/>
+          <w:bCs/>
+          <w:sz w:val="32"/>
+          <w:szCs w:val="32"/>
+        </w:rPr>
+      </w:pPr>
+    </w:p>
+    <w:p>
+      <w:pPr>
+        <w:rPr>
+          <w:b/>
+          <w:bCs/>
+          <w:sz w:val="32"/>
+          <w:szCs w:val="32"/>
+        </w:rPr>
+      </w:pPr>
+    </w:p>
+    <w:p>
+      <w:pPr>
+        <w:rPr>
+          <w:b/>
+          <w:bCs/>
+          <w:sz w:val="32"/>
+          <w:szCs w:val="32"/>
+        </w:rPr>
+      </w:pPr>
+    </w:p>
+    <w:p>
+      <w:pPr>
+        <w:rPr>
+          <w:b/>
+          <w:bCs/>
+          <w:sz w:val="32"/>
+          <w:szCs w:val="32"/>
+        </w:rPr>
+      </w:pPr>
+    </w:p>
+    <w:p>
+      <w:pPr>
+        <w:rPr>
+          <w:b/>
+          <w:bCs/>
+          <w:sz w:val="32"/>
+          <w:szCs w:val="32"/>
+          <w:u w:val="single"/>
+        </w:rPr>
+      </w:pPr>
+      <w:r>
+        <w:rPr>
+          <w:b/>
+          <w:bCs/>
+          <w:sz w:val="32"/>
+          <w:szCs w:val="32"/>
+          <w:u w:val="single"/>
+        </w:rPr>
+        <w:t>DIAGRAMAS DE FLUJO FUNCIONALES</w:t>
+      </w:r>
+    </w:p>
+    <w:p>
+      <w:pPr>
+        <w:rPr>
+          <w:b/>
+          <w:bCs/>
+          <w:sz w:val="32"/>
+          <w:szCs w:val="32"/>
+        </w:rPr>
+      </w:pPr>
+    </w:p>
+    <w:p>
+      <w:pPr>
+        <w:rPr>
+          <w:b/>
+          <w:bCs/>
+          <w:sz w:val="32"/>
+          <w:szCs w:val="32"/>
+        </w:rPr>
+      </w:pPr>
+      <w:r>
+        <w:rPr>
+          <w:b/>
+          <w:bCs/>
+          <w:noProof/>
+          <w:sz w:val="32"/>
+          <w:szCs w:val="32"/>
+        </w:rPr>
+        <w:drawing>
+          <wp:inline distT="0" distB="0" distL="0" distR="0" wp14:anchorId="73A41EC1" wp14:editId="76577206">
+            <wp:extent cx="2872162" cy="5242560"/>
+            <wp:effectExtent l="0" t="0" r="4445" b="0"/>
+            <wp:docPr id="1827538397" name="Imagen 1" descr="Diagrama&#10;&#10;El contenido generado por IA puede ser incorrecto."/>
+            <wp:cNvGraphicFramePr>
+              <a:graphicFrameLocks xmlns:a="http://schemas.openxmlformats.org/drawingml/2006/main" noChangeAspect="1"/>
+            </wp:cNvGraphicFramePr>
+            <a:graphic xmlns:a="http://schemas.openxmlformats.org/drawingml/2006/main">
+              <a:graphicData uri="http://schemas.openxmlformats.org/drawingml/2006/picture">
+                <pic:pic xmlns:pic="http://schemas.openxmlformats.org/drawingml/2006/picture">
+                  <pic:nvPicPr>
+                    <pic:cNvPr id="1827538397" name="Imagen 1" descr="Diagrama&#10;&#10;El contenido generado por IA puede ser incorrecto."/>
+                    <pic:cNvPicPr/>
+                  </pic:nvPicPr>
+                  <pic:blipFill>
+                    <a:blip r:embed="rId20">
+                      <a:extLst>
+                        <a:ext uri="{28A0092B-C50C-407E-A947-70E740481C1C}">
+                          <a14:useLocalDpi xmlns:a14="http://schemas.microsoft.com/office/drawing/2010/main" val="0"/>
+                        </a:ext>
+                      </a:extLst>
+                    </a:blip>
+                    <a:stretch>
+                      <a:fillRect/>
+                    </a:stretch>
+                  </pic:blipFill>
+                  <pic:spPr>
+                    <a:xfrm>
+                      <a:off x="0" y="0"/>
+                      <a:ext cx="2872162" cy="5242560"/>
+                    </a:xfrm>
+                    <a:prstGeom prst="rect">
+                      <a:avLst/>
+                    </a:prstGeom>
+                  </pic:spPr>
+                </pic:pic>
+              </a:graphicData>
+            </a:graphic>
+          </wp:inline>
+        </w:drawing>
+      </w:r>
+    </w:p>
+    <w:p>
+      <w:pPr>
+        <w:rPr>
+          <w:b/>
+          <w:bCs/>
+          <w:sz w:val="32"/>
+          <w:szCs w:val="32"/>
+        </w:rPr>
+      </w:pPr>
+    </w:p>
+    <w:p>
+      <w:r>
+        <w:rPr>
+          <w:noProof/>
+        </w:rPr>
+        <w:drawing>
+          <wp:inline distT="0" distB="0" distL="0" distR="0" wp14:anchorId="03215B1A" wp14:editId="0DE19F1E">
+            <wp:extent cx="3257550" cy="6867525"/>
+            <wp:effectExtent l="0" t="0" r="0" b="9525"/>
+            <wp:docPr id="10507167" name="Imagen 2" descr="Escala de tiempo&#10;&#10;El contenido generado por IA puede ser incorrecto."/>
+            <wp:cNvGraphicFramePr>
+              <a:graphicFrameLocks xmlns:a="http://schemas.openxmlformats.org/drawingml/2006/main" noChangeAspect="1"/>
+            </wp:cNvGraphicFramePr>
+            <a:graphic xmlns:a="http://schemas.openxmlformats.org/drawingml/2006/main">
+              <a:graphicData uri="http://schemas.openxmlformats.org/drawingml/2006/picture">
+                <pic:pic xmlns:pic="http://schemas.openxmlformats.org/drawingml/2006/picture">
+                  <pic:nvPicPr>
+                    <pic:cNvPr id="10507167" name="Imagen 2" descr="Escala de tiempo&#10;&#10;El contenido generado por IA puede ser incorrecto."/>
+                    <pic:cNvPicPr/>
+                  </pic:nvPicPr>
+                  <pic:blipFill>
+                    <a:blip r:embed="rId21">
+                      <a:extLst>
+                        <a:ext uri="{28A0092B-C50C-407E-A947-70E740481C1C}">
+                          <a14:useLocalDpi xmlns:a14="http://schemas.microsoft.com/office/drawing/2010/main" val="0"/>
+                        </a:ext>
+                      </a:extLst>
+                    </a:blip>
+                    <a:stretch>
+                      <a:fillRect/>
+                    </a:stretch>
+                  </pic:blipFill>
+                  <pic:spPr>
+                    <a:xfrm>
+                      <a:off x="0" y="0"/>
+                      <a:ext cx="3257550" cy="6867525"/>
+                    </a:xfrm>
+                    <a:prstGeom prst="rect">
+                      <a:avLst/>
+                    </a:prstGeom>
+                  </pic:spPr>
+                </pic:pic>
+              </a:graphicData>
+            </a:graphic>
+          </wp:inline>
+        </w:drawing>
+      </w:r>
+    </w:p>
+    <w:p/>
+    <w:p>
+      <w:r>
+        <w:rPr>
+          <w:noProof/>
+        </w:rPr>
+        <w:lastRenderedPageBreak/>
+        <w:drawing>
+          <wp:inline distT="0" distB="0" distL="0" distR="0" wp14:anchorId="709801D3" wp14:editId="04343FA6">
+            <wp:extent cx="3257550" cy="6867525"/>
+            <wp:effectExtent l="0" t="0" r="0" b="9525"/>
+            <wp:docPr id="929882390" name="Imagen 3" descr="Escala de tiempo&#10;&#10;El contenido generado por IA puede ser incorrecto."/>
+            <wp:cNvGraphicFramePr>
+              <a:graphicFrameLocks xmlns:a="http://schemas.openxmlformats.org/drawingml/2006/main" noChangeAspect="1"/>
+            </wp:cNvGraphicFramePr>
+            <a:graphic xmlns:a="http://schemas.openxmlformats.org/drawingml/2006/main">
+              <a:graphicData uri="http://schemas.openxmlformats.org/drawingml/2006/picture">
+                <pic:pic xmlns:pic="http://schemas.openxmlformats.org/drawingml/2006/picture">
+                  <pic:nvPicPr>
+                    <pic:cNvPr id="929882390" name="Imagen 3" descr="Escala de tiempo&#10;&#10;El contenido generado por IA puede ser incorrecto."/>
+                    <pic:cNvPicPr/>
+                  </pic:nvPicPr>
+                  <pic:blipFill>
+                    <a:blip r:embed="rId22">
+                      <a:extLst>
+                        <a:ext uri="{28A0092B-C50C-407E-A947-70E740481C1C}">
+                          <a14:useLocalDpi xmlns:a14="http://schemas.microsoft.com/office/drawing/2010/main" val="0"/>
+                        </a:ext>
+                      </a:extLst>
+                    </a:blip>
+                    <a:stretch>
+                      <a:fillRect/>
+                    </a:stretch>
+                  </pic:blipFill>
+                  <pic:spPr>
+                    <a:xfrm>
+                      <a:off x="0" y="0"/>
+                      <a:ext cx="3257550" cy="6867525"/>
+                    </a:xfrm>
+                    <a:prstGeom prst="rect">
+                      <a:avLst/>
+                    </a:prstGeom>
+                  </pic:spPr>
+                </pic:pic>
+              </a:graphicData>
+            </a:graphic>
+          </wp:inline>
+        </w:drawing>
+      </w:r>
+    </w:p>
+    <w:p/>
+    <w:p>
+      <w:r>
+        <w:rPr>
+          <w:noProof/>
+        </w:rPr>
+        <w:lastRenderedPageBreak/>
+        <w:drawing>
+          <wp:inline distT="0" distB="0" distL="0" distR="0" wp14:anchorId="4AD8DC48" wp14:editId="558847FB">
+            <wp:extent cx="5153025" cy="6867525"/>
+            <wp:effectExtent l="0" t="0" r="9525" b="9525"/>
+            <wp:docPr id="1505176237" name="Imagen 4" descr="Imagen que contiene Diagrama&#10;&#10;El contenido generado por IA puede ser incorrecto."/>
+            <wp:cNvGraphicFramePr>
+              <a:graphicFrameLocks xmlns:a="http://schemas.openxmlformats.org/drawingml/2006/main" noChangeAspect="1"/>
+            </wp:cNvGraphicFramePr>
+            <a:graphic xmlns:a="http://schemas.openxmlformats.org/drawingml/2006/main">
+              <a:graphicData uri="http://schemas.openxmlformats.org/drawingml/2006/picture">
+                <pic:pic xmlns:pic="http://schemas.openxmlformats.org/drawingml/2006/picture">
+                  <pic:nvPicPr>
+                    <pic:cNvPr id="1505176237" name="Imagen 4" descr="Imagen que contiene Diagrama&#10;&#10;El contenido generado por IA puede ser incorrecto."/>
+                    <pic:cNvPicPr/>
+                  </pic:nvPicPr>
+                  <pic:blipFill>
+                    <a:blip r:embed="rId23">
+                      <a:extLst>
+                        <a:ext uri="{28A0092B-C50C-407E-A947-70E740481C1C}">
+                          <a14:useLocalDpi xmlns:a14="http://schemas.microsoft.com/office/drawing/2010/main" val="0"/>
+                        </a:ext>
+                      </a:extLst>
+                    </a:blip>
+                    <a:stretch>
+                      <a:fillRect/>
+                    </a:stretch>
+                  </pic:blipFill>
+                  <pic:spPr>
+                    <a:xfrm>
+                      <a:off x="0" y="0"/>
+                      <a:ext cx="5153025" cy="6867525"/>
+                    </a:xfrm>
+                    <a:prstGeom prst="rect">
+                      <a:avLst/>
+                    </a:prstGeom>
+                  </pic:spPr>
+                </pic:pic>
+              </a:graphicData>
+            </a:graphic>
+          </wp:inline>
+        </w:drawing>
+      </w:r>
+    </w:p>
+    <w:p/>
+    <w:p>
+      <w:r>
+        <w:rPr>
+          <w:noProof/>
+        </w:rPr>
+        <w:lastRenderedPageBreak/>
+        <w:drawing>
+          <wp:inline distT="0" distB="0" distL="0" distR="0" wp14:anchorId="2890F704" wp14:editId="3B8C56A3">
+            <wp:extent cx="3257550" cy="6867525"/>
+            <wp:effectExtent l="0" t="0" r="0" b="9525"/>
+            <wp:docPr id="1790487746" name="Imagen 6" descr="Diagrama&#10;&#10;El contenido generado por IA puede ser incorrecto."/>
+            <wp:cNvGraphicFramePr>
+              <a:graphicFrameLocks xmlns:a="http://schemas.openxmlformats.org/drawingml/2006/main" noChangeAspect="1"/>
+            </wp:cNvGraphicFramePr>
+            <a:graphic xmlns:a="http://schemas.openxmlformats.org/drawingml/2006/main">
+              <a:graphicData uri="http://schemas.openxmlformats.org/drawingml/2006/picture">
+                <pic:pic xmlns:pic="http://schemas.openxmlformats.org/drawingml/2006/picture">
+                  <pic:nvPicPr>
+                    <pic:cNvPr id="1790487746" name="Imagen 6" descr="Diagrama&#10;&#10;El contenido generado por IA puede ser incorrecto."/>
+                    <pic:cNvPicPr/>
+                  </pic:nvPicPr>
+                  <pic:blipFill>
+                    <a:blip r:embed="rId24">
+                      <a:extLst>
+                        <a:ext uri="{28A0092B-C50C-407E-A947-70E740481C1C}">
+                          <a14:useLocalDpi xmlns:a14="http://schemas.microsoft.com/office/drawing/2010/main" val="0"/>
+                        </a:ext>
+                      </a:extLst>
+                    </a:blip>
+                    <a:stretch>
+                      <a:fillRect/>
+                    </a:stretch>
+                  </pic:blipFill>
+                  <pic:spPr>
+                    <a:xfrm>
+                      <a:off x="0" y="0"/>
+                      <a:ext cx="3257550" cy="6867525"/>
+                    </a:xfrm>
+                    <a:prstGeom prst="rect">
+                      <a:avLst/>
+                    </a:prstGeom>
+                  </pic:spPr>
+                </pic:pic>
+              </a:graphicData>
+            </a:graphic>
+          </wp:inline>
+        </w:drawing>
+      </w:r>
+    </w:p>
+    <w:p/>
+    <w:p>
+      <w:r>
+        <w:rPr>
+          <w:noProof/>
+        </w:rPr>
+        <w:lastRenderedPageBreak/>
+        <w:drawing>
+          <wp:inline distT="0" distB="0" distL="0" distR="0" wp14:anchorId="022D917A" wp14:editId="41E5C8E0">
+            <wp:extent cx="4086225" cy="8296275"/>
+            <wp:effectExtent l="0" t="0" r="9525" b="9525"/>
+            <wp:docPr id="1433046536" name="Imagen 8" descr="Escala de tiempo&#10;&#10;El contenido generado por IA puede ser incorrecto."/>
+            <wp:cNvGraphicFramePr>
+              <a:graphicFrameLocks xmlns:a="http://schemas.openxmlformats.org/drawingml/2006/main" noChangeAspect="1"/>
+            </wp:cNvGraphicFramePr>
+            <a:graphic xmlns:a="http://schemas.openxmlformats.org/drawingml/2006/main">
+              <a:graphicData uri="http://schemas.openxmlformats.org/drawingml/2006/picture">
+                <pic:pic xmlns:pic="http://schemas.openxmlformats.org/drawingml/2006/picture">
+                  <pic:nvPicPr>
+                    <pic:cNvPr id="1433046536" name="Imagen 8" descr="Escala de tiempo&#10;&#10;El contenido generado por IA puede ser incorrecto."/>
+                    <pic:cNvPicPr/>
+                  </pic:nvPicPr>
+                  <pic:blipFill>
+                    <a:blip r:embed="rId25">
+                      <a:extLst>
+                        <a:ext uri="{28A0092B-C50C-407E-A947-70E740481C1C}">
+                          <a14:useLocalDpi xmlns:a14="http://schemas.microsoft.com/office/drawing/2010/main" val="0"/>
+                        </a:ext>
+                      </a:extLst>
+                    </a:blip>
+                    <a:stretch>
+                      <a:fillRect/>
+                    </a:stretch>
+                  </pic:blipFill>
+                  <pic:spPr>
+                    <a:xfrm>
+                      <a:off x="0" y="0"/>
+                      <a:ext cx="4086225" cy="8296275"/>
+                    </a:xfrm>
+                    <a:prstGeom prst="rect">
+                      <a:avLst/>
+                    </a:prstGeom>
+                  </pic:spPr>
+                </pic:pic>
+              </a:graphicData>
+            </a:graphic>
+          </wp:inline>
+        </w:drawing>
+      </w:r>
+    </w:p>
+    <w:p/>
+    <w:p>
+      <w:r>
+        <w:rPr>
+          <w:noProof/>
+        </w:rPr>
+        <w:lastRenderedPageBreak/>
+        <w:drawing>
+          <wp:inline distT="0" distB="0" distL="0" distR="0" wp14:anchorId="1E0121F9" wp14:editId="7D893518">
+            <wp:extent cx="4962525" cy="7343775"/>
+            <wp:effectExtent l="0" t="0" r="9525" b="9525"/>
+            <wp:docPr id="1536857668" name="Imagen 9" descr="Imagen que contiene Escala de tiempo&#10;&#10;El contenido generado por IA puede ser incorrecto."/>
+            <wp:cNvGraphicFramePr>
+              <a:graphicFrameLocks xmlns:a="http://schemas.openxmlformats.org/drawingml/2006/main" noChangeAspect="1"/>
+            </wp:cNvGraphicFramePr>
+            <a:graphic xmlns:a="http://schemas.openxmlformats.org/drawingml/2006/main">
+              <a:graphicData uri="http://schemas.openxmlformats.org/drawingml/2006/picture">
+                <pic:pic xmlns:pic="http://schemas.openxmlformats.org/drawingml/2006/picture">
+                  <pic:nvPicPr>
+                    <pic:cNvPr id="1536857668" name="Imagen 9" descr="Imagen que contiene Escala de tiempo&#10;&#10;El contenido generado por IA puede ser incorrecto."/>
+                    <pic:cNvPicPr/>
+                  </pic:nvPicPr>
+                  <pic:blipFill>
+                    <a:blip r:embed="rId26">
+                      <a:extLst>
+                        <a:ext uri="{28A0092B-C50C-407E-A947-70E740481C1C}">
+                          <a14:useLocalDpi xmlns:a14="http://schemas.microsoft.com/office/drawing/2010/main" val="0"/>
+                        </a:ext>
+                      </a:extLst>
+                    </a:blip>
+                    <a:stretch>
+                      <a:fillRect/>
+                    </a:stretch>
+                  </pic:blipFill>
+                  <pic:spPr>
+                    <a:xfrm>
+                      <a:off x="0" y="0"/>
+                      <a:ext cx="4962525" cy="7343775"/>
+                    </a:xfrm>
+                    <a:prstGeom prst="rect">
+                      <a:avLst/>
+                    </a:prstGeom>
+                  </pic:spPr>
+                </pic:pic>
+              </a:graphicData>
+            </a:graphic>
+          </wp:inline>
+        </w:drawing>
+      </w:r>
+    </w:p>
+    <w:p/>
+    <w:p>
+      <w:r>
+        <w:rPr>
+          <w:noProof/>
+        </w:rPr>
+        <w:lastRenderedPageBreak/>
+        <w:drawing>
+          <wp:inline distT="0" distB="0" distL="0" distR="0" wp14:anchorId="70B6917F" wp14:editId="3244769B">
+            <wp:extent cx="5153025" cy="7343775"/>
+            <wp:effectExtent l="0" t="0" r="9525" b="9525"/>
+            <wp:docPr id="1259998113" name="Imagen 10" descr="Imagen que contiene Escala de tiempo&#10;&#10;El contenido generado por IA puede ser incorrecto."/>
+            <wp:cNvGraphicFramePr>
+              <a:graphicFrameLocks xmlns:a="http://schemas.openxmlformats.org/drawingml/2006/main" noChangeAspect="1"/>
+            </wp:cNvGraphicFramePr>
+            <a:graphic xmlns:a="http://schemas.openxmlformats.org/drawingml/2006/main">
+              <a:graphicData uri="http://schemas.openxmlformats.org/drawingml/2006/picture">
+                <pic:pic xmlns:pic="http://schemas.openxmlformats.org/drawingml/2006/picture">
+                  <pic:nvPicPr>
+                    <pic:cNvPr id="1259998113" name="Imagen 10" descr="Imagen que contiene Escala de tiempo&#10;&#10;El contenido generado por IA puede ser incorrecto."/>
+                    <pic:cNvPicPr/>
+                  </pic:nvPicPr>
+                  <pic:blipFill>
+                    <a:blip r:embed="rId27">
+                      <a:extLst>
+                        <a:ext uri="{28A0092B-C50C-407E-A947-70E740481C1C}">
+                          <a14:useLocalDpi xmlns:a14="http://schemas.microsoft.com/office/drawing/2010/main" val="0"/>
+                        </a:ext>
+                      </a:extLst>
+                    </a:blip>
+                    <a:stretch>
+                      <a:fillRect/>
+                    </a:stretch>
+                  </pic:blipFill>
+                  <pic:spPr>
+                    <a:xfrm>
+                      <a:off x="0" y="0"/>
+                      <a:ext cx="5153025" cy="7343775"/>
+                    </a:xfrm>
+                    <a:prstGeom prst="rect">
+                      <a:avLst/>
+                    </a:prstGeom>
+                  </pic:spPr>
+                </pic:pic>
+              </a:graphicData>
+            </a:graphic>
+          </wp:inline>
+        </w:drawing>
+      </w:r>
+    </w:p>
+    <w:p/>
+    <w:p/>
+    <w:p/>
+    <w:p/>
+    <w:p/>
+    <w:p>
+      <w:pPr>
+        <w:rPr>
+          <w:b/>
+          <w:bCs/>
+          <w:sz w:val="32"/>
+          <w:szCs w:val="32"/>
+          <w:u w:val="single"/>
+        </w:rPr>
+      </w:pPr>
+      <w:r>
+        <w:rPr>
+          <w:b/>
+          <w:bCs/>
+          <w:sz w:val="32"/>
+          <w:szCs w:val="32"/>
+          <w:u w:val="single"/>
+        </w:rPr>
+        <w:lastRenderedPageBreak/>
+        <w:t>DIAGRAMA ENTIDAD-RELACION</w:t>
+      </w:r>
+    </w:p>
+    <w:p>
+      <w:pPr>
+        <w:rPr>
+          <w:b/>
+          <w:bCs/>
+          <w:sz w:val="32"/>
+          <w:szCs w:val="32"/>
+          <w:u w:val="single"/>
+        </w:rPr>
+      </w:pPr>
+    </w:p>
+    <w:p>
+      <w:pPr>
+        <w:rPr>
+          <w:b/>
+          <w:bCs/>
+          <w:sz w:val="32"/>
+          <w:szCs w:val="32"/>
+          <w:u w:val="single"/>
+        </w:rPr>
+      </w:pPr>
+      <w:r>
+        <w:rPr>
+          <w:b/>
+          <w:bCs/>
+          <w:noProof/>
+          <w:sz w:val="32"/>
+          <w:szCs w:val="32"/>
+          <w:u w:val="single"/>
+        </w:rPr>
+        <w:drawing>
+          <wp:inline distT="0" distB="0" distL="0" distR="0" wp14:anchorId="6A5D86CB" wp14:editId="58442B50">
+            <wp:extent cx="5400040" cy="3242945"/>
+            <wp:effectExtent l="0" t="0" r="0" b="0"/>
+            <wp:docPr id="61527406" name="Imagen 2" descr="Diagrama&#10;&#10;El contenido generado por IA puede ser incorrecto."/>
+            <wp:cNvGraphicFramePr>
+              <a:graphicFrameLocks xmlns:a="http://schemas.openxmlformats.org/drawingml/2006/main" noChangeAspect="1"/>
+            </wp:cNvGraphicFramePr>
+            <a:graphic xmlns:a="http://schemas.openxmlformats.org/drawingml/2006/main">
+              <a:graphicData uri="http://schemas.openxmlformats.org/drawingml/2006/picture">
+                <pic:pic xmlns:pic="http://schemas.openxmlformats.org/drawingml/2006/picture">
+                  <pic:nvPicPr>
+                    <pic:cNvPr id="61527406" name="Imagen 2" descr="Diagrama&#10;&#10;El contenido generado por IA puede ser incorrecto."/>
+                    <pic:cNvPicPr/>
+                  </pic:nvPicPr>
+                  <pic:blipFill>
+                    <a:blip r:embed="rId28">
+                      <a:extLst>
+                        <a:ext uri="{28A0092B-C50C-407E-A947-70E740481C1C}">
+                          <a14:useLocalDpi xmlns:a14="http://schemas.microsoft.com/office/drawing/2010/main" val="0"/>
+                        </a:ext>
+                      </a:extLst>
+                    </a:blip>
+                    <a:stretch>
+                      <a:fillRect/>
+                    </a:stretch>
+                  </pic:blipFill>
+                  <pic:spPr>
+                    <a:xfrm>
+                      <a:off x="0" y="0"/>
+                      <a:ext cx="5400040" cy="3242945"/>
+                    </a:xfrm>
+                    <a:prstGeom prst="rect">
+                      <a:avLst/>
+                    </a:prstGeom>
+                  </pic:spPr>
+                </pic:pic>
+              </a:graphicData>
+            </a:graphic>
+          </wp:inline>
+        </w:drawing>
+      </w:r>
+    </w:p>
     <w:sectPr>
+      <w:headerReference w:type="even" r:id="rId29"/>
+      <w:headerReference w:type="default" r:id="rId30"/>
+      <w:footerReference w:type="even" r:id="rId31"/>
+      <w:footerReference w:type="default" r:id="rId32"/>
+      <w:headerReference w:type="first" r:id="rId33"/>
+      <w:footerReference w:type="first" r:id="rId34"/>
       <w:pgSz w:w="11906" w:h="16838" w:code="9"/>
       <w:pgMar w:top="1417" w:right="1701" w:bottom="1417" w:left="1701" w:header="709" w:footer="709" w:gutter="0"/>
+      <w:pgNumType w:start="0"/>
       <w:cols w:space="708"/>
       <w:vAlign w:val="center"/>
+      <w:titlePg/>
       <w:docGrid w:linePitch="360"/>
     </w:sectPr>
   </w:body>
 </w:document>
+</file>
+
+<file path=word/endnotes.xml><?xml version="1.0" encoding="utf-8"?>
+<w:endnotes xmlns:wpc="http://schemas.microsoft.com/office/word/2010/wordprocessingCanvas" xmlns:cx="http://schemas.microsoft.com/office/drawing/2014/chartex" xmlns:cx1="http://schemas.microsoft.com/office/drawing/2015/9/8/chartex" xmlns:cx2="http://schemas.microsoft.com/office/drawing/2015/10/21/chartex" xmlns:cx3="http://schemas.microsoft.com/office/drawing/2016/5/9/chartex" xmlns:cx4="http://schemas.microsoft.com/office/drawing/2016/5/10/chartex" xmlns:cx5="http://schemas.microsoft.com/office/drawing/2016/5/11/chartex" xmlns:cx6="http://schemas.microsoft.com/office/drawing/2016/5/12/chartex" xmlns:cx7="http://schemas.microsoft.com/office/drawing/2016/5/13/chartex" xmlns:cx8="http://schemas.microsoft.com/office/drawing/2016/5/14/chartex" xmlns:mc="http://schemas.openxmlformats.org/markup-compatibility/2006" xmlns:aink="http://schemas.microsoft.com/office/drawing/2016/ink" xmlns:am3d="http://schemas.microsoft.com/office/drawing/2017/model3d" xmlns:o="urn:schemas-microsoft-com:office:office" xmlns:oel="http://schemas.microsoft.com/office/2019/extlst" xmlns:r="http://schemas.openxmlformats.org/officeDocument/2006/relationships" xmlns:m="http://schemas.openxmlformats.org/officeDocument/2006/math" xmlns:v="urn:schemas-microsoft-com:vml" xmlns:wp14="http://schemas.microsoft.com/office/word/2010/wordprocessingDrawing" xmlns:wp="http://schemas.openxmlformats.org/drawingml/2006/wordprocessingDrawing" xmlns:w10="urn:schemas-microsoft-com:office:word" xmlns:w="http://schemas.openxmlformats.org/wordprocessingml/2006/main" xmlns:w14="http://schemas.microsoft.com/office/word/2010/wordml" xmlns:w15="http://schemas.microsoft.com/office/word/2012/wordml" xmlns:w16cex="http://schemas.microsoft.com/office/word/2018/wordml/cex" xmlns:w16cid="http://schemas.microsoft.com/office/word/2016/wordml/cid" xmlns:w16="http://schemas.microsoft.com/office/word/2018/wordml" xmlns:w16du="http://schemas.microsoft.com/office/word/2023/wordml/word16du" xmlns:w16sdtdh="http://schemas.microsoft.com/office/word/2020/wordml/sdtdatahash" xmlns:w16sdtfl="http://schemas.microsoft.com/office/word/2024/wordml/sdtformatlock" xmlns:w16se="http://schemas.microsoft.com/office/word/2015/wordml/symex" xmlns:wpg="http://schemas.microsoft.com/office/word/2010/wordprocessingGroup" xmlns:wpi="http://schemas.microsoft.com/office/word/2010/wordprocessingInk" xmlns:wne="http://schemas.microsoft.com/office/word/2006/wordml" xmlns:wps="http://schemas.microsoft.com/office/word/2010/wordprocessingShape" mc:Ignorable="w14 w15 w16se w16cid w16 w16cex w16sdtdh w16sdtfl w16du wp14">
+  <w:endnote w:type="separator" w:id="-1">
+    <w:p>
+      <w:pPr>
+        <w:spacing w:after="0" w:line="240" w:lineRule="auto"/>
+      </w:pPr>
+      <w:r>
+        <w:separator/>
+      </w:r>
+    </w:p>
+  </w:endnote>
+  <w:endnote w:type="continuationSeparator" w:id="0">
+    <w:p>
+      <w:pPr>
+        <w:spacing w:after="0" w:line="240" w:lineRule="auto"/>
+      </w:pPr>
+      <w:r>
+        <w:continuationSeparator/>
+      </w:r>
+    </w:p>
+  </w:endnote>
+</w:endnotes>
+</file>
+
+<file path=word/footer1.xml><?xml version="1.0" encoding="utf-8"?>
+<w:ftr xmlns:wpc="http://schemas.microsoft.com/office/word/2010/wordprocessingCanvas" xmlns:cx="http://schemas.microsoft.com/office/drawing/2014/chartex" xmlns:cx1="http://schemas.microsoft.com/office/drawing/2015/9/8/chartex" xmlns:cx2="http://schemas.microsoft.com/office/drawing/2015/10/21/chartex" xmlns:cx3="http://schemas.microsoft.com/office/drawing/2016/5/9/chartex" xmlns:cx4="http://schemas.microsoft.com/office/drawing/2016/5/10/chartex" xmlns:cx5="http://schemas.microsoft.com/office/drawing/2016/5/11/chartex" xmlns:cx6="http://schemas.microsoft.com/office/drawing/2016/5/12/chartex" xmlns:cx7="http://schemas.microsoft.com/office/drawing/2016/5/13/chartex" xmlns:cx8="http://schemas.microsoft.com/office/drawing/2016/5/14/chartex" xmlns:mc="http://schemas.openxmlformats.org/markup-compatibility/2006" xmlns:aink="http://schemas.microsoft.com/office/drawing/2016/ink" xmlns:am3d="http://schemas.microsoft.com/office/drawing/2017/model3d" xmlns:o="urn:schemas-microsoft-com:office:office" xmlns:oel="http://schemas.microsoft.com/office/2019/extlst" xmlns:r="http://schemas.openxmlformats.org/officeDocument/2006/relationships" xmlns:m="http://schemas.openxmlformats.org/officeDocument/2006/math" xmlns:v="urn:schemas-microsoft-com:vml" xmlns:wp14="http://schemas.microsoft.com/office/word/2010/wordprocessingDrawing" xmlns:wp="http://schemas.openxmlformats.org/drawingml/2006/wordprocessingDrawing" xmlns:w10="urn:schemas-microsoft-com:office:word" xmlns:w="http://schemas.openxmlformats.org/wordprocessingml/2006/main" xmlns:w14="http://schemas.microsoft.com/office/word/2010/wordml" xmlns:w15="http://schemas.microsoft.com/office/word/2012/wordml" xmlns:w16cex="http://schemas.microsoft.com/office/word/2018/wordml/cex" xmlns:w16cid="http://schemas.microsoft.com/office/word/2016/wordml/cid" xmlns:w16="http://schemas.microsoft.com/office/word/2018/wordml" xmlns:w16du="http://schemas.microsoft.com/office/word/2023/wordml/word16du" xmlns:w16sdtdh="http://schemas.microsoft.com/office/word/2020/wordml/sdtdatahash" xmlns:w16sdtfl="http://schemas.microsoft.com/office/word/2024/wordml/sdtformatlock" xmlns:w16se="http://schemas.microsoft.com/office/word/2015/wordml/symex" xmlns:wpg="http://schemas.microsoft.com/office/word/2010/wordprocessingGroup" xmlns:wpi="http://schemas.microsoft.com/office/word/2010/wordprocessingInk" xmlns:wne="http://schemas.microsoft.com/office/word/2006/wordml" xmlns:wps="http://schemas.microsoft.com/office/word/2010/wordprocessingShape" mc:Ignorable="w14 w15 w16se w16cid w16 w16cex w16sdtdh w16sdtfl w16du wp14">
+  <w:p>
+    <w:pPr>
+      <w:pStyle w:val="Piedepgina"/>
+    </w:pPr>
+  </w:p>
+</w:ftr>
+</file>
+
+<file path=word/footer2.xml><?xml version="1.0" encoding="utf-8"?>
+<w:ftr xmlns:wpc="http://schemas.microsoft.com/office/word/2010/wordprocessingCanvas" xmlns:cx="http://schemas.microsoft.com/office/drawing/2014/chartex" xmlns:cx1="http://schemas.microsoft.com/office/drawing/2015/9/8/chartex" xmlns:cx2="http://schemas.microsoft.com/office/drawing/2015/10/21/chartex" xmlns:cx3="http://schemas.microsoft.com/office/drawing/2016/5/9/chartex" xmlns:cx4="http://schemas.microsoft.com/office/drawing/2016/5/10/chartex" xmlns:cx5="http://schemas.microsoft.com/office/drawing/2016/5/11/chartex" xmlns:cx6="http://schemas.microsoft.com/office/drawing/2016/5/12/chartex" xmlns:cx7="http://schemas.microsoft.com/office/drawing/2016/5/13/chartex" xmlns:cx8="http://schemas.microsoft.com/office/drawing/2016/5/14/chartex" xmlns:mc="http://schemas.openxmlformats.org/markup-compatibility/2006" xmlns:aink="http://schemas.microsoft.com/office/drawing/2016/ink" xmlns:am3d="http://schemas.microsoft.com/office/drawing/2017/model3d" xmlns:o="urn:schemas-microsoft-com:office:office" xmlns:oel="http://schemas.microsoft.com/office/2019/extlst" xmlns:r="http://schemas.openxmlformats.org/officeDocument/2006/relationships" xmlns:m="http://schemas.openxmlformats.org/officeDocument/2006/math" xmlns:v="urn:schemas-microsoft-com:vml" xmlns:wp14="http://schemas.microsoft.com/office/word/2010/wordprocessingDrawing" xmlns:wp="http://schemas.openxmlformats.org/drawingml/2006/wordprocessingDrawing" xmlns:w10="urn:schemas-microsoft-com:office:word" xmlns:w="http://schemas.openxmlformats.org/wordprocessingml/2006/main" xmlns:w14="http://schemas.microsoft.com/office/word/2010/wordml" xmlns:w15="http://schemas.microsoft.com/office/word/2012/wordml" xmlns:w16cex="http://schemas.microsoft.com/office/word/2018/wordml/cex" xmlns:w16cid="http://schemas.microsoft.com/office/word/2016/wordml/cid" xmlns:w16="http://schemas.microsoft.com/office/word/2018/wordml" xmlns:w16du="http://schemas.microsoft.com/office/word/2023/wordml/word16du" xmlns:w16sdtdh="http://schemas.microsoft.com/office/word/2020/wordml/sdtdatahash" xmlns:w16sdtfl="http://schemas.microsoft.com/office/word/2024/wordml/sdtformatlock" xmlns:w16se="http://schemas.microsoft.com/office/word/2015/wordml/symex" xmlns:wpg="http://schemas.microsoft.com/office/word/2010/wordprocessingGroup" xmlns:wpi="http://schemas.microsoft.com/office/word/2010/wordprocessingInk" xmlns:wne="http://schemas.microsoft.com/office/word/2006/wordml" xmlns:wps="http://schemas.microsoft.com/office/word/2010/wordprocessingShape" mc:Ignorable="w14 w15 w16se w16cid w16 w16cex w16sdtdh w16sdtfl w16du wp14">
+  <w:sdt>
+    <w:sdtPr>
+      <w:id w:val="-1117674483"/>
+      <w:docPartObj>
+        <w:docPartGallery w:val="Page Numbers (Bottom of Page)"/>
+        <w:docPartUnique/>
+      </w:docPartObj>
+    </w:sdtPr>
+    <w:sdtContent>
+      <w:p>
+        <w:pPr>
+          <w:pStyle w:val="Piedepgina"/>
+          <w:jc w:val="center"/>
+        </w:pPr>
+        <w:r>
+          <w:rPr>
+            <w:noProof/>
+          </w:rPr>
+          <mc:AlternateContent>
+            <mc:Choice Requires="wps">
+              <w:drawing>
+                <wp:inline distT="0" distB="0" distL="0" distR="0" wp14:anchorId="334A8DE1" wp14:editId="60E975F4">
+                  <wp:extent cx="5467350" cy="45085"/>
+                  <wp:effectExtent l="9525" t="9525" r="0" b="2540"/>
+                  <wp:docPr id="775852087" name="Diagrama de flujo: decisión 1" descr="Light horizontal"/>
+                  <wp:cNvGraphicFramePr>
+                    <a:graphicFrameLocks xmlns:a="http://schemas.openxmlformats.org/drawingml/2006/main"/>
+                  </wp:cNvGraphicFramePr>
+                  <a:graphic xmlns:a="http://schemas.openxmlformats.org/drawingml/2006/main">
+                    <a:graphicData uri="http://schemas.microsoft.com/office/word/2010/wordprocessingShape">
+                      <wps:wsp>
+                        <wps:cNvSpPr>
+                          <a:spLocks noChangeArrowheads="1"/>
+                        </wps:cNvSpPr>
+                        <wps:spPr bwMode="auto">
+                          <a:xfrm flipV="1">
+                            <a:off x="0" y="0"/>
+                            <a:ext cx="5467350" cy="45085"/>
+                          </a:xfrm>
+                          <a:prstGeom prst="flowChartDecision">
+                            <a:avLst/>
+                          </a:prstGeom>
+                          <a:pattFill prst="ltHorz">
+                            <a:fgClr>
+                              <a:srgbClr val="000000"/>
+                            </a:fgClr>
+                            <a:bgClr>
+                              <a:srgbClr val="FFFFFF"/>
+                            </a:bgClr>
+                          </a:pattFill>
+                          <a:ln>
+                            <a:noFill/>
+                          </a:ln>
+                          <a:extLst>
+                            <a:ext uri="{91240B29-F687-4F45-9708-019B960494DF}">
+                              <a14:hiddenLine xmlns:a14="http://schemas.microsoft.com/office/drawing/2010/main" w="9525">
+                                <a:solidFill>
+                                  <a:srgbClr val="000000"/>
+                                </a:solidFill>
+                                <a:miter lim="800000"/>
+                                <a:headEnd/>
+                                <a:tailEnd/>
+                              </a14:hiddenLine>
+                            </a:ext>
+                          </a:extLst>
+                        </wps:spPr>
+                        <wps:bodyPr rot="0" vert="horz" wrap="square" lIns="91440" tIns="45720" rIns="91440" bIns="45720" anchor="t" anchorCtr="0" upright="1">
+                          <a:noAutofit/>
+                        </wps:bodyPr>
+                      </wps:wsp>
+                    </a:graphicData>
+                  </a:graphic>
+                </wp:inline>
+              </w:drawing>
+            </mc:Choice>
+            <mc:Fallback>
+              <w:pict>
+                <v:shapetype w14:anchorId="1F87EBA7" id="_x0000_t110" coordsize="21600,21600" o:spt="110" path="m10800,l,10800,10800,21600,21600,10800xe">
+                  <v:stroke joinstyle="miter"/>
+                  <v:path gradientshapeok="t" o:connecttype="rect" textboxrect="5400,5400,16200,16200"/>
+                </v:shapetype>
+                <v:shape id="Diagrama de flujo: decisión 1" o:spid="_x0000_s1026" type="#_x0000_t110" alt="Light horizontal" style="width:430.5pt;height:3.55pt;flip:y;visibility:visible;mso-wrap-style:square;mso-left-percent:-10001;mso-top-percent:-10001;mso-position-horizontal:absolute;mso-position-horizontal-relative:char;mso-position-vertical:absolute;mso-position-vertical-relative:line;mso-left-percent:-10001;mso-top-percent:-10001;v-text-anchor:top" o:gfxdata="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" fillcolor="black" stroked="f">
+                  <v:fill r:id="rId1" o:title="" type="pattern"/>
+                  <w10:anchorlock/>
+                </v:shape>
+              </w:pict>
+            </mc:Fallback>
+          </mc:AlternateContent>
+        </w:r>
+      </w:p>
+      <w:p>
+        <w:pPr>
+          <w:pStyle w:val="Piedepgina"/>
+          <w:jc w:val="center"/>
+        </w:pPr>
+        <w:r>
+          <w:fldChar w:fldCharType="begin"/>
+        </w:r>
+        <w:r>
+          <w:instrText>PAGE    \* MERGEFORMAT</w:instrText>
+        </w:r>
+        <w:r>
+          <w:fldChar w:fldCharType="separate"/>
+        </w:r>
+        <w:r>
+          <w:t>2</w:t>
+        </w:r>
+        <w:r>
+          <w:fldChar w:fldCharType="end"/>
+        </w:r>
+      </w:p>
+    </w:sdtContent>
+  </w:sdt>
+  <w:p>
+    <w:pPr>
+      <w:pStyle w:val="Piedepgina"/>
+    </w:pPr>
+  </w:p>
+</w:ftr>
+</file>
+
+<file path=word/footer3.xml><?xml version="1.0" encoding="utf-8"?>
+<w:ftr xmlns:wpc="http://schemas.microsoft.com/office/word/2010/wordprocessingCanvas" xmlns:cx="http://schemas.microsoft.com/office/drawing/2014/chartex" xmlns:cx1="http://schemas.microsoft.com/office/drawing/2015/9/8/chartex" xmlns:cx2="http://schemas.microsoft.com/office/drawing/2015/10/21/chartex" xmlns:cx3="http://schemas.microsoft.com/office/drawing/2016/5/9/chartex" xmlns:cx4="http://schemas.microsoft.com/office/drawing/2016/5/10/chartex" xmlns:cx5="http://schemas.microsoft.com/office/drawing/2016/5/11/chartex" xmlns:cx6="http://schemas.microsoft.com/office/drawing/2016/5/12/chartex" xmlns:cx7="http://schemas.microsoft.com/office/drawing/2016/5/13/chartex" xmlns:cx8="http://schemas.microsoft.com/office/drawing/2016/5/14/chartex" xmlns:mc="http://schemas.openxmlformats.org/markup-compatibility/2006" xmlns:aink="http://schemas.microsoft.com/office/drawing/2016/ink" xmlns:am3d="http://schemas.microsoft.com/office/drawing/2017/model3d" xmlns:o="urn:schemas-microsoft-com:office:office" xmlns:oel="http://schemas.microsoft.com/office/2019/extlst" xmlns:r="http://schemas.openxmlformats.org/officeDocument/2006/relationships" xmlns:m="http://schemas.openxmlformats.org/officeDocument/2006/math" xmlns:v="urn:schemas-microsoft-com:vml" xmlns:wp14="http://schemas.microsoft.com/office/word/2010/wordprocessingDrawing" xmlns:wp="http://schemas.openxmlformats.org/drawingml/2006/wordprocessingDrawing" xmlns:w10="urn:schemas-microsoft-com:office:word" xmlns:w="http://schemas.openxmlformats.org/wordprocessingml/2006/main" xmlns:w14="http://schemas.microsoft.com/office/word/2010/wordml" xmlns:w15="http://schemas.microsoft.com/office/word/2012/wordml" xmlns:w16cex="http://schemas.microsoft.com/office/word/2018/wordml/cex" xmlns:w16cid="http://schemas.microsoft.com/office/word/2016/wordml/cid" xmlns:w16="http://schemas.microsoft.com/office/word/2018/wordml" xmlns:w16du="http://schemas.microsoft.com/office/word/2023/wordml/word16du" xmlns:w16sdtdh="http://schemas.microsoft.com/office/word/2020/wordml/sdtdatahash" xmlns:w16sdtfl="http://schemas.microsoft.com/office/word/2024/wordml/sdtformatlock" xmlns:w16se="http://schemas.microsoft.com/office/word/2015/wordml/symex" xmlns:wpg="http://schemas.microsoft.com/office/word/2010/wordprocessingGroup" xmlns:wpi="http://schemas.microsoft.com/office/word/2010/wordprocessingInk" xmlns:wne="http://schemas.microsoft.com/office/word/2006/wordml" xmlns:wps="http://schemas.microsoft.com/office/word/2010/wordprocessingShape" mc:Ignorable="w14 w15 w16se w16cid w16 w16cex w16sdtdh w16sdtfl w16du wp14">
+  <w:p>
+    <w:pPr>
+      <w:pStyle w:val="Piedepgina"/>
+    </w:pPr>
+  </w:p>
+</w:ftr>
+</file>
+
+<file path=word/footnotes.xml><?xml version="1.0" encoding="utf-8"?>
+<w:footnotes xmlns:wpc="http://schemas.microsoft.com/office/word/2010/wordprocessingCanvas" xmlns:cx="http://schemas.microsoft.com/office/drawing/2014/chartex" xmlns:cx1="http://schemas.microsoft.com/office/drawing/2015/9/8/chartex" xmlns:cx2="http://schemas.microsoft.com/office/drawing/2015/10/21/chartex" xmlns:cx3="http://schemas.microsoft.com/office/drawing/2016/5/9/chartex" xmlns:cx4="http://schemas.microsoft.com/office/drawing/2016/5/10/chartex" xmlns:cx5="http://schemas.microsoft.com/office/drawing/2016/5/11/chartex" xmlns:cx6="http://schemas.microsoft.com/office/drawing/2016/5/12/chartex" xmlns:cx7="http://schemas.microsoft.com/office/drawing/2016/5/13/chartex" xmlns:cx8="http://schemas.microsoft.com/office/drawing/2016/5/14/chartex" xmlns:mc="http://schemas.openxmlformats.org/markup-compatibility/2006" xmlns:aink="http://schemas.microsoft.com/office/drawing/2016/ink" xmlns:am3d="http://schemas.microsoft.com/office/drawing/2017/model3d" xmlns:o="urn:schemas-microsoft-com:office:office" xmlns:oel="http://schemas.microsoft.com/office/2019/extlst" xmlns:r="http://schemas.openxmlformats.org/officeDocument/2006/relationships" xmlns:m="http://schemas.openxmlformats.org/officeDocument/2006/math" xmlns:v="urn:schemas-microsoft-com:vml" xmlns:wp14="http://schemas.microsoft.com/office/word/2010/wordprocessingDrawing" xmlns:wp="http://schemas.openxmlformats.org/drawingml/2006/wordprocessingDrawing" xmlns:w10="urn:schemas-microsoft-com:office:word" xmlns:w="http://schemas.openxmlformats.org/wordprocessingml/2006/main" xmlns:w14="http://schemas.microsoft.com/office/word/2010/wordml" xmlns:w15="http://schemas.microsoft.com/office/word/2012/wordml" xmlns:w16cex="http://schemas.microsoft.com/office/word/2018/wordml/cex" xmlns:w16cid="http://schemas.microsoft.com/office/word/2016/wordml/cid" xmlns:w16="http://schemas.microsoft.com/office/word/2018/wordml" xmlns:w16du="http://schemas.microsoft.com/office/word/2023/wordml/word16du" xmlns:w16sdtdh="http://schemas.microsoft.com/office/word/2020/wordml/sdtdatahash" xmlns:w16sdtfl="http://schemas.microsoft.com/office/word/2024/wordml/sdtformatlock" xmlns:w16se="http://schemas.microsoft.com/office/word/2015/wordml/symex" xmlns:wpg="http://schemas.microsoft.com/office/word/2010/wordprocessingGroup" xmlns:wpi="http://schemas.microsoft.com/office/word/2010/wordprocessingInk" xmlns:wne="http://schemas.microsoft.com/office/word/2006/wordml" xmlns:wps="http://schemas.microsoft.com/office/word/2010/wordprocessingShape" mc:Ignorable="w14 w15 w16se w16cid w16 w16cex w16sdtdh w16sdtfl w16du wp14">
+  <w:footnote w:type="separator" w:id="-1">
+    <w:p>
+      <w:pPr>
+        <w:spacing w:after="0" w:line="240" w:lineRule="auto"/>
+      </w:pPr>
+      <w:r>
+        <w:separator/>
+      </w:r>
+    </w:p>
+  </w:footnote>
+  <w:footnote w:type="continuationSeparator" w:id="0">
+    <w:p>
+      <w:pPr>
+        <w:spacing w:after="0" w:line="240" w:lineRule="auto"/>
+      </w:pPr>
+      <w:r>
+        <w:continuationSeparator/>
+      </w:r>
+    </w:p>
+  </w:footnote>
+</w:footnotes>
+</file>
+
+<file path=word/header1.xml><?xml version="1.0" encoding="utf-8"?>
+<w:hdr xmlns:wpc="http://schemas.microsoft.com/office/word/2010/wordprocessingCanvas" xmlns:cx="http://schemas.microsoft.com/office/drawing/2014/chartex" xmlns:cx1="http://schemas.microsoft.com/office/drawing/2015/9/8/chartex" xmlns:cx2="http://schemas.microsoft.com/office/drawing/2015/10/21/chartex" xmlns:cx3="http://schemas.microsoft.com/office/drawing/2016/5/9/chartex" xmlns:cx4="http://schemas.microsoft.com/office/drawing/2016/5/10/chartex" xmlns:cx5="http://schemas.microsoft.com/office/drawing/2016/5/11/chartex" xmlns:cx6="http://schemas.microsoft.com/office/drawing/2016/5/12/chartex" xmlns:cx7="http://schemas.microsoft.com/office/drawing/2016/5/13/chartex" xmlns:cx8="http://schemas.microsoft.com/office/drawing/2016/5/14/chartex" xmlns:mc="http://schemas.openxmlformats.org/markup-compatibility/2006" xmlns:aink="http://schemas.microsoft.com/office/drawing/2016/ink" xmlns:am3d="http://schemas.microsoft.com/office/drawing/2017/model3d" xmlns:o="urn:schemas-microsoft-com:office:office" xmlns:oel="http://schemas.microsoft.com/office/2019/extlst" xmlns:r="http://schemas.openxmlformats.org/officeDocument/2006/relationships" xmlns:m="http://schemas.openxmlformats.org/officeDocument/2006/math" xmlns:v="urn:schemas-microsoft-com:vml" xmlns:wp14="http://schemas.microsoft.com/office/word/2010/wordprocessingDrawing" xmlns:wp="http://schemas.openxmlformats.org/drawingml/2006/wordprocessingDrawing" xmlns:w10="urn:schemas-microsoft-com:office:word" xmlns:w="http://schemas.openxmlformats.org/wordprocessingml/2006/main" xmlns:w14="http://schemas.microsoft.com/office/word/2010/wordml" xmlns:w15="http://schemas.microsoft.com/office/word/2012/wordml" xmlns:w16cex="http://schemas.microsoft.com/office/word/2018/wordml/cex" xmlns:w16cid="http://schemas.microsoft.com/office/word/2016/wordml/cid" xmlns:w16="http://schemas.microsoft.com/office/word/2018/wordml" xmlns:w16du="http://schemas.microsoft.com/office/word/2023/wordml/word16du" xmlns:w16sdtdh="http://schemas.microsoft.com/office/word/2020/wordml/sdtdatahash" xmlns:w16sdtfl="http://schemas.microsoft.com/office/word/2024/wordml/sdtformatlock" xmlns:w16se="http://schemas.microsoft.com/office/word/2015/wordml/symex" xmlns:wpg="http://schemas.microsoft.com/office/word/2010/wordprocessingGroup" xmlns:wpi="http://schemas.microsoft.com/office/word/2010/wordprocessingInk" xmlns:wne="http://schemas.microsoft.com/office/word/2006/wordml" xmlns:wps="http://schemas.microsoft.com/office/word/2010/wordprocessingShape" mc:Ignorable="w14 w15 w16se w16cid w16 w16cex w16sdtdh w16sdtfl w16du wp14">
+  <w:p>
+    <w:pPr>
+      <w:pStyle w:val="Encabezado"/>
+    </w:pPr>
+  </w:p>
+</w:hdr>
+</file>
+
+<file path=word/header2.xml><?xml version="1.0" encoding="utf-8"?>
+<w:hdr xmlns:wpc="http://schemas.microsoft.com/office/word/2010/wordprocessingCanvas" xmlns:cx="http://schemas.microsoft.com/office/drawing/2014/chartex" xmlns:cx1="http://schemas.microsoft.com/office/drawing/2015/9/8/chartex" xmlns:cx2="http://schemas.microsoft.com/office/drawing/2015/10/21/chartex" xmlns:cx3="http://schemas.microsoft.com/office/drawing/2016/5/9/chartex" xmlns:cx4="http://schemas.microsoft.com/office/drawing/2016/5/10/chartex" xmlns:cx5="http://schemas.microsoft.com/office/drawing/2016/5/11/chartex" xmlns:cx6="http://schemas.microsoft.com/office/drawing/2016/5/12/chartex" xmlns:cx7="http://schemas.microsoft.com/office/drawing/2016/5/13/chartex" xmlns:cx8="http://schemas.microsoft.com/office/drawing/2016/5/14/chartex" xmlns:mc="http://schemas.openxmlformats.org/markup-compatibility/2006" xmlns:aink="http://schemas.microsoft.com/office/drawing/2016/ink" xmlns:am3d="http://schemas.microsoft.com/office/drawing/2017/model3d" xmlns:o="urn:schemas-microsoft-com:office:office" xmlns:oel="http://schemas.microsoft.com/office/2019/extlst" xmlns:r="http://schemas.openxmlformats.org/officeDocument/2006/relationships" xmlns:m="http://schemas.openxmlformats.org/officeDocument/2006/math" xmlns:v="urn:schemas-microsoft-com:vml" xmlns:wp14="http://schemas.microsoft.com/office/word/2010/wordprocessingDrawing" xmlns:wp="http://schemas.openxmlformats.org/drawingml/2006/wordprocessingDrawing" xmlns:w10="urn:schemas-microsoft-com:office:word" xmlns:w="http://schemas.openxmlformats.org/wordprocessingml/2006/main" xmlns:w14="http://schemas.microsoft.com/office/word/2010/wordml" xmlns:w15="http://schemas.microsoft.com/office/word/2012/wordml" xmlns:w16cex="http://schemas.microsoft.com/office/word/2018/wordml/cex" xmlns:w16cid="http://schemas.microsoft.com/office/word/2016/wordml/cid" xmlns:w16="http://schemas.microsoft.com/office/word/2018/wordml" xmlns:w16du="http://schemas.microsoft.com/office/word/2023/wordml/word16du" xmlns:w16sdtdh="http://schemas.microsoft.com/office/word/2020/wordml/sdtdatahash" xmlns:w16sdtfl="http://schemas.microsoft.com/office/word/2024/wordml/sdtformatlock" xmlns:w16se="http://schemas.microsoft.com/office/word/2015/wordml/symex" xmlns:wpg="http://schemas.microsoft.com/office/word/2010/wordprocessingGroup" xmlns:wpi="http://schemas.microsoft.com/office/word/2010/wordprocessingInk" xmlns:wne="http://schemas.microsoft.com/office/word/2006/wordml" xmlns:wps="http://schemas.microsoft.com/office/word/2010/wordprocessingShape" mc:Ignorable="w14 w15 w16se w16cid w16 w16cex w16sdtdh w16sdtfl w16du wp14">
+  <w:p>
+    <w:pPr>
+      <w:pStyle w:val="Encabezado"/>
+    </w:pPr>
+  </w:p>
+</w:hdr>
+</file>
+
+<file path=word/header3.xml><?xml version="1.0" encoding="utf-8"?>
+<w:hdr xmlns:wpc="http://schemas.microsoft.com/office/word/2010/wordprocessingCanvas" xmlns:cx="http://schemas.microsoft.com/office/drawing/2014/chartex" xmlns:cx1="http://schemas.microsoft.com/office/drawing/2015/9/8/chartex" xmlns:cx2="http://schemas.microsoft.com/office/drawing/2015/10/21/chartex" xmlns:cx3="http://schemas.microsoft.com/office/drawing/2016/5/9/chartex" xmlns:cx4="http://schemas.microsoft.com/office/drawing/2016/5/10/chartex" xmlns:cx5="http://schemas.microsoft.com/office/drawing/2016/5/11/chartex" xmlns:cx6="http://schemas.microsoft.com/office/drawing/2016/5/12/chartex" xmlns:cx7="http://schemas.microsoft.com/office/drawing/2016/5/13/chartex" xmlns:cx8="http://schemas.microsoft.com/office/drawing/2016/5/14/chartex" xmlns:mc="http://schemas.openxmlformats.org/markup-compatibility/2006" xmlns:aink="http://schemas.microsoft.com/office/drawing/2016/ink" xmlns:am3d="http://schemas.microsoft.com/office/drawing/2017/model3d" xmlns:o="urn:schemas-microsoft-com:office:office" xmlns:oel="http://schemas.microsoft.com/office/2019/extlst" xmlns:r="http://schemas.openxmlformats.org/officeDocument/2006/relationships" xmlns:m="http://schemas.openxmlformats.org/officeDocument/2006/math" xmlns:v="urn:schemas-microsoft-com:vml" xmlns:wp14="http://schemas.microsoft.com/office/word/2010/wordprocessingDrawing" xmlns:wp="http://schemas.openxmlformats.org/drawingml/2006/wordprocessingDrawing" xmlns:w10="urn:schemas-microsoft-com:office:word" xmlns:w="http://schemas.openxmlformats.org/wordprocessingml/2006/main" xmlns:w14="http://schemas.microsoft.com/office/word/2010/wordml" xmlns:w15="http://schemas.microsoft.com/office/word/2012/wordml" xmlns:w16cex="http://schemas.microsoft.com/office/word/2018/wordml/cex" xmlns:w16cid="http://schemas.microsoft.com/office/word/2016/wordml/cid" xmlns:w16="http://schemas.microsoft.com/office/word/2018/wordml" xmlns:w16du="http://schemas.microsoft.com/office/word/2023/wordml/word16du" xmlns:w16sdtdh="http://schemas.microsoft.com/office/word/2020/wordml/sdtdatahash" xmlns:w16sdtfl="http://schemas.microsoft.com/office/word/2024/wordml/sdtformatlock" xmlns:w16se="http://schemas.microsoft.com/office/word/2015/wordml/symex" xmlns:wpg="http://schemas.microsoft.com/office/word/2010/wordprocessingGroup" xmlns:wpi="http://schemas.microsoft.com/office/word/2010/wordprocessingInk" xmlns:wne="http://schemas.microsoft.com/office/word/2006/wordml" xmlns:wps="http://schemas.microsoft.com/office/word/2010/wordprocessingShape" mc:Ignorable="w14 w15 w16se w16cid w16 w16cex w16sdtdh w16sdtfl w16du wp14">
+  <w:p>
+    <w:pPr>
+      <w:pStyle w:val="Encabezado"/>
+    </w:pPr>
+  </w:p>
+</w:hdr>
 </file>
 
 <file path=word/numbering.xml><?xml version="1.0" encoding="utf-8"?>
@@ -3983,6 +7617,7 @@
   <w:style w:type="character" w:default="1" w:styleId="Fuentedeprrafopredeter">
     <w:name w:val="Default Paragraph Font"/>
     <w:uiPriority w:val="1"/>
+    <w:semiHidden/>
     <w:unhideWhenUsed/>
   </w:style>
   <w:style w:type="table" w:default="1" w:styleId="Tablanormal">
@@ -4296,7 +7931,683 @@
       <w:spacing w:val="5"/>
     </w:rPr>
   </w:style>
+  <w:style w:type="paragraph" w:styleId="Sinespaciado">
+    <w:name w:val="No Spacing"/>
+    <w:link w:val="SinespaciadoCar"/>
+    <w:uiPriority w:val="1"/>
+    <w:qFormat/>
+    <w:rsid w:val="0011316F"/>
+    <w:pPr>
+      <w:spacing w:after="0" w:line="240" w:lineRule="auto"/>
+    </w:pPr>
+    <w:rPr>
+      <w:rFonts w:eastAsiaTheme="minorEastAsia"/>
+      <w:kern w:val="0"/>
+      <w:lang w:eastAsia="es-ES"/>
+      <w14:ligatures w14:val="none"/>
+    </w:rPr>
+  </w:style>
+  <w:style w:type="character" w:customStyle="1" w:styleId="SinespaciadoCar">
+    <w:name w:val="Sin espaciado Car"/>
+    <w:basedOn w:val="Fuentedeprrafopredeter"/>
+    <w:link w:val="Sinespaciado"/>
+    <w:uiPriority w:val="1"/>
+    <w:rsid w:val="0011316F"/>
+    <w:rPr>
+      <w:rFonts w:eastAsiaTheme="minorEastAsia"/>
+      <w:kern w:val="0"/>
+      <w:lang w:eastAsia="es-ES"/>
+      <w14:ligatures w14:val="none"/>
+    </w:rPr>
+  </w:style>
+  <w:style w:type="paragraph" w:styleId="Encabezado">
+    <w:name w:val="header"/>
+    <w:basedOn w:val="Normal"/>
+    <w:link w:val="EncabezadoCar"/>
+    <w:uiPriority w:val="99"/>
+    <w:unhideWhenUsed/>
+    <w:rsid w:val="008B39D2"/>
+    <w:pPr>
+      <w:tabs>
+        <w:tab w:val="center" w:pos="4252"/>
+        <w:tab w:val="right" w:pos="8504"/>
+      </w:tabs>
+      <w:spacing w:after="0" w:line="240" w:lineRule="auto"/>
+    </w:pPr>
+  </w:style>
+  <w:style w:type="character" w:customStyle="1" w:styleId="EncabezadoCar">
+    <w:name w:val="Encabezado Car"/>
+    <w:basedOn w:val="Fuentedeprrafopredeter"/>
+    <w:link w:val="Encabezado"/>
+    <w:uiPriority w:val="99"/>
+    <w:rsid w:val="008B39D2"/>
+  </w:style>
+  <w:style w:type="paragraph" w:styleId="Piedepgina">
+    <w:name w:val="footer"/>
+    <w:basedOn w:val="Normal"/>
+    <w:link w:val="PiedepginaCar"/>
+    <w:uiPriority w:val="99"/>
+    <w:unhideWhenUsed/>
+    <w:rsid w:val="008B39D2"/>
+    <w:pPr>
+      <w:tabs>
+        <w:tab w:val="center" w:pos="4252"/>
+        <w:tab w:val="right" w:pos="8504"/>
+      </w:tabs>
+      <w:spacing w:after="0" w:line="240" w:lineRule="auto"/>
+    </w:pPr>
+  </w:style>
+  <w:style w:type="character" w:customStyle="1" w:styleId="PiedepginaCar">
+    <w:name w:val="Pie de página Car"/>
+    <w:basedOn w:val="Fuentedeprrafopredeter"/>
+    <w:link w:val="Piedepgina"/>
+    <w:uiPriority w:val="99"/>
+    <w:rsid w:val="008B39D2"/>
+  </w:style>
 </w:styles>
+</file>
+
+<file path=word/glossary/document.xml><?xml version="1.0" encoding="utf-8"?>
+<w:glossaryDocument xmlns:wpc="http://schemas.microsoft.com/office/word/2010/wordprocessingCanvas" xmlns:cx="http://schemas.microsoft.com/office/drawing/2014/chartex" xmlns:cx1="http://schemas.microsoft.com/office/drawing/2015/9/8/chartex" xmlns:cx2="http://schemas.microsoft.com/office/drawing/2015/10/21/chartex" xmlns:cx3="http://schemas.microsoft.com/office/drawing/2016/5/9/chartex" xmlns:cx4="http://schemas.microsoft.com/office/drawing/2016/5/10/chartex" xmlns:cx5="http://schemas.microsoft.com/office/drawing/2016/5/11/chartex" xmlns:cx6="http://schemas.microsoft.com/office/drawing/2016/5/12/chartex" xmlns:cx7="http://schemas.microsoft.com/office/drawing/2016/5/13/chartex" xmlns:cx8="http://schemas.microsoft.com/office/drawing/2016/5/14/chartex" xmlns:mc="http://schemas.openxmlformats.org/markup-compatibility/2006" xmlns:aink="http://schemas.microsoft.com/office/drawing/2016/ink" xmlns:am3d="http://schemas.microsoft.com/office/drawing/2017/model3d" xmlns:o="urn:schemas-microsoft-com:office:office" xmlns:oel="http://schemas.microsoft.com/office/2019/extlst" xmlns:r="http://schemas.openxmlformats.org/officeDocument/2006/relationships" xmlns:m="http://schemas.openxmlformats.org/officeDocument/2006/math" xmlns:v="urn:schemas-microsoft-com:vml" xmlns:wp14="http://schemas.microsoft.com/office/word/2010/wordprocessingDrawing" xmlns:wp="http://schemas.openxmlformats.org/drawingml/2006/wordprocessingDrawing" xmlns:w10="urn:schemas-microsoft-com:office:word" xmlns:w="http://schemas.openxmlformats.org/wordprocessingml/2006/main" xmlns:w14="http://schemas.microsoft.com/office/word/2010/wordml" xmlns:w15="http://schemas.microsoft.com/office/word/2012/wordml" xmlns:w16cex="http://schemas.microsoft.com/office/word/2018/wordml/cex" xmlns:w16cid="http://schemas.microsoft.com/office/word/2016/wordml/cid" xmlns:w16="http://schemas.microsoft.com/office/word/2018/wordml" xmlns:w16du="http://schemas.microsoft.com/office/word/2023/wordml/word16du" xmlns:w16sdtdh="http://schemas.microsoft.com/office/word/2020/wordml/sdtdatahash" xmlns:w16sdtfl="http://schemas.microsoft.com/office/word/2024/wordml/sdtformatlock" xmlns:w16se="http://schemas.microsoft.com/office/word/2015/wordml/symex" xmlns:wpg="http://schemas.microsoft.com/office/word/2010/wordprocessingGroup" xmlns:wpi="http://schemas.microsoft.com/office/word/2010/wordprocessingInk" xmlns:wne="http://schemas.microsoft.com/office/word/2006/wordml" xmlns:wps="http://schemas.microsoft.com/office/word/2010/wordprocessingShape" mc:Ignorable="w14 w15 w16se w16cid w16 w16cex w16sdtdh w16sdtfl w16du wp14">
+  <w:docParts>
+    <w:docPart>
+      <w:docPartPr>
+        <w:name w:val="326868FF8B13493BB483C466E116B22C"/>
+        <w:category>
+          <w:name w:val="General"/>
+          <w:gallery w:val="placeholder"/>
+        </w:category>
+        <w:types>
+          <w:type w:val="bbPlcHdr"/>
+        </w:types>
+        <w:behaviors>
+          <w:behavior w:val="content"/>
+        </w:behaviors>
+        <w:guid w:val="{8F19B380-F1CB-4DFF-9F7F-36A0338FB66A}"/>
+      </w:docPartPr>
+      <w:docPartBody>
+        <w:p>
+          <w:pPr>
+            <w:pStyle w:val="326868FF8B13493BB483C466E116B22C"/>
+          </w:pPr>
+          <w:r>
+            <w:rPr>
+              <w:rFonts w:asciiTheme="majorHAnsi" w:eastAsiaTheme="majorEastAsia" w:hAnsiTheme="majorHAnsi" w:cstheme="majorBidi"/>
+              <w:caps/>
+              <w:color w:val="156082" w:themeColor="accent1"/>
+              <w:sz w:val="80"/>
+              <w:szCs w:val="80"/>
+            </w:rPr>
+            <w:t>[Título del documento]</w:t>
+          </w:r>
+        </w:p>
+      </w:docPartBody>
+    </w:docPart>
+    <w:docPart>
+      <w:docPartPr>
+        <w:name w:val="1C71ABCAA24340A2A56675EE9B4B5A96"/>
+        <w:category>
+          <w:name w:val="General"/>
+          <w:gallery w:val="placeholder"/>
+        </w:category>
+        <w:types>
+          <w:type w:val="bbPlcHdr"/>
+        </w:types>
+        <w:behaviors>
+          <w:behavior w:val="content"/>
+        </w:behaviors>
+        <w:guid w:val="{D6459C22-8298-4301-A7D1-D1B1995F8C75}"/>
+      </w:docPartPr>
+      <w:docPartBody>
+        <w:p>
+          <w:pPr>
+            <w:pStyle w:val="1C71ABCAA24340A2A56675EE9B4B5A96"/>
+          </w:pPr>
+          <w:r>
+            <w:rPr>
+              <w:color w:val="156082" w:themeColor="accent1"/>
+              <w:sz w:val="28"/>
+              <w:szCs w:val="28"/>
+            </w:rPr>
+            <w:t>[Subtítulo del documento]</w:t>
+          </w:r>
+        </w:p>
+      </w:docPartBody>
+    </w:docPart>
+  </w:docParts>
+</w:glossaryDocument>
+</file>
+
+<file path=word/glossary/fontTable.xml><?xml version="1.0" encoding="utf-8"?>
+<w:fonts xmlns:mc="http://schemas.openxmlformats.org/markup-compatibility/2006" xmlns:r="http://schemas.openxmlformats.org/officeDocument/2006/relationships" xmlns:w="http://schemas.openxmlformats.org/wordprocessingml/2006/main" xmlns:w14="http://schemas.microsoft.com/office/word/2010/wordml" xmlns:w15="http://schemas.microsoft.com/office/word/2012/wordml" xmlns:w16cex="http://schemas.microsoft.com/office/word/2018/wordml/cex" xmlns:w16cid="http://schemas.microsoft.com/office/word/2016/wordml/cid" xmlns:w16="http://schemas.microsoft.com/office/word/2018/wordml" xmlns:w16du="http://schemas.microsoft.com/office/word/2023/wordml/word16du" xmlns:w16sdtdh="http://schemas.microsoft.com/office/word/2020/wordml/sdtdatahash" xmlns:w16sdtfl="http://schemas.microsoft.com/office/word/2024/wordml/sdtformatlock" xmlns:w16se="http://schemas.microsoft.com/office/word/2015/wordml/symex" mc:Ignorable="w14 w15 w16se w16cid w16 w16cex w16sdtdh w16sdtfl w16du">
+  <w:font w:name="Symbol">
+    <w:panose1 w:val="05050102010706020507"/>
+    <w:charset w:val="02"/>
+    <w:family w:val="roman"/>
+    <w:pitch w:val="variable"/>
+    <w:sig w:usb0="00000000" w:usb1="10000000" w:usb2="00000000" w:usb3="00000000" w:csb0="80000000" w:csb1="00000000"/>
+  </w:font>
+  <w:font w:name="Times New Roman">
+    <w:panose1 w:val="02020603050405020304"/>
+    <w:charset w:val="00"/>
+    <w:family w:val="roman"/>
+    <w:pitch w:val="variable"/>
+    <w:sig w:usb0="E0002EFF" w:usb1="C000785B" w:usb2="00000009" w:usb3="00000000" w:csb0="000001FF" w:csb1="00000000"/>
+  </w:font>
+  <w:font w:name="Courier New">
+    <w:panose1 w:val="02070309020205020404"/>
+    <w:charset w:val="00"/>
+    <w:family w:val="modern"/>
+    <w:pitch w:val="fixed"/>
+    <w:sig w:usb0="E0002EFF" w:usb1="C0007843" w:usb2="00000009" w:usb3="00000000" w:csb0="000001FF" w:csb1="00000000"/>
+  </w:font>
+  <w:font w:name="Wingdings">
+    <w:panose1 w:val="05000000000000000000"/>
+    <w:charset w:val="02"/>
+    <w:family w:val="auto"/>
+    <w:pitch w:val="variable"/>
+    <w:sig w:usb0="00000000" w:usb1="10000000" w:usb2="00000000" w:usb3="00000000" w:csb0="80000000" w:csb1="00000000"/>
+  </w:font>
+  <w:font w:name="Aptos">
+    <w:charset w:val="00"/>
+    <w:family w:val="swiss"/>
+    <w:pitch w:val="variable"/>
+    <w:sig w:usb0="20000287" w:usb1="00000003" w:usb2="00000000" w:usb3="00000000" w:csb0="0000019F" w:csb1="00000000"/>
+  </w:font>
+  <w:font w:name="Aptos Display">
+    <w:charset w:val="00"/>
+    <w:family w:val="swiss"/>
+    <w:pitch w:val="variable"/>
+    <w:sig w:usb0="20000287" w:usb1="00000003" w:usb2="00000000" w:usb3="00000000" w:csb0="0000019F" w:csb1="00000000"/>
+  </w:font>
+</w:fonts>
+</file>
+
+<file path=word/glossary/settings.xml><?xml version="1.0" encoding="utf-8"?>
+<w:settings xmlns:mc="http://schemas.openxmlformats.org/markup-compatibility/2006" xmlns:o="urn:schemas-microsoft-com:office:office" xmlns:r="http://schemas.openxmlformats.org/officeDocument/2006/relationships" xmlns:m="http://schemas.openxmlformats.org/officeDocument/2006/math" xmlns:v="urn:schemas-microsoft-com:vml" xmlns:w10="urn:schemas-microsoft-com:office:word" xmlns:w="http://schemas.openxmlformats.org/wordprocessingml/2006/main" xmlns:w14="http://schemas.microsoft.com/office/word/2010/wordml" xmlns:w15="http://schemas.microsoft.com/office/word/2012/wordml" xmlns:w16cex="http://schemas.microsoft.com/office/word/2018/wordml/cex" xmlns:w16cid="http://schemas.microsoft.com/office/word/2016/wordml/cid" xmlns:w16="http://schemas.microsoft.com/office/word/2018/wordml" xmlns:w16du="http://schemas.microsoft.com/office/word/2023/wordml/word16du" xmlns:w16sdtdh="http://schemas.microsoft.com/office/word/2020/wordml/sdtdatahash" xmlns:w16sdtfl="http://schemas.microsoft.com/office/word/2024/wordml/sdtformatlock" xmlns:w16se="http://schemas.microsoft.com/office/word/2015/wordml/symex" xmlns:sl="http://schemas.openxmlformats.org/schemaLibrary/2006/main" mc:Ignorable="w14 w15 w16se w16cid w16 w16cex w16sdtdh w16sdtfl w16du">
+  <w:view w:val="normal"/>
+  <w:defaultTabStop w:val="708"/>
+  <w:hyphenationZone w:val="425"/>
+  <w:characterSpacingControl w:val="doNotCompress"/>
+  <w:compat>
+    <w:useFELayout/>
+    <w:compatSetting w:name="compatibilityMode" w:uri="http://schemas.microsoft.com/office/word" w:val="15"/>
+    <w:compatSetting w:name="overrideTableStyleFontSizeAndJustification" w:uri="http://schemas.microsoft.com/office/word" w:val="1"/>
+    <w:compatSetting w:name="enableOpenTypeFeatures" w:uri="http://schemas.microsoft.com/office/word" w:val="1"/>
+    <w:compatSetting w:name="doNotFlipMirrorIndents" w:uri="http://schemas.microsoft.com/office/word" w:val="1"/>
+    <w:compatSetting w:name="differentiateMultirowTableHeaders" w:uri="http://schemas.microsoft.com/office/word" w:val="1"/>
+    <w:compatSetting w:name="useWord2013TrackBottomHyphenation" w:uri="http://schemas.microsoft.com/office/word" w:val="0"/>
+  </w:compat>
+  <w:rsids>
+    <w:rsidRoot w:val="001D14FA"/>
+    <w:rsid w:val="001D14FA"/>
+    <w:rsid w:val="00743A1A"/>
+  </w:rsids>
+  <m:mathPr>
+    <m:mathFont m:val="Cambria Math"/>
+    <m:brkBin m:val="before"/>
+    <m:brkBinSub m:val="--"/>
+    <m:smallFrac m:val="0"/>
+    <m:dispDef/>
+    <m:lMargin m:val="0"/>
+    <m:rMargin m:val="0"/>
+    <m:defJc m:val="centerGroup"/>
+    <m:wrapIndent m:val="1440"/>
+    <m:intLim m:val="subSup"/>
+    <m:naryLim m:val="undOvr"/>
+  </m:mathPr>
+  <w:themeFontLang w:val="es-ES"/>
+  <w:clrSchemeMapping w:bg1="light1" w:t1="dark1" w:bg2="light2" w:t2="dark2" w:accent1="accent1" w:accent2="accent2" w:accent3="accent3" w:accent4="accent4" w:accent5="accent5" w:accent6="accent6" w:hyperlink="hyperlink" w:followedHyperlink="followedHyperlink"/>
+  <w:decimalSymbol w:val=","/>
+  <w:listSeparator w:val=";"/>
+  <w15:chartTrackingRefBased/>
+</w:settings>
+</file>
+
+<file path=word/glossary/styles.xml><?xml version="1.0" encoding="utf-8"?>
+<w:styles xmlns:mc="http://schemas.openxmlformats.org/markup-compatibility/2006" xmlns:r="http://schemas.openxmlformats.org/officeDocument/2006/relationships" xmlns:w="http://schemas.openxmlformats.org/wordprocessingml/2006/main" xmlns:w14="http://schemas.microsoft.com/office/word/2010/wordml" xmlns:w15="http://schemas.microsoft.com/office/word/2012/wordml" xmlns:w16cex="http://schemas.microsoft.com/office/word/2018/wordml/cex" xmlns:w16cid="http://schemas.microsoft.com/office/word/2016/wordml/cid" xmlns:w16="http://schemas.microsoft.com/office/word/2018/wordml" xmlns:w16du="http://schemas.microsoft.com/office/word/2023/wordml/word16du" xmlns:w16sdtdh="http://schemas.microsoft.com/office/word/2020/wordml/sdtdatahash" xmlns:w16sdtfl="http://schemas.microsoft.com/office/word/2024/wordml/sdtformatlock" xmlns:w16se="http://schemas.microsoft.com/office/word/2015/wordml/symex" mc:Ignorable="w14 w15 w16se w16cid w16 w16cex w16sdtdh w16sdtfl w16du">
+  <w:docDefaults>
+    <w:rPrDefault>
+      <w:rPr>
+        <w:rFonts w:asciiTheme="minorHAnsi" w:eastAsiaTheme="minorEastAsia" w:hAnsiTheme="minorHAnsi" w:cstheme="minorBidi"/>
+        <w:kern w:val="2"/>
+        <w:sz w:val="24"/>
+        <w:szCs w:val="24"/>
+        <w:lang w:val="es-ES" w:eastAsia="es-ES" w:bidi="ar-SA"/>
+        <w14:ligatures w14:val="standardContextual"/>
+      </w:rPr>
+    </w:rPrDefault>
+    <w:pPrDefault>
+      <w:pPr>
+        <w:spacing w:after="160" w:line="278" w:lineRule="auto"/>
+      </w:pPr>
+    </w:pPrDefault>
+  </w:docDefaults>
+  <w:latentStyles w:defLockedState="0" w:defUIPriority="99" w:defSemiHidden="0" w:defUnhideWhenUsed="0" w:defQFormat="0" w:count="376">
+    <w:lsdException w:name="Normal" w:uiPriority="0" w:qFormat="1"/>
+    <w:lsdException w:name="heading 1" w:uiPriority="9" w:qFormat="1"/>
+    <w:lsdException w:name="heading 2" w:semiHidden="1" w:uiPriority="9" w:unhideWhenUsed="1" w:qFormat="1"/>
+    <w:lsdException w:name="heading 3" w:semiHidden="1" w:uiPriority="9" w:unhideWhenUsed="1" w:qFormat="1"/>
+    <w:lsdException w:name="heading 4" w:semiHidden="1" w:uiPriority="9" w:unhideWhenUsed="1" w:qFormat="1"/>
+    <w:lsdException w:name="heading 5" w:semiHidden="1" w:uiPriority="9" w:unhideWhenUsed="1" w:qFormat="1"/>
+    <w:lsdException w:name="heading 6" w:semiHidden="1" w:uiPriority="9" w:unhideWhenUsed="1" w:qFormat="1"/>
+    <w:lsdException w:name="heading 7" w:semiHidden="1" w:uiPriority="9" w:unhideWhenUsed="1" w:qFormat="1"/>
+    <w:lsdException w:name="heading 8" w:semiHidden="1" w:uiPriority="9" w:unhideWhenUsed="1" w:qFormat="1"/>
+    <w:lsdException w:name="heading 9" w:semiHidden="1" w:uiPriority="9" w:unhideWhenUsed="1" w:qFormat="1"/>
+    <w:lsdException w:name="index 1" w:semiHidden="1" w:unhideWhenUsed="1"/>
+    <w:lsdException w:name="index 2" w:semiHidden="1" w:unhideWhenUsed="1"/>
+    <w:lsdException w:name="index 3" w:semiHidden="1" w:unhideWhenUsed="1"/>
+    <w:lsdException w:name="index 4" w:semiHidden="1" w:unhideWhenUsed="1"/>
+    <w:lsdException w:name="index 5" w:semiHidden="1" w:unhideWhenUsed="1"/>
+    <w:lsdException w:name="index 6" w:semiHidden="1" w:unhideWhenUsed="1"/>
+    <w:lsdException w:name="index 7" w:semiHidden="1" w:unhideWhenUsed="1"/>
+    <w:lsdException w:name="index 8" w:semiHidden="1" w:unhideWhenUsed="1"/>
+    <w:lsdException w:name="index 9" w:semiHidden="1" w:unhideWhenUsed="1"/>
+    <w:lsdException w:name="toc 1" w:semiHidden="1" w:uiPriority="39" w:unhideWhenUsed="1"/>
+    <w:lsdException w:name="toc 2" w:semiHidden="1" w:uiPriority="39" w:unhideWhenUsed="1"/>
+    <w:lsdException w:name="toc 3" w:semiHidden="1" w:uiPriority="39" w:unhideWhenUsed="1"/>
+    <w:lsdException w:name="toc 4" w:semiHidden="1" w:uiPriority="39" w:unhideWhenUsed="1"/>
+    <w:lsdException w:name="toc 5" w:semiHidden="1" w:uiPriority="39" w:unhideWhenUsed="1"/>
+    <w:lsdException w:name="toc 6" w:semiHidden="1" w:uiPriority="39" w:unhideWhenUsed="1"/>
+    <w:lsdException w:name="toc 7" w:semiHidden="1" w:uiPriority="39" w:unhideWhenUsed="1"/>
+    <w:lsdException w:name="toc 8" w:semiHidden="1" w:uiPriority="39" w:unhideWhenUsed="1"/>
+    <w:lsdException w:name="toc 9" w:semiHidden="1" w:uiPriority="39" w:unhideWhenUsed="1"/>
+    <w:lsdException w:name="Normal Indent" w:semiHidden="1" w:unhideWhenUsed="1"/>
+    <w:lsdException w:name="footnote text" w:semiHidden="1" w:unhideWhenUsed="1"/>
+    <w:lsdException w:name="annotation text" w:semiHidden="1" w:unhideWhenUsed="1"/>
+    <w:lsdException w:name="header" w:semiHidden="1" w:unhideWhenUsed="1"/>
+    <w:lsdException w:name="footer" w:semiHidden="1" w:unhideWhenUsed="1"/>
+    <w:lsdException w:name="index heading" w:semiHidden="1" w:unhideWhenUsed="1"/>
+    <w:lsdException w:name="caption" w:semiHidden="1" w:uiPriority="35" w:unhideWhenUsed="1" w:qFormat="1"/>
+    <w:lsdException w:name="table of figures" w:semiHidden="1" w:unhideWhenUsed="1"/>
+    <w:lsdException w:name="envelope address" w:semiHidden="1" w:unhideWhenUsed="1"/>
+    <w:lsdException w:name="envelope return" w:semiHidden="1" w:unhideWhenUsed="1"/>
+    <w:lsdException w:name="footnote reference" w:semiHidden="1" w:unhideWhenUsed="1"/>
+    <w:lsdException w:name="annotation reference" w:semiHidden="1" w:unhideWhenUsed="1"/>
+    <w:lsdException w:name="line number" w:semiHidden="1" w:unhideWhenUsed="1"/>
+    <w:lsdException w:name="page number" w:semiHidden="1" w:unhideWhenUsed="1"/>
+    <w:lsdException w:name="endnote reference" w:semiHidden="1" w:unhideWhenUsed="1"/>
+    <w:lsdException w:name="endnote text" w:semiHidden="1" w:unhideWhenUsed="1"/>
+    <w:lsdException w:name="table of authorities" w:semiHidden="1" w:unhideWhenUsed="1"/>
+    <w:lsdException w:name="macro" w:semiHidden="1" w:unhideWhenUsed="1"/>
+    <w:lsdException w:name="toa heading" w:semiHidden="1" w:unhideWhenUsed="1"/>
+    <w:lsdException w:name="List" w:semiHidden="1" w:unhideWhenUsed="1"/>
+    <w:lsdException w:name="List Bullet" w:semiHidden="1" w:unhideWhenUsed="1"/>
+    <w:lsdException w:name="List Number" w:semiHidden="1" w:unhideWhenUsed="1"/>
+    <w:lsdException w:name="List 2" w:semiHidden="1" w:unhideWhenUsed="1"/>
+    <w:lsdException w:name="List 3" w:semiHidden="1" w:unhideWhenUsed="1"/>
+    <w:lsdException w:name="List 4" w:semiHidden="1" w:unhideWhenUsed="1"/>
+    <w:lsdException w:name="List 5" w:semiHidden="1" w:unhideWhenUsed="1"/>
+    <w:lsdException w:name="List Bullet 2" w:semiHidden="1" w:unhideWhenUsed="1"/>
+    <w:lsdException w:name="List Bullet 3" w:semiHidden="1" w:unhideWhenUsed="1"/>
+    <w:lsdException w:name="List Bullet 4" w:semiHidden="1" w:unhideWhenUsed="1"/>
+    <w:lsdException w:name="List Bullet 5" w:semiHidden="1" w:unhideWhenUsed="1"/>
+    <w:lsdException w:name="List Number 2" w:semiHidden="1" w:unhideWhenUsed="1"/>
+    <w:lsdException w:name="List Number 3" w:semiHidden="1" w:unhideWhenUsed="1"/>
+    <w:lsdException w:name="List Number 4" w:semiHidden="1" w:unhideWhenUsed="1"/>
+    <w:lsdException w:name="List Number 5" w:semiHidden="1" w:unhideWhenUsed="1"/>
+    <w:lsdException w:name="Title" w:uiPriority="10" w:qFormat="1"/>
+    <w:lsdException w:name="Closing" w:semiHidden="1" w:unhideWhenUsed="1"/>
+    <w:lsdException w:name="Signature" w:semiHidden="1" w:unhideWhenUsed="1"/>
+    <w:lsdException w:name="Default Paragraph Font" w:semiHidden="1" w:uiPriority="1" w:unhideWhenUsed="1"/>
+    <w:lsdException w:name="Body Text" w:semiHidden="1" w:unhideWhenUsed="1"/>
+    <w:lsdException w:name="Body Text Indent" w:semiHidden="1" w:unhideWhenUsed="1"/>
+    <w:lsdException w:name="List Continue" w:semiHidden="1" w:unhideWhenUsed="1"/>
+    <w:lsdException w:name="List Continue 2" w:semiHidden="1" w:unhideWhenUsed="1"/>
+    <w:lsdException w:name="List Continue 3" w:semiHidden="1" w:unhideWhenUsed="1"/>
+    <w:lsdException w:name="List Continue 4" w:semiHidden="1" w:unhideWhenUsed="1"/>
+    <w:lsdException w:name="List Continue 5" w:semiHidden="1" w:unhideWhenUsed="1"/>
+    <w:lsdException w:name="Message Header" w:semiHidden="1" w:unhideWhenUsed="1"/>
+    <w:lsdException w:name="Subtitle" w:uiPriority="11" w:qFormat="1"/>
+    <w:lsdException w:name="Salutation" w:semiHidden="1" w:unhideWhenUsed="1"/>
+    <w:lsdException w:name="Date" w:semiHidden="1" w:unhideWhenUsed="1"/>
+    <w:lsdException w:name="Body Text First Indent" w:semiHidden="1" w:unhideWhenUsed="1"/>
+    <w:lsdException w:name="Body Text First Indent 2" w:semiHidden="1" w:unhideWhenUsed="1"/>
+    <w:lsdException w:name="Note Heading" w:semiHidden="1" w:unhideWhenUsed="1"/>
+    <w:lsdException w:name="Body Text 2" w:semiHidden="1" w:unhideWhenUsed="1"/>
+    <w:lsdException w:name="Body Text 3" w:semiHidden="1" w:unhideWhenUsed="1"/>
+    <w:lsdException w:name="Body Text Indent 2" w:semiHidden="1" w:unhideWhenUsed="1"/>
+    <w:lsdException w:name="Body Text Indent 3" w:semiHidden="1" w:unhideWhenUsed="1"/>
+    <w:lsdException w:name="Block Text" w:semiHidden="1" w:unhideWhenUsed="1"/>
+    <w:lsdException w:name="Hyperlink" w:semiHidden="1" w:unhideWhenUsed="1"/>
+    <w:lsdException w:name="FollowedHyperlink" w:semiHidden="1" w:unhideWhenUsed="1"/>
+    <w:lsdException w:name="Strong" w:uiPriority="22" w:qFormat="1"/>
+    <w:lsdException w:name="Emphasis" w:uiPriority="20" w:qFormat="1"/>
+    <w:lsdException w:name="Document Map" w:semiHidden="1" w:unhideWhenUsed="1"/>
+    <w:lsdException w:name="Plain Text" w:semiHidden="1" w:unhideWhenUsed="1"/>
+    <w:lsdException w:name="E-mail Signature" w:semiHidden="1" w:unhideWhenUsed="1"/>
+    <w:lsdException w:name="HTML Top of Form" w:semiHidden="1" w:unhideWhenUsed="1"/>
+    <w:lsdException w:name="HTML Bottom of Form" w:semiHidden="1" w:unhideWhenUsed="1"/>
+    <w:lsdException w:name="Normal (Web)" w:semiHidden="1" w:unhideWhenUsed="1"/>
+    <w:lsdException w:name="HTML Acronym" w:semiHidden="1" w:unhideWhenUsed="1"/>
+    <w:lsdException w:name="HTML Address" w:semiHidden="1" w:unhideWhenUsed="1"/>
+    <w:lsdException w:name="HTML Cite" w:semiHidden="1" w:unhideWhenUsed="1"/>
+    <w:lsdException w:name="HTML Code" w:semiHidden="1" w:unhideWhenUsed="1"/>
+    <w:lsdException w:name="HTML Definition" w:semiHidden="1" w:unhideWhenUsed="1"/>
+    <w:lsdException w:name="HTML Keyboard" w:semiHidden="1" w:unhideWhenUsed="1"/>
+    <w:lsdException w:name="HTML Preformatted" w:semiHidden="1" w:unhideWhenUsed="1"/>
+    <w:lsdException w:name="HTML Sample" w:semiHidden="1" w:unhideWhenUsed="1"/>
+    <w:lsdException w:name="HTML Typewriter" w:semiHidden="1" w:unhideWhenUsed="1"/>
+    <w:lsdException w:name="HTML Variable" w:semiHidden="1" w:unhideWhenUsed="1"/>
+    <w:lsdException w:name="Normal Table" w:semiHidden="1" w:unhideWhenUsed="1"/>
+    <w:lsdException w:name="annotation subject" w:semiHidden="1" w:unhideWhenUsed="1"/>
+    <w:lsdException w:name="No List" w:semiHidden="1" w:unhideWhenUsed="1"/>
+    <w:lsdException w:name="Outline List 1" w:semiHidden="1" w:unhideWhenUsed="1"/>
+    <w:lsdException w:name="Outline List 2" w:semiHidden="1" w:unhideWhenUsed="1"/>
+    <w:lsdException w:name="Outline List 3" w:semiHidden="1" w:unhideWhenUsed="1"/>
+    <w:lsdException w:name="Table Simple 1" w:semiHidden="1" w:unhideWhenUsed="1"/>
+    <w:lsdException w:name="Table Simple 2" w:semiHidden="1" w:unhideWhenUsed="1"/>
+    <w:lsdException w:name="Table Simple 3" w:semiHidden="1" w:unhideWhenUsed="1"/>
+    <w:lsdException w:name="Table Classic 1" w:semiHidden="1" w:unhideWhenUsed="1"/>
+    <w:lsdException w:name="Table Classic 2" w:semiHidden="1" w:unhideWhenUsed="1"/>
+    <w:lsdException w:name="Table Classic 3" w:semiHidden="1" w:unhideWhenUsed="1"/>
+    <w:lsdException w:name="Table Classic 4" w:semiHidden="1" w:unhideWhenUsed="1"/>
+    <w:lsdException w:name="Table Colorful 1" w:semiHidden="1" w:unhideWhenUsed="1"/>
+    <w:lsdException w:name="Table Colorful 2" w:semiHidden="1" w:unhideWhenUsed="1"/>
+    <w:lsdException w:name="Table Colorful 3" w:semiHidden="1" w:unhideWhenUsed="1"/>
+    <w:lsdException w:name="Table Columns 1" w:semiHidden="1" w:unhideWhenUsed="1"/>
+    <w:lsdException w:name="Table Columns 2" w:semiHidden="1" w:unhideWhenUsed="1"/>
+    <w:lsdException w:name="Table Columns 3" w:semiHidden="1" w:unhideWhenUsed="1"/>
+    <w:lsdException w:name="Table Columns 4" w:semiHidden="1" w:unhideWhenUsed="1"/>
+    <w:lsdException w:name="Table Columns 5" w:semiHidden="1" w:unhideWhenUsed="1"/>
+    <w:lsdException w:name="Table Grid 1" w:semiHidden="1" w:unhideWhenUsed="1"/>
+    <w:lsdException w:name="Table Grid 2" w:semiHidden="1" w:unhideWhenUsed="1"/>
+    <w:lsdException w:name="Table Grid 3" w:semiHidden="1" w:unhideWhenUsed="1"/>
+    <w:lsdException w:name="Table Grid 4" w:semiHidden="1" w:unhideWhenUsed="1"/>
+    <w:lsdException w:name="Table Grid 5" w:semiHidden="1" w:unhideWhenUsed="1"/>
+    <w:lsdException w:name="Table Grid 6" w:semiHidden="1" w:unhideWhenUsed="1"/>
+    <w:lsdException w:name="Table Grid 7" w:semiHidden="1" w:unhideWhenUsed="1"/>
+    <w:lsdException w:name="Table Grid 8" w:semiHidden="1" w:unhideWhenUsed="1"/>
+    <w:lsdException w:name="Table List 1" w:semiHidden="1" w:unhideWhenUsed="1"/>
+    <w:lsdException w:name="Table List 2" w:semiHidden="1" w:unhideWhenUsed="1"/>
+    <w:lsdException w:name="Table List 3" w:semiHidden="1" w:unhideWhenUsed="1"/>
+    <w:lsdException w:name="Table List 4" w:semiHidden="1" w:unhideWhenUsed="1"/>
+    <w:lsdException w:name="Table List 5" w:semiHidden="1" w:unhideWhenUsed="1"/>
+    <w:lsdException w:name="Table List 6" w:semiHidden="1" w:unhideWhenUsed="1"/>
+    <w:lsdException w:name="Table List 7" w:semiHidden="1" w:unhideWhenUsed="1"/>
+    <w:lsdException w:name="Table List 8" w:semiHidden="1" w:unhideWhenUsed="1"/>
+    <w:lsdException w:name="Table 3D effects 1" w:semiHidden="1" w:unhideWhenUsed="1"/>
+    <w:lsdException w:name="Table 3D effects 2" w:semiHidden="1" w:unhideWhenUsed="1"/>
+    <w:lsdException w:name="Table 3D effects 3" w:semiHidden="1" w:unhideWhenUsed="1"/>
+    <w:lsdException w:name="Table Contemporary" w:semiHidden="1" w:unhideWhenUsed="1"/>
+    <w:lsdException w:name="Table Elegant" w:semiHidden="1" w:unhideWhenUsed="1"/>
+    <w:lsdException w:name="Table Professional" w:semiHidden="1" w:unhideWhenUsed="1"/>
+    <w:lsdException w:name="Table Subtle 1" w:semiHidden="1" w:unhideWhenUsed="1"/>
+    <w:lsdException w:name="Table Subtle 2" w:semiHidden="1" w:unhideWhenUsed="1"/>
+    <w:lsdException w:name="Table Web 1" w:semiHidden="1" w:unhideWhenUsed="1"/>
+    <w:lsdException w:name="Table Web 2" w:semiHidden="1" w:unhideWhenUsed="1"/>
+    <w:lsdException w:name="Table Web 3" w:semiHidden="1" w:unhideWhenUsed="1"/>
+    <w:lsdException w:name="Balloon Text" w:semiHidden="1" w:unhideWhenUsed="1"/>
+    <w:lsdException w:name="Table Grid" w:uiPriority="39"/>
+    <w:lsdException w:name="Table Theme" w:semiHidden="1" w:unhideWhenUsed="1"/>
+    <w:lsdException w:name="Placeholder Text" w:semiHidden="1"/>
+    <w:lsdException w:name="No Spacing" w:uiPriority="1" w:qFormat="1"/>
+    <w:lsdException w:name="Light Shading" w:uiPriority="60"/>
+    <w:lsdException w:name="Light List" w:uiPriority="61"/>
+    <w:lsdException w:name="Light Grid" w:uiPriority="62"/>
+    <w:lsdException w:name="Medium Shading 1" w:uiPriority="63"/>
+    <w:lsdException w:name="Medium Shading 2" w:uiPriority="64"/>
+    <w:lsdException w:name="Medium List 1" w:uiPriority="65"/>
+    <w:lsdException w:name="Medium List 2" w:uiPriority="66"/>
+    <w:lsdException w:name="Medium Grid 1" w:uiPriority="67"/>
+    <w:lsdException w:name="Medium Grid 2" w:uiPriority="68"/>
+    <w:lsdException w:name="Medium Grid 3" w:uiPriority="69"/>
+    <w:lsdException w:name="Dark List" w:uiPriority="70"/>
+    <w:lsdException w:name="Colorful Shading" w:uiPriority="71"/>
+    <w:lsdException w:name="Colorful List" w:uiPriority="72"/>
+    <w:lsdException w:name="Colorful Grid" w:uiPriority="73"/>
+    <w:lsdException w:name="Light Shading Accent 1" w:uiPriority="60"/>
+    <w:lsdException w:name="Light List Accent 1" w:uiPriority="61"/>
+    <w:lsdException w:name="Light Grid Accent 1" w:uiPriority="62"/>
+    <w:lsdException w:name="Medium Shading 1 Accent 1" w:uiPriority="63"/>
+    <w:lsdException w:name="Medium Shading 2 Accent 1" w:uiPriority="64"/>
+    <w:lsdException w:name="Medium List 1 Accent 1" w:uiPriority="65"/>
+    <w:lsdException w:name="Revision" w:semiHidden="1"/>
+    <w:lsdException w:name="List Paragraph" w:uiPriority="34" w:qFormat="1"/>
+    <w:lsdException w:name="Quote" w:uiPriority="29" w:qFormat="1"/>
+    <w:lsdException w:name="Intense Quote" w:uiPriority="30" w:qFormat="1"/>
+    <w:lsdException w:name="Medium List 2 Accent 1" w:uiPriority="66"/>
+    <w:lsdException w:name="Medium Grid 1 Accent 1" w:uiPriority="67"/>
+    <w:lsdException w:name="Medium Grid 2 Accent 1" w:uiPriority="68"/>
+    <w:lsdException w:name="Medium Grid 3 Accent 1" w:uiPriority="69"/>
+    <w:lsdException w:name="Dark List Accent 1" w:uiPriority="70"/>
+    <w:lsdException w:name="Colorful Shading Accent 1" w:uiPriority="71"/>
+    <w:lsdException w:name="Colorful List Accent 1" w:uiPriority="72"/>
+    <w:lsdException w:name="Colorful Grid Accent 1" w:uiPriority="73"/>
+    <w:lsdException w:name="Light Shading Accent 2" w:uiPriority="60"/>
+    <w:lsdException w:name="Light List Accent 2" w:uiPriority="61"/>
+    <w:lsdException w:name="Light Grid Accent 2" w:uiPriority="62"/>
+    <w:lsdException w:name="Medium Shading 1 Accent 2" w:uiPriority="63"/>
+    <w:lsdException w:name="Medium Shading 2 Accent 2" w:uiPriority="64"/>
+    <w:lsdException w:name="Medium List 1 Accent 2" w:uiPriority="65"/>
+    <w:lsdException w:name="Medium List 2 Accent 2" w:uiPriority="66"/>
+    <w:lsdException w:name="Medium Grid 1 Accent 2" w:uiPriority="67"/>
+    <w:lsdException w:name="Medium Grid 2 Accent 2" w:uiPriority="68"/>
+    <w:lsdException w:name="Medium Grid 3 Accent 2" w:uiPriority="69"/>
+    <w:lsdException w:name="Dark List Accent 2" w:uiPriority="70"/>
+    <w:lsdException w:name="Colorful Shading Accent 2" w:uiPriority="71"/>
+    <w:lsdException w:name="Colorful List Accent 2" w:uiPriority="72"/>
+    <w:lsdException w:name="Colorful Grid Accent 2" w:uiPriority="73"/>
+    <w:lsdException w:name="Light Shading Accent 3" w:uiPriority="60"/>
+    <w:lsdException w:name="Light List Accent 3" w:uiPriority="61"/>
+    <w:lsdException w:name="Light Grid Accent 3" w:uiPriority="62"/>
+    <w:lsdException w:name="Medium Shading 1 Accent 3" w:uiPriority="63"/>
+    <w:lsdException w:name="Medium Shading 2 Accent 3" w:uiPriority="64"/>
+    <w:lsdException w:name="Medium List 1 Accent 3" w:uiPriority="65"/>
+    <w:lsdException w:name="Medium List 2 Accent 3" w:uiPriority="66"/>
+    <w:lsdException w:name="Medium Grid 1 Accent 3" w:uiPriority="67"/>
+    <w:lsdException w:name="Medium Grid 2 Accent 3" w:uiPriority="68"/>
+    <w:lsdException w:name="Medium Grid 3 Accent 3" w:uiPriority="69"/>
+    <w:lsdException w:name="Dark List Accent 3" w:uiPriority="70"/>
+    <w:lsdException w:name="Colorful Shading Accent 3" w:uiPriority="71"/>
+    <w:lsdException w:name="Colorful List Accent 3" w:uiPriority="72"/>
+    <w:lsdException w:name="Colorful Grid Accent 3" w:uiPriority="73"/>
+    <w:lsdException w:name="Light Shading Accent 4" w:uiPriority="60"/>
+    <w:lsdException w:name="Light List Accent 4" w:uiPriority="61"/>
+    <w:lsdException w:name="Light Grid Accent 4" w:uiPriority="62"/>
+    <w:lsdException w:name="Medium Shading 1 Accent 4" w:uiPriority="63"/>
+    <w:lsdException w:name="Medium Shading 2 Accent 4" w:uiPriority="64"/>
+    <w:lsdException w:name="Medium List 1 Accent 4" w:uiPriority="65"/>
+    <w:lsdException w:name="Medium List 2 Accent 4" w:uiPriority="66"/>
+    <w:lsdException w:name="Medium Grid 1 Accent 4" w:uiPriority="67"/>
+    <w:lsdException w:name="Medium Grid 2 Accent 4" w:uiPriority="68"/>
+    <w:lsdException w:name="Medium Grid 3 Accent 4" w:uiPriority="69"/>
+    <w:lsdException w:name="Dark List Accent 4" w:uiPriority="70"/>
+    <w:lsdException w:name="Colorful Shading Accent 4" w:uiPriority="71"/>
+    <w:lsdException w:name="Colorful List Accent 4" w:uiPriority="72"/>
+    <w:lsdException w:name="Colorful Grid Accent 4" w:uiPriority="73"/>
+    <w:lsdException w:name="Light Shading Accent 5" w:uiPriority="60"/>
+    <w:lsdException w:name="Light List Accent 5" w:uiPriority="61"/>
+    <w:lsdException w:name="Light Grid Accent 5" w:uiPriority="62"/>
+    <w:lsdException w:name="Medium Shading 1 Accent 5" w:uiPriority="63"/>
+    <w:lsdException w:name="Medium Shading 2 Accent 5" w:uiPriority="64"/>
+    <w:lsdException w:name="Medium List 1 Accent 5" w:uiPriority="65"/>
+    <w:lsdException w:name="Medium List 2 Accent 5" w:uiPriority="66"/>
+    <w:lsdException w:name="Medium Grid 1 Accent 5" w:uiPriority="67"/>
+    <w:lsdException w:name="Medium Grid 2 Accent 5" w:uiPriority="68"/>
+    <w:lsdException w:name="Medium Grid 3 Accent 5" w:uiPriority="69"/>
+    <w:lsdException w:name="Dark List Accent 5" w:uiPriority="70"/>
+    <w:lsdException w:name="Colorful Shading Accent 5" w:uiPriority="71"/>
+    <w:lsdException w:name="Colorful List Accent 5" w:uiPriority="72"/>
+    <w:lsdException w:name="Colorful Grid Accent 5" w:uiPriority="73"/>
+    <w:lsdException w:name="Light Shading Accent 6" w:uiPriority="60"/>
+    <w:lsdException w:name="Light List Accent 6" w:uiPriority="61"/>
+    <w:lsdException w:name="Light Grid Accent 6" w:uiPriority="62"/>
+    <w:lsdException w:name="Medium Shading 1 Accent 6" w:uiPriority="63"/>
+    <w:lsdException w:name="Medium Shading 2 Accent 6" w:uiPriority="64"/>
+    <w:lsdException w:name="Medium List 1 Accent 6" w:uiPriority="65"/>
+    <w:lsdException w:name="Medium List 2 Accent 6" w:uiPriority="66"/>
+    <w:lsdException w:name="Medium Grid 1 Accent 6" w:uiPriority="67"/>
+    <w:lsdException w:name="Medium Grid 2 Accent 6" w:uiPriority="68"/>
+    <w:lsdException w:name="Medium Grid 3 Accent 6" w:uiPriority="69"/>
+    <w:lsdException w:name="Dark List Accent 6" w:uiPriority="70"/>
+    <w:lsdException w:name="Colorful Shading Accent 6" w:uiPriority="71"/>
+    <w:lsdException w:name="Colorful List Accent 6" w:uiPriority="72"/>
+    <w:lsdException w:name="Colorful Grid Accent 6" w:uiPriority="73"/>
+    <w:lsdException w:name="Subtle Emphasis" w:uiPriority="19" w:qFormat="1"/>
+    <w:lsdException w:name="Intense Emphasis" w:uiPriority="21" w:qFormat="1"/>
+    <w:lsdException w:name="Subtle Reference" w:uiPriority="31" w:qFormat="1"/>
+    <w:lsdException w:name="Intense Reference" w:uiPriority="32" w:qFormat="1"/>
+    <w:lsdException w:name="Book Title" w:uiPriority="33" w:qFormat="1"/>
+    <w:lsdException w:name="Bibliography" w:semiHidden="1" w:uiPriority="37" w:unhideWhenUsed="1"/>
+    <w:lsdException w:name="TOC Heading" w:semiHidden="1" w:uiPriority="39" w:unhideWhenUsed="1" w:qFormat="1"/>
+    <w:lsdException w:name="Plain Table 1" w:uiPriority="41"/>
+    <w:lsdException w:name="Plain Table 2" w:uiPriority="42"/>
+    <w:lsdException w:name="Plain Table 3" w:uiPriority="43"/>
+    <w:lsdException w:name="Plain Table 4" w:uiPriority="44"/>
+    <w:lsdException w:name="Plain Table 5" w:uiPriority="45"/>
+    <w:lsdException w:name="Grid Table Light" w:uiPriority="40"/>
+    <w:lsdException w:name="Grid Table 1 Light" w:uiPriority="46"/>
+    <w:lsdException w:name="Grid Table 2" w:uiPriority="47"/>
+    <w:lsdException w:name="Grid Table 3" w:uiPriority="48"/>
+    <w:lsdException w:name="Grid Table 4" w:uiPriority="49"/>
+    <w:lsdException w:name="Grid Table 5 Dark" w:uiPriority="50"/>
+    <w:lsdException w:name="Grid Table 6 Colorful" w:uiPriority="51"/>
+    <w:lsdException w:name="Grid Table 7 Colorful" w:uiPriority="52"/>
+    <w:lsdException w:name="Grid Table 1 Light Accent 1" w:uiPriority="46"/>
+    <w:lsdException w:name="Grid Table 2 Accent 1" w:uiPriority="47"/>
+    <w:lsdException w:name="Grid Table 3 Accent 1" w:uiPriority="48"/>
+    <w:lsdException w:name="Grid Table 4 Accent 1" w:uiPriority="49"/>
+    <w:lsdException w:name="Grid Table 5 Dark Accent 1" w:uiPriority="50"/>
+    <w:lsdException w:name="Grid Table 6 Colorful Accent 1" w:uiPriority="51"/>
+    <w:lsdException w:name="Grid Table 7 Colorful Accent 1" w:uiPriority="52"/>
+    <w:lsdException w:name="Grid Table 1 Light Accent 2" w:uiPriority="46"/>
+    <w:lsdException w:name="Grid Table 2 Accent 2" w:uiPriority="47"/>
+    <w:lsdException w:name="Grid Table 3 Accent 2" w:uiPriority="48"/>
+    <w:lsdException w:name="Grid Table 4 Accent 2" w:uiPriority="49"/>
+    <w:lsdException w:name="Grid Table 5 Dark Accent 2" w:uiPriority="50"/>
+    <w:lsdException w:name="Grid Table 6 Colorful Accent 2" w:uiPriority="51"/>
+    <w:lsdException w:name="Grid Table 7 Colorful Accent 2" w:uiPriority="52"/>
+    <w:lsdException w:name="Grid Table 1 Light Accent 3" w:uiPriority="46"/>
+    <w:lsdException w:name="Grid Table 2 Accent 3" w:uiPriority="47"/>
+    <w:lsdException w:name="Grid Table 3 Accent 3" w:uiPriority="48"/>
+    <w:lsdException w:name="Grid Table 4 Accent 3" w:uiPriority="49"/>
+    <w:lsdException w:name="Grid Table 5 Dark Accent 3" w:uiPriority="50"/>
+    <w:lsdException w:name="Grid Table 6 Colorful Accent 3" w:uiPriority="51"/>
+    <w:lsdException w:name="Grid Table 7 Colorful Accent 3" w:uiPriority="52"/>
+    <w:lsdException w:name="Grid Table 1 Light Accent 4" w:uiPriority="46"/>
+    <w:lsdException w:name="Grid Table 2 Accent 4" w:uiPriority="47"/>
+    <w:lsdException w:name="Grid Table 3 Accent 4" w:uiPriority="48"/>
+    <w:lsdException w:name="Grid Table 4 Accent 4" w:uiPriority="49"/>
+    <w:lsdException w:name="Grid Table 5 Dark Accent 4" w:uiPriority="50"/>
+    <w:lsdException w:name="Grid Table 6 Colorful Accent 4" w:uiPriority="51"/>
+    <w:lsdException w:name="Grid Table 7 Colorful Accent 4" w:uiPriority="52"/>
+    <w:lsdException w:name="Grid Table 1 Light Accent 5" w:uiPriority="46"/>
+    <w:lsdException w:name="Grid Table 2 Accent 5" w:uiPriority="47"/>
+    <w:lsdException w:name="Grid Table 3 Accent 5" w:uiPriority="48"/>
+    <w:lsdException w:name="Grid Table 4 Accent 5" w:uiPriority="49"/>
+    <w:lsdException w:name="Grid Table 5 Dark Accent 5" w:uiPriority="50"/>
+    <w:lsdException w:name="Grid Table 6 Colorful Accent 5" w:uiPriority="51"/>
+    <w:lsdException w:name="Grid Table 7 Colorful Accent 5" w:uiPriority="52"/>
+    <w:lsdException w:name="Grid Table 1 Light Accent 6" w:uiPriority="46"/>
+    <w:lsdException w:name="Grid Table 2 Accent 6" w:uiPriority="47"/>
+    <w:lsdException w:name="Grid Table 3 Accent 6" w:uiPriority="48"/>
+    <w:lsdException w:name="Grid Table 4 Accent 6" w:uiPriority="49"/>
+    <w:lsdException w:name="Grid Table 5 Dark Accent 6" w:uiPriority="50"/>
+    <w:lsdException w:name="Grid Table 6 Colorful Accent 6" w:uiPriority="51"/>
+    <w:lsdException w:name="Grid Table 7 Colorful Accent 6" w:uiPriority="52"/>
+    <w:lsdException w:name="List Table 1 Light" w:uiPriority="46"/>
+    <w:lsdException w:name="List Table 2" w:uiPriority="47"/>
+    <w:lsdException w:name="List Table 3" w:uiPriority="48"/>
+    <w:lsdException w:name="List Table 4" w:uiPriority="49"/>
+    <w:lsdException w:name="List Table 5 Dark" w:uiPriority="50"/>
+    <w:lsdException w:name="List Table 6 Colorful" w:uiPriority="51"/>
+    <w:lsdException w:name="List Table 7 Colorful" w:uiPriority="52"/>
+    <w:lsdException w:name="List Table 1 Light Accent 1" w:uiPriority="46"/>
+    <w:lsdException w:name="List Table 2 Accent 1" w:uiPriority="47"/>
+    <w:lsdException w:name="List Table 3 Accent 1" w:uiPriority="48"/>
+    <w:lsdException w:name="List Table 4 Accent 1" w:uiPriority="49"/>
+    <w:lsdException w:name="List Table 5 Dark Accent 1" w:uiPriority="50"/>
+    <w:lsdException w:name="List Table 6 Colorful Accent 1" w:uiPriority="51"/>
+    <w:lsdException w:name="List Table 7 Colorful Accent 1" w:uiPriority="52"/>
+    <w:lsdException w:name="List Table 1 Light Accent 2" w:uiPriority="46"/>
+    <w:lsdException w:name="List Table 2 Accent 2" w:uiPriority="47"/>
+    <w:lsdException w:name="List Table 3 Accent 2" w:uiPriority="48"/>
+    <w:lsdException w:name="List Table 4 Accent 2" w:uiPriority="49"/>
+    <w:lsdException w:name="List Table 5 Dark Accent 2" w:uiPriority="50"/>
+    <w:lsdException w:name="List Table 6 Colorful Accent 2" w:uiPriority="51"/>
+    <w:lsdException w:name="List Table 7 Colorful Accent 2" w:uiPriority="52"/>
+    <w:lsdException w:name="List Table 1 Light Accent 3" w:uiPriority="46"/>
+    <w:lsdException w:name="List Table 2 Accent 3" w:uiPriority="47"/>
+    <w:lsdException w:name="List Table 3 Accent 3" w:uiPriority="48"/>
+    <w:lsdException w:name="List Table 4 Accent 3" w:uiPriority="49"/>
+    <w:lsdException w:name="List Table 5 Dark Accent 3" w:uiPriority="50"/>
+    <w:lsdException w:name="List Table 6 Colorful Accent 3" w:uiPriority="51"/>
+    <w:lsdException w:name="List Table 7 Colorful Accent 3" w:uiPriority="52"/>
+    <w:lsdException w:name="List Table 1 Light Accent 4" w:uiPriority="46"/>
+    <w:lsdException w:name="List Table 2 Accent 4" w:uiPriority="47"/>
+    <w:lsdException w:name="List Table 3 Accent 4" w:uiPriority="48"/>
+    <w:lsdException w:name="List Table 4 Accent 4" w:uiPriority="49"/>
+    <w:lsdException w:name="List Table 5 Dark Accent 4" w:uiPriority="50"/>
+    <w:lsdException w:name="List Table 6 Colorful Accent 4" w:uiPriority="51"/>
+    <w:lsdException w:name="List Table 7 Colorful Accent 4" w:uiPriority="52"/>
+    <w:lsdException w:name="List Table 1 Light Accent 5" w:uiPriority="46"/>
+    <w:lsdException w:name="List Table 2 Accent 5" w:uiPriority="47"/>
+    <w:lsdException w:name="List Table 3 Accent 5" w:uiPriority="48"/>
+    <w:lsdException w:name="List Table 4 Accent 5" w:uiPriority="49"/>
+    <w:lsdException w:name="List Table 5 Dark Accent 5" w:uiPriority="50"/>
+    <w:lsdException w:name="List Table 6 Colorful Accent 5" w:uiPriority="51"/>
+    <w:lsdException w:name="List Table 7 Colorful Accent 5" w:uiPriority="52"/>
+    <w:lsdException w:name="List Table 1 Light Accent 6" w:uiPriority="46"/>
+    <w:lsdException w:name="List Table 2 Accent 6" w:uiPriority="47"/>
+    <w:lsdException w:name="List Table 3 Accent 6" w:uiPriority="48"/>
+    <w:lsdException w:name="List Table 4 Accent 6" w:uiPriority="49"/>
+    <w:lsdException w:name="List Table 5 Dark Accent 6" w:uiPriority="50"/>
+    <w:lsdException w:name="List Table 6 Colorful Accent 6" w:uiPriority="51"/>
+    <w:lsdException w:name="List Table 7 Colorful Accent 6" w:uiPriority="52"/>
+    <w:lsdException w:name="Mention" w:semiHidden="1" w:unhideWhenUsed="1"/>
+    <w:lsdException w:name="Smart Hyperlink" w:semiHidden="1" w:unhideWhenUsed="1"/>
+    <w:lsdException w:name="Hashtag" w:semiHidden="1" w:unhideWhenUsed="1"/>
+    <w:lsdException w:name="Unresolved Mention" w:semiHidden="1" w:unhideWhenUsed="1"/>
+    <w:lsdException w:name="Smart Link" w:semiHidden="1" w:unhideWhenUsed="1"/>
+  </w:latentStyles>
+  <w:style w:type="paragraph" w:default="1" w:styleId="Normal">
+    <w:name w:val="Normal"/>
+    <w:qFormat/>
+  </w:style>
+  <w:style w:type="character" w:default="1" w:styleId="Fuentedeprrafopredeter">
+    <w:name w:val="Default Paragraph Font"/>
+    <w:uiPriority w:val="1"/>
+    <w:semiHidden/>
+    <w:unhideWhenUsed/>
+  </w:style>
+  <w:style w:type="table" w:default="1" w:styleId="Tablanormal">
+    <w:name w:val="Normal Table"/>
+    <w:uiPriority w:val="99"/>
+    <w:semiHidden/>
+    <w:unhideWhenUsed/>
+    <w:tblPr>
+      <w:tblInd w:w="0" w:type="dxa"/>
+      <w:tblCellMar>
+        <w:top w:w="0" w:type="dxa"/>
+        <w:left w:w="108" w:type="dxa"/>
+        <w:bottom w:w="0" w:type="dxa"/>
+        <w:right w:w="108" w:type="dxa"/>
+      </w:tblCellMar>
+    </w:tblPr>
+  </w:style>
+  <w:style w:type="numbering" w:default="1" w:styleId="Sinlista">
+    <w:name w:val="No List"/>
+    <w:uiPriority w:val="99"/>
+    <w:semiHidden/>
+    <w:unhideWhenUsed/>
+  </w:style>
+  <w:style w:type="paragraph" w:customStyle="1" w:styleId="326868FF8B13493BB483C466E116B22C">
+    <w:name w:val="326868FF8B13493BB483C466E116B22C"/>
+    <w:rsid w:val="001D14FA"/>
+  </w:style>
+  <w:style w:type="paragraph" w:customStyle="1" w:styleId="1C71ABCAA24340A2A56675EE9B4B5A96">
+    <w:name w:val="1C71ABCAA24340A2A56675EE9B4B5A96"/>
+    <w:rsid w:val="001D14FA"/>
+  </w:style>
+</w:styles>
+</file>
+
+<file path=word/glossary/webSettings.xml><?xml version="1.0" encoding="utf-8"?>
+<w:webSettings xmlns:mc="http://schemas.openxmlformats.org/markup-compatibility/2006" xmlns:r="http://schemas.openxmlformats.org/officeDocument/2006/relationships" xmlns:w="http://schemas.openxmlformats.org/wordprocessingml/2006/main" xmlns:w14="http://schemas.microsoft.com/office/word/2010/wordml" xmlns:w15="http://schemas.microsoft.com/office/word/2012/wordml" xmlns:w16cex="http://schemas.microsoft.com/office/word/2018/wordml/cex" xmlns:w16cid="http://schemas.microsoft.com/office/word/2016/wordml/cid" xmlns:w16="http://schemas.microsoft.com/office/word/2018/wordml" xmlns:w16du="http://schemas.microsoft.com/office/word/2023/wordml/word16du" xmlns:w16sdtdh="http://schemas.microsoft.com/office/word/2020/wordml/sdtdatahash" xmlns:w16sdtfl="http://schemas.microsoft.com/office/word/2024/wordml/sdtformatlock" xmlns:w16se="http://schemas.microsoft.com/office/word/2015/wordml/symex" mc:Ignorable="w14 w15 w16se w16cid w16 w16cex w16sdtdh w16sdtfl w16du">
+  <w:optimizeForBrowser/>
+  <w:allowPNG/>
+</w:webSettings>
 </file>
 
 <file path=word/theme/theme1.xml><?xml version="1.0" encoding="utf-8"?>
@@ -4592,4 +8903,35 @@
     </a:ext>
   </a:extLst>
 </a:theme>
+</file>
+
+<file path=customXml/item1.xml><?xml version="1.0" encoding="utf-8"?>
+<CoverPageProperties xmlns="http://schemas.microsoft.com/office/2006/coverPageProps">
+  <PublishDate>2025-04-09T00:00:00</PublishDate>
+  <Abstract/>
+  <CompanyAddress>DAM</CompanyAddress>
+  <CompanyPhone/>
+  <CompanyFax/>
+  <CompanyEmail/>
+</CoverPageProperties>
+</file>
+
+<file path=customXml/item2.xml><?xml version="1.0" encoding="utf-8"?>
+<b:Sources xmlns:b="http://schemas.openxmlformats.org/officeDocument/2006/bibliography" xmlns="http://schemas.openxmlformats.org/officeDocument/2006/bibliography" SelectedStyle="\APASixthEditionOfficeOnline.xsl" StyleName="APA" Version="6"/>
+</file>
+
+<file path=customXml/itemProps1.xml><?xml version="1.0" encoding="utf-8"?>
+<ds:datastoreItem xmlns:ds="http://schemas.openxmlformats.org/officeDocument/2006/customXml" ds:itemID="{55AF091B-3C7A-41E3-B477-F2FDAA23CFDA}">
+  <ds:schemaRefs>
+    <ds:schemaRef ds:uri="http://schemas.microsoft.com/office/2006/coverPageProps"/>
+  </ds:schemaRefs>
+</ds:datastoreItem>
+</file>
+
+<file path=customXml/itemProps2.xml><?xml version="1.0" encoding="utf-8"?>
+<ds:datastoreItem xmlns:ds="http://schemas.openxmlformats.org/officeDocument/2006/customXml" ds:itemID="{DA70168B-5472-456F-926E-731D405BEE4B}">
+  <ds:schemaRefs>
+    <ds:schemaRef ds:uri="http://schemas.openxmlformats.org/officeDocument/2006/bibliography"/>
+  </ds:schemaRefs>
+</ds:datastoreItem>
 </file>
</xml_diff>

<commit_message>
Añadimos carpeta Markdown y archivos .png
</commit_message>
<xml_diff>
--- a/FASE_4/Fase4.docx
+++ b/FASE_4/Fase4.docx
@@ -5,7 +5,11 @@
     <w:sdt>
       <w:sdtPr>
         <w:rPr>
+          <w:rFonts w:eastAsiaTheme="minorHAnsi"/>
           <w:color w:val="156082" w:themeColor="accent1"/>
+          <w:kern w:val="2"/>
+          <w:lang w:eastAsia="en-US"/>
+          <w14:ligatures w14:val="standardContextual"/>
         </w:rPr>
         <w:id w:val="100461454"/>
         <w:docPartObj>
@@ -15,14 +19,10 @@
       </w:sdtPr>
       <w:sdtEndPr>
         <w:rPr>
-          <w:rFonts w:eastAsiaTheme="minorHAnsi"/>
           <w:b/>
           <w:bCs/>
           <w:noProof/>
           <w:color w:val="auto"/>
-          <w:kern w:val="2"/>
-          <w:lang w:eastAsia="en-US"/>
-          <w14:ligatures w14:val="standardContextual"/>
         </w:rPr>
       </w:sdtEndPr>
       <w:sdtContent>
@@ -340,8 +340,17 @@
                                         <w:caps/>
                                         <w:color w:val="156082" w:themeColor="accent1"/>
                                       </w:rPr>
-                                      <w:t>francisco javier fernandez fernandez</w:t>
+                                      <w:t xml:space="preserve">francisco javier fernandez </w:t>
                                     </w:r>
+                                    <w:proofErr w:type="spellStart"/>
+                                    <w:r>
+                                      <w:rPr>
+                                        <w:caps/>
+                                        <w:color w:val="156082" w:themeColor="accent1"/>
+                                      </w:rPr>
+                                      <w:t>fernandez</w:t>
+                                    </w:r>
+                                    <w:proofErr w:type="spellEnd"/>
                                   </w:sdtContent>
                                 </w:sdt>
                               </w:p>
@@ -894,14 +903,17 @@
       <w:r>
         <w:t xml:space="preserve">daños no </w:t>
       </w:r>
-      <w:proofErr w:type="gramStart"/>
+      <w:proofErr w:type="spellStart"/>
       <w:r>
         <w:t>registrados</w:t>
       </w:r>
       <w:r>
-        <w:t>,etc.</w:t>
-      </w:r>
-      <w:proofErr w:type="gramEnd"/>
+        <w:t>,etc</w:t>
+      </w:r>
+      <w:proofErr w:type="spellEnd"/>
+      <w:r>
+        <w:t>.</w:t>
+      </w:r>
     </w:p>
     <w:p>
       <w:pPr>
@@ -1810,8 +1822,17 @@
           <w:b/>
           <w:bCs/>
         </w:rPr>
-        <w:t>. Survey</w:t>
-      </w:r>
+        <w:t xml:space="preserve">. </w:t>
+      </w:r>
+      <w:proofErr w:type="spellStart"/>
+      <w:r>
+        <w:rPr>
+          <w:b/>
+          <w:bCs/>
+        </w:rPr>
+        <w:t>Survey</w:t>
+      </w:r>
+      <w:proofErr w:type="spellEnd"/>
       <w:r>
         <w:rPr>
           <w:b/>
@@ -1836,8 +1857,13 @@
         <w:spacing w:after="0"/>
       </w:pPr>
       <w:r>
-        <w:t>Automatización del envío de encuestas post-alquiler</w:t>
-      </w:r>
+        <w:t xml:space="preserve">Automatización del envío de encuestas </w:t>
+      </w:r>
+      <w:proofErr w:type="spellStart"/>
+      <w:r>
+        <w:t>post-alquiler</w:t>
+      </w:r>
+      <w:proofErr w:type="spellEnd"/>
       <w:r>
         <w:t xml:space="preserve"> y registr</w:t>
       </w:r>
@@ -3438,7 +3464,13 @@
         <w:t xml:space="preserve"> </w:t>
       </w:r>
       <w:r>
-        <w:t>genera un contrato de alquiler con precios desgloados y total.</w:t>
+        <w:t>genera un contrato de alquiler con precios desglo</w:t>
+      </w:r>
+      <w:r>
+        <w:t>s</w:t>
+      </w:r>
+      <w:r>
+        <w:t>ados y total.</w:t>
       </w:r>
     </w:p>
     <w:p>
@@ -8141,7 +8173,9 @@
   <w:rsids>
     <w:rsidRoot w:val="001D14FA"/>
     <w:rsid w:val="001D14FA"/>
+    <w:rsid w:val="006C4605"/>
     <w:rsid w:val="00743A1A"/>
+    <w:rsid w:val="008C7269"/>
   </w:rsids>
   <m:mathPr>
     <m:mathFont m:val="Cambria Math"/>

</xml_diff>